<commit_message>
Добавил 2 режима разработки: "dev": "webpack --mode development", "build": "webpack --mode production",
</commit_message>
<xml_diff>
--- a/notes/webpack-manual.docx
+++ b/notes/webpack-manual.docx
@@ -4228,8 +4228,29 @@
         <w:spacing w:before="150" w:after="150" w:line="240" w:lineRule="auto"/>
         <w:rPr>
           <w:rFonts w:ascii="Courier New" w:hAnsi="Courier New" w:cs="Courier New"/>
-        </w:rPr>
-      </w:pPr>
+          <w:lang w:val="en-US"/>
+        </w:rPr>
+      </w:pPr>
+      <w:r>
+        <w:rPr>
+          <w:rFonts w:ascii="Courier New" w:hAnsi="Courier New" w:cs="Courier New"/>
+        </w:rPr>
+        <w:t>Установка</w:t>
+      </w:r>
+      <w:r>
+        <w:rPr>
+          <w:rFonts w:ascii="Courier New" w:hAnsi="Courier New" w:cs="Courier New"/>
+          <w:lang w:val="en-US"/>
+        </w:rPr>
+        <w:t xml:space="preserve"> </w:t>
+      </w:r>
+      <w:r>
+        <w:rPr>
+          <w:rFonts w:ascii="Courier New" w:hAnsi="Courier New" w:cs="Courier New"/>
+          <w:lang w:val="en-US"/>
+        </w:rPr>
+        <w:t>jQuery:</w:t>
+      </w:r>
     </w:p>
     <w:p>
       <w:pPr>
@@ -4254,28 +4275,19 @@
         <w:spacing w:before="150" w:after="150" w:line="240" w:lineRule="auto"/>
         <w:rPr>
           <w:rFonts w:ascii="Courier New" w:hAnsi="Courier New" w:cs="Courier New"/>
-          <w:lang w:val="en-US"/>
-        </w:rPr>
-      </w:pPr>
-      <w:r>
-        <w:rPr>
-          <w:rFonts w:ascii="Courier New" w:hAnsi="Courier New" w:cs="Courier New"/>
-        </w:rPr>
-        <w:t>Установка</w:t>
-      </w:r>
-      <w:r>
-        <w:rPr>
-          <w:rFonts w:ascii="Courier New" w:hAnsi="Courier New" w:cs="Courier New"/>
-          <w:lang w:val="en-US"/>
-        </w:rPr>
-        <w:t xml:space="preserve"> </w:t>
-      </w:r>
-      <w:r>
-        <w:rPr>
-          <w:rFonts w:ascii="Courier New" w:hAnsi="Courier New" w:cs="Courier New"/>
-          <w:lang w:val="en-US"/>
-        </w:rPr>
-        <w:t>jQuery:</w:t>
+          <w:b/>
+          <w:shd w:val="clear" w:color="auto" w:fill="D9D9D9" w:themeFill="background1" w:themeFillShade="D9"/>
+          <w:lang w:val="en-US"/>
+        </w:rPr>
+      </w:pPr>
+      <w:r>
+        <w:rPr>
+          <w:rFonts w:ascii="Courier New" w:hAnsi="Courier New" w:cs="Courier New"/>
+          <w:b/>
+          <w:shd w:val="clear" w:color="auto" w:fill="D9D9D9" w:themeFill="background1" w:themeFillShade="D9"/>
+          <w:lang w:val="en-US"/>
+        </w:rPr>
+        <w:t>yarn add --dev jquery</w:t>
       </w:r>
     </w:p>
     <w:p>
@@ -4301,19 +4313,70 @@
         <w:spacing w:before="150" w:after="150" w:line="240" w:lineRule="auto"/>
         <w:rPr>
           <w:rFonts w:ascii="Courier New" w:hAnsi="Courier New" w:cs="Courier New"/>
-          <w:b/>
-          <w:shd w:val="clear" w:color="auto" w:fill="D9D9D9" w:themeFill="background1" w:themeFillShade="D9"/>
-          <w:lang w:val="en-US"/>
-        </w:rPr>
-      </w:pPr>
-      <w:r>
-        <w:rPr>
-          <w:rFonts w:ascii="Courier New" w:hAnsi="Courier New" w:cs="Courier New"/>
-          <w:b/>
-          <w:shd w:val="clear" w:color="auto" w:fill="D9D9D9" w:themeFill="background1" w:themeFillShade="D9"/>
-          <w:lang w:val="en-US"/>
-        </w:rPr>
-        <w:t>yarn add --dev jquery</w:t>
+        </w:rPr>
+      </w:pPr>
+      <w:r>
+        <w:rPr>
+          <w:rFonts w:ascii="Courier New" w:hAnsi="Courier New" w:cs="Courier New"/>
+        </w:rPr>
+        <w:t>в</w:t>
+      </w:r>
+      <w:r>
+        <w:rPr>
+          <w:rFonts w:ascii="Courier New" w:hAnsi="Courier New" w:cs="Courier New"/>
+        </w:rPr>
+        <w:t xml:space="preserve"> </w:t>
+      </w:r>
+      <w:r>
+        <w:rPr>
+          <w:rFonts w:ascii="Courier New" w:hAnsi="Courier New" w:cs="Courier New"/>
+          <w:lang w:val="en-US"/>
+        </w:rPr>
+        <w:t>page</w:t>
+      </w:r>
+      <w:r>
+        <w:rPr>
+          <w:rFonts w:ascii="Courier New" w:hAnsi="Courier New" w:cs="Courier New"/>
+        </w:rPr>
+        <w:t>.</w:t>
+      </w:r>
+      <w:r>
+        <w:rPr>
+          <w:rFonts w:ascii="Courier New" w:hAnsi="Courier New" w:cs="Courier New"/>
+          <w:lang w:val="en-US"/>
+        </w:rPr>
+        <w:t>js</w:t>
+      </w:r>
+      <w:r>
+        <w:rPr>
+          <w:rFonts w:ascii="Courier New" w:hAnsi="Courier New" w:cs="Courier New"/>
+        </w:rPr>
+        <w:t xml:space="preserve"> </w:t>
+      </w:r>
+      <w:r>
+        <w:rPr>
+          <w:rFonts w:ascii="Courier New" w:hAnsi="Courier New" w:cs="Courier New"/>
+        </w:rPr>
+        <w:t>импортируем</w:t>
+      </w:r>
+      <w:r>
+        <w:rPr>
+          <w:rFonts w:ascii="Courier New" w:hAnsi="Courier New" w:cs="Courier New"/>
+        </w:rPr>
+        <w:t xml:space="preserve"> </w:t>
+      </w:r>
+      <w:r>
+        <w:rPr>
+          <w:rFonts w:ascii="Courier New" w:hAnsi="Courier New" w:cs="Courier New"/>
+          <w:lang w:val="en-US"/>
+        </w:rPr>
+        <w:t>jquery</w:t>
+      </w:r>
+      <w:r>
+        <w:rPr>
+          <w:rFonts w:ascii="Courier New" w:hAnsi="Courier New" w:cs="Courier New"/>
+        </w:rPr>
+        <w:t>:</w:t>
       </w:r>
     </w:p>
     <w:p>
@@ -4339,70 +4402,59 @@
         <w:spacing w:before="150" w:after="150" w:line="240" w:lineRule="auto"/>
         <w:rPr>
           <w:rFonts w:ascii="Courier New" w:hAnsi="Courier New" w:cs="Courier New"/>
-        </w:rPr>
-      </w:pPr>
-      <w:r>
-        <w:rPr>
-          <w:rFonts w:ascii="Courier New" w:hAnsi="Courier New" w:cs="Courier New"/>
-        </w:rPr>
-        <w:t>в</w:t>
-      </w:r>
-      <w:r>
-        <w:rPr>
-          <w:rFonts w:ascii="Courier New" w:hAnsi="Courier New" w:cs="Courier New"/>
-        </w:rPr>
-        <w:t xml:space="preserve"> </w:t>
-      </w:r>
-      <w:r>
-        <w:rPr>
-          <w:rFonts w:ascii="Courier New" w:hAnsi="Courier New" w:cs="Courier New"/>
-          <w:lang w:val="en-US"/>
-        </w:rPr>
-        <w:t>page</w:t>
-      </w:r>
-      <w:r>
-        <w:rPr>
-          <w:rFonts w:ascii="Courier New" w:hAnsi="Courier New" w:cs="Courier New"/>
-        </w:rPr>
-        <w:t>.</w:t>
-      </w:r>
-      <w:r>
-        <w:rPr>
-          <w:rFonts w:ascii="Courier New" w:hAnsi="Courier New" w:cs="Courier New"/>
-          <w:lang w:val="en-US"/>
-        </w:rPr>
-        <w:t>js</w:t>
-      </w:r>
-      <w:r>
-        <w:rPr>
-          <w:rFonts w:ascii="Courier New" w:hAnsi="Courier New" w:cs="Courier New"/>
-        </w:rPr>
-        <w:t xml:space="preserve"> </w:t>
-      </w:r>
-      <w:r>
-        <w:rPr>
-          <w:rFonts w:ascii="Courier New" w:hAnsi="Courier New" w:cs="Courier New"/>
-        </w:rPr>
-        <w:t>импортируем</w:t>
-      </w:r>
-      <w:r>
-        <w:rPr>
-          <w:rFonts w:ascii="Courier New" w:hAnsi="Courier New" w:cs="Courier New"/>
-        </w:rPr>
-        <w:t xml:space="preserve"> </w:t>
-      </w:r>
-      <w:r>
-        <w:rPr>
-          <w:rFonts w:ascii="Courier New" w:hAnsi="Courier New" w:cs="Courier New"/>
-          <w:lang w:val="en-US"/>
-        </w:rPr>
-        <w:t>jquery</w:t>
-      </w:r>
-      <w:r>
-        <w:rPr>
-          <w:rFonts w:ascii="Courier New" w:hAnsi="Courier New" w:cs="Courier New"/>
-        </w:rPr>
-        <w:t>:</w:t>
+          <w:b/>
+        </w:rPr>
+      </w:pPr>
+      <w:r>
+        <w:rPr>
+          <w:rFonts w:ascii="Courier New" w:hAnsi="Courier New" w:cs="Courier New"/>
+          <w:b/>
+          <w:shd w:val="clear" w:color="auto" w:fill="D9D9D9" w:themeFill="background1" w:themeFillShade="D9"/>
+          <w:lang w:val="en-US"/>
+        </w:rPr>
+        <w:t>import</w:t>
+      </w:r>
+      <w:r>
+        <w:rPr>
+          <w:rFonts w:ascii="Courier New" w:hAnsi="Courier New" w:cs="Courier New"/>
+          <w:b/>
+          <w:shd w:val="clear" w:color="auto" w:fill="D9D9D9" w:themeFill="background1" w:themeFillShade="D9"/>
+        </w:rPr>
+        <w:t xml:space="preserve"> $ </w:t>
+      </w:r>
+      <w:r>
+        <w:rPr>
+          <w:rFonts w:ascii="Courier New" w:hAnsi="Courier New" w:cs="Courier New"/>
+          <w:b/>
+          <w:shd w:val="clear" w:color="auto" w:fill="D9D9D9" w:themeFill="background1" w:themeFillShade="D9"/>
+          <w:lang w:val="en-US"/>
+        </w:rPr>
+        <w:t>from</w:t>
+      </w:r>
+      <w:r>
+        <w:rPr>
+          <w:rFonts w:ascii="Courier New" w:hAnsi="Courier New" w:cs="Courier New"/>
+          <w:b/>
+          <w:shd w:val="clear" w:color="auto" w:fill="D9D9D9" w:themeFill="background1" w:themeFillShade="D9"/>
+        </w:rPr>
+        <w:t xml:space="preserve"> "</w:t>
+      </w:r>
+      <w:r>
+        <w:rPr>
+          <w:rFonts w:ascii="Courier New" w:hAnsi="Courier New" w:cs="Courier New"/>
+          <w:b/>
+          <w:shd w:val="clear" w:color="auto" w:fill="D9D9D9" w:themeFill="background1" w:themeFillShade="D9"/>
+          <w:lang w:val="en-US"/>
+        </w:rPr>
+        <w:t>jQuery</w:t>
+      </w:r>
+      <w:r>
+        <w:rPr>
+          <w:rFonts w:ascii="Courier New" w:hAnsi="Courier New" w:cs="Courier New"/>
+          <w:b/>
+          <w:shd w:val="clear" w:color="auto" w:fill="D9D9D9" w:themeFill="background1" w:themeFillShade="D9"/>
+        </w:rPr>
+        <w:t>";</w:t>
       </w:r>
     </w:p>
     <w:p>
@@ -4428,59 +4480,14 @@
         <w:spacing w:before="150" w:after="150" w:line="240" w:lineRule="auto"/>
         <w:rPr>
           <w:rFonts w:ascii="Courier New" w:hAnsi="Courier New" w:cs="Courier New"/>
-          <w:b/>
-        </w:rPr>
-      </w:pPr>
-      <w:r>
-        <w:rPr>
-          <w:rFonts w:ascii="Courier New" w:hAnsi="Courier New" w:cs="Courier New"/>
-          <w:b/>
-          <w:shd w:val="clear" w:color="auto" w:fill="D9D9D9" w:themeFill="background1" w:themeFillShade="D9"/>
-          <w:lang w:val="en-US"/>
-        </w:rPr>
-        <w:t>import</w:t>
-      </w:r>
-      <w:r>
-        <w:rPr>
-          <w:rFonts w:ascii="Courier New" w:hAnsi="Courier New" w:cs="Courier New"/>
-          <w:b/>
-          <w:shd w:val="clear" w:color="auto" w:fill="D9D9D9" w:themeFill="background1" w:themeFillShade="D9"/>
-        </w:rPr>
-        <w:t xml:space="preserve"> $ </w:t>
-      </w:r>
-      <w:r>
-        <w:rPr>
-          <w:rFonts w:ascii="Courier New" w:hAnsi="Courier New" w:cs="Courier New"/>
-          <w:b/>
-          <w:shd w:val="clear" w:color="auto" w:fill="D9D9D9" w:themeFill="background1" w:themeFillShade="D9"/>
-          <w:lang w:val="en-US"/>
-        </w:rPr>
-        <w:t>from</w:t>
-      </w:r>
-      <w:r>
-        <w:rPr>
-          <w:rFonts w:ascii="Courier New" w:hAnsi="Courier New" w:cs="Courier New"/>
-          <w:b/>
-          <w:shd w:val="clear" w:color="auto" w:fill="D9D9D9" w:themeFill="background1" w:themeFillShade="D9"/>
-        </w:rPr>
-        <w:t xml:space="preserve"> "</w:t>
-      </w:r>
-      <w:r>
-        <w:rPr>
-          <w:rFonts w:ascii="Courier New" w:hAnsi="Courier New" w:cs="Courier New"/>
-          <w:b/>
-          <w:shd w:val="clear" w:color="auto" w:fill="D9D9D9" w:themeFill="background1" w:themeFillShade="D9"/>
-          <w:lang w:val="en-US"/>
-        </w:rPr>
-        <w:t>jQuery</w:t>
-      </w:r>
-      <w:r>
-        <w:rPr>
-          <w:rFonts w:ascii="Courier New" w:hAnsi="Courier New" w:cs="Courier New"/>
-          <w:b/>
-          <w:shd w:val="clear" w:color="auto" w:fill="D9D9D9" w:themeFill="background1" w:themeFillShade="D9"/>
-        </w:rPr>
-        <w:t>";</w:t>
+          <w:lang w:val="en-US"/>
+        </w:rPr>
+      </w:pPr>
+      <w:r>
+        <w:rPr>
+          <w:rFonts w:ascii="Courier New" w:hAnsi="Courier New" w:cs="Courier New"/>
+        </w:rPr>
+        <w:t>Теперь граф зависимостей выглядит так:</w:t>
       </w:r>
     </w:p>
     <w:p>
@@ -4512,43 +4519,9 @@
       <w:r>
         <w:rPr>
           <w:rFonts w:ascii="Courier New" w:hAnsi="Courier New" w:cs="Courier New"/>
-        </w:rPr>
-        <w:t>Теперь граф зависимостей выглядит так:</w:t>
-      </w:r>
-    </w:p>
-    <w:p>
-      <w:pPr>
-        <w:tabs>
-          <w:tab w:val="left" w:pos="916"/>
-          <w:tab w:val="left" w:pos="1832"/>
-          <w:tab w:val="left" w:pos="2748"/>
-          <w:tab w:val="left" w:pos="3664"/>
-          <w:tab w:val="left" w:pos="4580"/>
-          <w:tab w:val="left" w:pos="5496"/>
-          <w:tab w:val="left" w:pos="6412"/>
-          <w:tab w:val="left" w:pos="7328"/>
-          <w:tab w:val="left" w:pos="8244"/>
-          <w:tab w:val="left" w:pos="9160"/>
-          <w:tab w:val="left" w:pos="10076"/>
-          <w:tab w:val="left" w:pos="10992"/>
-          <w:tab w:val="left" w:pos="11908"/>
-          <w:tab w:val="left" w:pos="12824"/>
-          <w:tab w:val="left" w:pos="13740"/>
-          <w:tab w:val="left" w:pos="14656"/>
-        </w:tabs>
-        <w:spacing w:before="150" w:after="150" w:line="240" w:lineRule="auto"/>
-        <w:rPr>
-          <w:rFonts w:ascii="Courier New" w:hAnsi="Courier New" w:cs="Courier New"/>
-          <w:lang w:val="en-US"/>
-        </w:rPr>
-      </w:pPr>
-      <w:r>
-        <w:rPr>
-          <w:rFonts w:ascii="Courier New" w:hAnsi="Courier New" w:cs="Courier New"/>
           <w:noProof/>
           <w:lang w:eastAsia="ru-RU"/>
         </w:rPr>
-        <w:lastRenderedPageBreak/>
         <w:drawing>
           <wp:inline distT="0" distB="0" distL="0" distR="0">
             <wp:extent cx="2827517" cy="2414156"/>
@@ -4625,6 +4598,7 @@
         <w:rPr>
           <w:rFonts w:ascii="Courier New" w:hAnsi="Courier New" w:cs="Courier New"/>
         </w:rPr>
+        <w:lastRenderedPageBreak/>
         <w:t>Для того чтобы нам постоянно не писать длинные команды по типу:</w:t>
       </w:r>
     </w:p>
@@ -5705,7 +5679,6 @@
         <w:rPr>
           <w:rFonts w:ascii="Courier New" w:hAnsi="Courier New" w:cs="Courier New"/>
         </w:rPr>
-        <w:lastRenderedPageBreak/>
         <w:t>Файл конфигурации предназначен не только для настройки расположения входных и выходных файлов. Также можно настроить что именно Webpack делает, когда встречает файлы разных типов, используя специальные загрузчики, которые на самом деле являются JavaScript-программами, преобразующими ваш код.</w:t>
       </w:r>
     </w:p>
@@ -5968,6 +5941,7 @@
           <w:szCs w:val="18"/>
           <w:lang w:val="en-US" w:eastAsia="ru-RU"/>
         </w:rPr>
+        <w:lastRenderedPageBreak/>
         <w:t>module</w:t>
       </w:r>
       <w:r>
@@ -8224,7 +8198,6 @@
           <w:szCs w:val="16"/>
           <w:lang w:val="en-US"/>
         </w:rPr>
-        <w:lastRenderedPageBreak/>
         <w:t xml:space="preserve">     </w:t>
       </w:r>
       <w:r>
@@ -9620,6 +9593,7 @@
         <w:rPr>
           <w:rFonts w:ascii="Courier New" w:hAnsi="Courier New" w:cs="Courier New"/>
         </w:rPr>
+        <w:lastRenderedPageBreak/>
         <w:t>Так как с</w:t>
       </w:r>
       <w:r>
@@ -11705,7 +11679,6 @@
           <w:noProof/>
           <w:lang w:eastAsia="ru-RU"/>
         </w:rPr>
-        <w:lastRenderedPageBreak/>
         <w:drawing>
           <wp:inline distT="0" distB="0" distL="0" distR="0">
             <wp:extent cx="5610474" cy="2786644"/>
@@ -11782,6 +11755,7 @@
         <w:rPr>
           <w:rFonts w:ascii="Courier New" w:hAnsi="Courier New" w:cs="Courier New"/>
         </w:rPr>
+        <w:lastRenderedPageBreak/>
         <w:t xml:space="preserve">Если выполнить </w:t>
       </w:r>
       <w:r>
@@ -13998,7 +13972,6 @@
         <w:rPr>
           <w:rFonts w:ascii="Courier New" w:hAnsi="Courier New" w:cs="Courier New"/>
         </w:rPr>
-        <w:lastRenderedPageBreak/>
         <w:t>Затем в объект module.exports добавим строку:</w:t>
       </w:r>
       <w:r>
@@ -14222,6 +14195,12 @@
         </w:rPr>
         <w:t>.</w:t>
       </w:r>
+      <w:r>
+        <w:rPr>
+          <w:rFonts w:ascii="Courier New" w:hAnsi="Courier New" w:cs="Courier New"/>
+        </w:rPr>
+        <w:br/>
+      </w:r>
     </w:p>
     <w:p>
       <w:pPr>
@@ -14274,18 +14253,430 @@
           <w:rFonts w:ascii="Courier New" w:hAnsi="Courier New" w:cs="Courier New"/>
         </w:rPr>
       </w:pPr>
-      <w:r>
-        <w:rPr>
-          <w:rFonts w:ascii="Courier New" w:hAnsi="Courier New" w:cs="Courier New"/>
-          <w:lang w:val="en-US"/>
-        </w:rPr>
-        <w:t>ergerg</w:t>
-      </w:r>
-      <w:r>
-        <w:rPr>
-          <w:rFonts w:ascii="Courier New" w:hAnsi="Courier New" w:cs="Courier New"/>
-        </w:rPr>
-        <w:br/>
+    </w:p>
+    <w:p>
+      <w:pPr>
+        <w:tabs>
+          <w:tab w:val="left" w:pos="916"/>
+          <w:tab w:val="left" w:pos="1832"/>
+          <w:tab w:val="left" w:pos="2748"/>
+          <w:tab w:val="left" w:pos="3664"/>
+          <w:tab w:val="left" w:pos="4580"/>
+          <w:tab w:val="left" w:pos="5496"/>
+          <w:tab w:val="left" w:pos="6412"/>
+          <w:tab w:val="left" w:pos="7328"/>
+          <w:tab w:val="left" w:pos="8244"/>
+          <w:tab w:val="left" w:pos="9160"/>
+          <w:tab w:val="left" w:pos="10076"/>
+          <w:tab w:val="left" w:pos="10992"/>
+          <w:tab w:val="left" w:pos="11908"/>
+          <w:tab w:val="left" w:pos="12824"/>
+          <w:tab w:val="left" w:pos="13740"/>
+          <w:tab w:val="left" w:pos="14656"/>
+        </w:tabs>
+        <w:spacing w:before="150" w:after="150" w:line="240" w:lineRule="auto"/>
+        <w:rPr>
+          <w:rFonts w:ascii="Courier New" w:hAnsi="Courier New" w:cs="Courier New"/>
+        </w:rPr>
+      </w:pPr>
+    </w:p>
+    <w:p>
+      <w:pPr>
+        <w:tabs>
+          <w:tab w:val="left" w:pos="916"/>
+          <w:tab w:val="left" w:pos="1832"/>
+          <w:tab w:val="left" w:pos="2748"/>
+          <w:tab w:val="left" w:pos="3664"/>
+          <w:tab w:val="left" w:pos="4580"/>
+          <w:tab w:val="left" w:pos="5496"/>
+          <w:tab w:val="left" w:pos="6412"/>
+          <w:tab w:val="left" w:pos="7328"/>
+          <w:tab w:val="left" w:pos="8244"/>
+          <w:tab w:val="left" w:pos="9160"/>
+          <w:tab w:val="left" w:pos="10076"/>
+          <w:tab w:val="left" w:pos="10992"/>
+          <w:tab w:val="left" w:pos="11908"/>
+          <w:tab w:val="left" w:pos="12824"/>
+          <w:tab w:val="left" w:pos="13740"/>
+          <w:tab w:val="left" w:pos="14656"/>
+        </w:tabs>
+        <w:spacing w:before="150" w:after="150" w:line="240" w:lineRule="auto"/>
+        <w:jc w:val="center"/>
+        <w:rPr>
+          <w:rFonts w:ascii="Courier New" w:hAnsi="Courier New" w:cs="Courier New"/>
+          <w:b/>
+          <w:sz w:val="32"/>
+          <w:szCs w:val="32"/>
+        </w:rPr>
+      </w:pPr>
+      <w:r>
+        <w:rPr>
+          <w:rFonts w:ascii="Courier New" w:hAnsi="Courier New" w:cs="Courier New"/>
+          <w:b/>
+          <w:sz w:val="32"/>
+          <w:szCs w:val="32"/>
+        </w:rPr>
+        <w:lastRenderedPageBreak/>
+        <w:t>Webpack 4: практические рекомендации по настройке</w:t>
+      </w:r>
+    </w:p>
+    <w:p>
+      <w:pPr>
+        <w:tabs>
+          <w:tab w:val="left" w:pos="916"/>
+          <w:tab w:val="left" w:pos="1832"/>
+          <w:tab w:val="left" w:pos="2748"/>
+          <w:tab w:val="left" w:pos="3664"/>
+          <w:tab w:val="left" w:pos="4580"/>
+          <w:tab w:val="left" w:pos="5496"/>
+          <w:tab w:val="left" w:pos="6412"/>
+          <w:tab w:val="left" w:pos="7328"/>
+          <w:tab w:val="left" w:pos="8244"/>
+          <w:tab w:val="left" w:pos="9160"/>
+          <w:tab w:val="left" w:pos="10076"/>
+          <w:tab w:val="left" w:pos="10992"/>
+          <w:tab w:val="left" w:pos="11908"/>
+          <w:tab w:val="left" w:pos="12824"/>
+          <w:tab w:val="left" w:pos="13740"/>
+          <w:tab w:val="left" w:pos="14656"/>
+        </w:tabs>
+        <w:spacing w:before="150" w:after="150" w:line="240" w:lineRule="auto"/>
+        <w:rPr>
+          <w:lang w:val="en-US"/>
+        </w:rPr>
+      </w:pPr>
+      <w:r>
+        <w:rPr>
+          <w:rFonts w:ascii="Courier New" w:hAnsi="Courier New" w:cs="Courier New"/>
+          <w:lang w:val="en-US"/>
+        </w:rPr>
+        <w:t xml:space="preserve">src translate: </w:t>
+      </w:r>
+      <w:hyperlink r:id="rId13" w:history="1">
+        <w:r>
+          <w:rPr>
+            <w:rStyle w:val="a5"/>
+            <w:lang w:val="en-US"/>
+          </w:rPr>
+          <w:t>https://tproger.ru/translations/configure-webpack4/</w:t>
+        </w:r>
+      </w:hyperlink>
+    </w:p>
+    <w:p>
+      <w:pPr>
+        <w:tabs>
+          <w:tab w:val="left" w:pos="916"/>
+          <w:tab w:val="left" w:pos="1832"/>
+          <w:tab w:val="left" w:pos="2748"/>
+          <w:tab w:val="left" w:pos="3664"/>
+          <w:tab w:val="left" w:pos="4580"/>
+          <w:tab w:val="left" w:pos="5496"/>
+          <w:tab w:val="left" w:pos="6412"/>
+          <w:tab w:val="left" w:pos="7328"/>
+          <w:tab w:val="left" w:pos="8244"/>
+          <w:tab w:val="left" w:pos="9160"/>
+          <w:tab w:val="left" w:pos="10076"/>
+          <w:tab w:val="left" w:pos="10992"/>
+          <w:tab w:val="left" w:pos="11908"/>
+          <w:tab w:val="left" w:pos="12824"/>
+          <w:tab w:val="left" w:pos="13740"/>
+          <w:tab w:val="left" w:pos="14656"/>
+        </w:tabs>
+        <w:spacing w:before="150" w:after="150" w:line="240" w:lineRule="auto"/>
+        <w:rPr>
+          <w:rFonts w:ascii="Courier New" w:hAnsi="Courier New" w:cs="Courier New"/>
+          <w:lang w:val="en-US"/>
+        </w:rPr>
+      </w:pPr>
+      <w:r>
+        <w:rPr>
+          <w:rFonts w:ascii="Courier New" w:hAnsi="Courier New" w:cs="Courier New"/>
+          <w:lang w:val="en-US"/>
+        </w:rPr>
+        <w:t xml:space="preserve">src origin: </w:t>
+      </w:r>
+    </w:p>
+    <w:p>
+      <w:pPr>
+        <w:pStyle w:val="a6"/>
+        <w:spacing w:before="0" w:beforeAutospacing="0" w:after="125" w:afterAutospacing="0"/>
+        <w:rPr>
+          <w:rFonts w:ascii="Helvetica" w:hAnsi="Helvetica" w:cs="Helvetica"/>
+          <w:color w:val="333333"/>
+          <w:sz w:val="20"/>
+          <w:szCs w:val="20"/>
+          <w:lang w:val="en-US"/>
+        </w:rPr>
+      </w:pPr>
+      <w:r>
+        <w:rPr>
+          <w:rFonts w:ascii="Helvetica" w:hAnsi="Helvetica" w:cs="Helvetica"/>
+          <w:color w:val="333333"/>
+          <w:sz w:val="20"/>
+          <w:szCs w:val="20"/>
+          <w:lang w:val="en-US"/>
+        </w:rPr>
+        <w:t> WARNING in configuration</w:t>
+      </w:r>
+    </w:p>
+    <w:p>
+      <w:pPr>
+        <w:pStyle w:val="a6"/>
+        <w:spacing w:before="0" w:beforeAutospacing="0" w:after="125" w:afterAutospacing="0"/>
+        <w:rPr>
+          <w:rFonts w:ascii="Helvetica" w:hAnsi="Helvetica" w:cs="Helvetica"/>
+          <w:color w:val="333333"/>
+          <w:sz w:val="20"/>
+          <w:szCs w:val="20"/>
+          <w:lang w:val="en-US"/>
+        </w:rPr>
+      </w:pPr>
+      <w:r>
+        <w:rPr>
+          <w:rFonts w:ascii="Helvetica" w:hAnsi="Helvetica" w:cs="Helvetica"/>
+          <w:color w:val="333333"/>
+          <w:sz w:val="20"/>
+          <w:szCs w:val="20"/>
+          <w:lang w:val="en-US"/>
+        </w:rPr>
+        <w:t>The ‘mode’ option has not been set, webpack will fallback to ‘production’ for this value. Set ‘mode’ option to ‘development’ or ‘production’ to enable defaults for each environment.</w:t>
+      </w:r>
+    </w:p>
+    <w:p>
+      <w:pPr>
+        <w:pStyle w:val="a6"/>
+        <w:spacing w:before="0" w:beforeAutospacing="0" w:after="38" w:afterAutospacing="0"/>
+        <w:rPr>
+          <w:rFonts w:ascii="Helvetica" w:hAnsi="Helvetica" w:cs="Helvetica"/>
+          <w:color w:val="333333"/>
+          <w:sz w:val="20"/>
+          <w:szCs w:val="20"/>
+          <w:lang w:val="en-US"/>
+        </w:rPr>
+      </w:pPr>
+      <w:r>
+        <w:rPr>
+          <w:rFonts w:ascii="Helvetica" w:hAnsi="Helvetica" w:cs="Helvetica"/>
+          <w:color w:val="333333"/>
+          <w:sz w:val="20"/>
+          <w:szCs w:val="20"/>
+          <w:lang w:val="en-US"/>
+        </w:rPr>
+        <w:t>You can also set it to ‘none’ to disable any default behavior. Learn more: https://webpack.js.org/concepts/mode/</w:t>
+      </w:r>
+    </w:p>
+    <w:p>
+      <w:pPr>
+        <w:tabs>
+          <w:tab w:val="left" w:pos="916"/>
+          <w:tab w:val="left" w:pos="1832"/>
+          <w:tab w:val="left" w:pos="2748"/>
+          <w:tab w:val="left" w:pos="3664"/>
+          <w:tab w:val="left" w:pos="4580"/>
+          <w:tab w:val="left" w:pos="5496"/>
+          <w:tab w:val="left" w:pos="6412"/>
+          <w:tab w:val="left" w:pos="7328"/>
+          <w:tab w:val="left" w:pos="8244"/>
+          <w:tab w:val="left" w:pos="9160"/>
+          <w:tab w:val="left" w:pos="10076"/>
+          <w:tab w:val="left" w:pos="10992"/>
+          <w:tab w:val="left" w:pos="11908"/>
+          <w:tab w:val="left" w:pos="12824"/>
+          <w:tab w:val="left" w:pos="13740"/>
+          <w:tab w:val="left" w:pos="14656"/>
+        </w:tabs>
+        <w:spacing w:before="150" w:after="150" w:line="240" w:lineRule="auto"/>
+        <w:rPr>
+          <w:rFonts w:ascii="Helvetica" w:hAnsi="Helvetica" w:cs="Helvetica"/>
+          <w:color w:val="333333"/>
+          <w:sz w:val="20"/>
+          <w:szCs w:val="20"/>
+          <w:shd w:val="clear" w:color="auto" w:fill="FFFFFF"/>
+        </w:rPr>
+      </w:pPr>
+      <w:r>
+        <w:rPr>
+          <w:rFonts w:ascii="Courier New" w:hAnsi="Courier New" w:cs="Courier New"/>
+        </w:rPr>
+        <w:t xml:space="preserve">Чтобы убрать это предупреждение, </w:t>
+      </w:r>
+      <w:r>
+        <w:rPr>
+          <w:rFonts w:ascii="Helvetica" w:hAnsi="Helvetica" w:cs="Helvetica"/>
+          <w:color w:val="333333"/>
+          <w:sz w:val="20"/>
+          <w:szCs w:val="20"/>
+          <w:shd w:val="clear" w:color="auto" w:fill="FFFFFF"/>
+        </w:rPr>
+        <w:t>необходимо отредактировать скрипт, чтобы в нем появился флаг режима (mode flag):</w:t>
+      </w:r>
+    </w:p>
+    <w:p>
+      <w:pPr>
+        <w:shd w:val="clear" w:color="auto" w:fill="1B2B34"/>
+        <w:spacing w:after="0" w:line="238" w:lineRule="atLeast"/>
+        <w:rPr>
+          <w:rFonts w:ascii="Consolas" w:eastAsia="Times New Roman" w:hAnsi="Consolas" w:cs="Consolas"/>
+          <w:color w:val="CDD3DE"/>
+          <w:sz w:val="18"/>
+          <w:szCs w:val="18"/>
+          <w:lang w:eastAsia="ru-RU"/>
+        </w:rPr>
+      </w:pPr>
+      <w:r>
+        <w:rPr>
+          <w:rFonts w:ascii="Consolas" w:eastAsia="Times New Roman" w:hAnsi="Consolas" w:cs="Consolas"/>
+          <w:color w:val="5FB3B3"/>
+          <w:sz w:val="18"/>
+          <w:szCs w:val="18"/>
+          <w:lang w:eastAsia="ru-RU"/>
+        </w:rPr>
+        <w:t>"</w:t>
+      </w:r>
+      <w:r>
+        <w:rPr>
+          <w:rFonts w:ascii="Consolas" w:eastAsia="Times New Roman" w:hAnsi="Consolas" w:cs="Consolas"/>
+          <w:color w:val="FAC863"/>
+          <w:sz w:val="18"/>
+          <w:szCs w:val="18"/>
+          <w:lang w:eastAsia="ru-RU"/>
+        </w:rPr>
+        <w:t>dev</w:t>
+      </w:r>
+      <w:r>
+        <w:rPr>
+          <w:rFonts w:ascii="Consolas" w:eastAsia="Times New Roman" w:hAnsi="Consolas" w:cs="Consolas"/>
+          <w:color w:val="5FB3B3"/>
+          <w:sz w:val="18"/>
+          <w:szCs w:val="18"/>
+          <w:lang w:eastAsia="ru-RU"/>
+        </w:rPr>
+        <w:t>":</w:t>
+      </w:r>
+      <w:r>
+        <w:rPr>
+          <w:rFonts w:ascii="Consolas" w:eastAsia="Times New Roman" w:hAnsi="Consolas" w:cs="Consolas"/>
+          <w:color w:val="CDD3DE"/>
+          <w:sz w:val="18"/>
+          <w:szCs w:val="18"/>
+          <w:lang w:eastAsia="ru-RU"/>
+        </w:rPr>
+        <w:t> </w:t>
+      </w:r>
+      <w:r>
+        <w:rPr>
+          <w:rFonts w:ascii="Consolas" w:eastAsia="Times New Roman" w:hAnsi="Consolas" w:cs="Consolas"/>
+          <w:color w:val="5FB3B3"/>
+          <w:sz w:val="18"/>
+          <w:szCs w:val="18"/>
+          <w:lang w:eastAsia="ru-RU"/>
+        </w:rPr>
+        <w:t>"</w:t>
+      </w:r>
+      <w:r>
+        <w:rPr>
+          <w:rFonts w:ascii="Consolas" w:eastAsia="Times New Roman" w:hAnsi="Consolas" w:cs="Consolas"/>
+          <w:color w:val="99C794"/>
+          <w:sz w:val="18"/>
+          <w:szCs w:val="18"/>
+          <w:lang w:eastAsia="ru-RU"/>
+        </w:rPr>
+        <w:t>webpack --mode development</w:t>
+      </w:r>
+      <w:r>
+        <w:rPr>
+          <w:rFonts w:ascii="Consolas" w:eastAsia="Times New Roman" w:hAnsi="Consolas" w:cs="Consolas"/>
+          <w:color w:val="5FB3B3"/>
+          <w:sz w:val="18"/>
+          <w:szCs w:val="18"/>
+          <w:lang w:eastAsia="ru-RU"/>
+        </w:rPr>
+        <w:t>",</w:t>
+      </w:r>
+    </w:p>
+    <w:p>
+      <w:pPr>
+        <w:tabs>
+          <w:tab w:val="left" w:pos="916"/>
+          <w:tab w:val="left" w:pos="1832"/>
+          <w:tab w:val="left" w:pos="2748"/>
+          <w:tab w:val="left" w:pos="3664"/>
+          <w:tab w:val="left" w:pos="4580"/>
+          <w:tab w:val="left" w:pos="5496"/>
+          <w:tab w:val="left" w:pos="6412"/>
+          <w:tab w:val="left" w:pos="7328"/>
+          <w:tab w:val="left" w:pos="8244"/>
+          <w:tab w:val="left" w:pos="9160"/>
+          <w:tab w:val="left" w:pos="10076"/>
+          <w:tab w:val="left" w:pos="10992"/>
+          <w:tab w:val="left" w:pos="11908"/>
+          <w:tab w:val="left" w:pos="12824"/>
+          <w:tab w:val="left" w:pos="13740"/>
+          <w:tab w:val="left" w:pos="14656"/>
+        </w:tabs>
+        <w:spacing w:before="150" w:after="150" w:line="240" w:lineRule="auto"/>
+        <w:rPr>
+          <w:rFonts w:ascii="Courier New" w:hAnsi="Courier New" w:cs="Courier New"/>
+        </w:rPr>
+      </w:pPr>
+    </w:p>
+    <w:p>
+      <w:pPr>
+        <w:tabs>
+          <w:tab w:val="left" w:pos="916"/>
+          <w:tab w:val="left" w:pos="1832"/>
+          <w:tab w:val="left" w:pos="2748"/>
+          <w:tab w:val="left" w:pos="3664"/>
+          <w:tab w:val="left" w:pos="4580"/>
+          <w:tab w:val="left" w:pos="5496"/>
+          <w:tab w:val="left" w:pos="6412"/>
+          <w:tab w:val="left" w:pos="7328"/>
+          <w:tab w:val="left" w:pos="8244"/>
+          <w:tab w:val="left" w:pos="9160"/>
+          <w:tab w:val="left" w:pos="10076"/>
+          <w:tab w:val="left" w:pos="10992"/>
+          <w:tab w:val="left" w:pos="11908"/>
+          <w:tab w:val="left" w:pos="12824"/>
+          <w:tab w:val="left" w:pos="13740"/>
+          <w:tab w:val="left" w:pos="14656"/>
+        </w:tabs>
+        <w:spacing w:before="150" w:after="150" w:line="240" w:lineRule="auto"/>
+        <w:rPr>
+          <w:rFonts w:ascii="Courier New" w:hAnsi="Courier New" w:cs="Courier New"/>
+        </w:rPr>
+      </w:pPr>
+    </w:p>
+    <w:p>
+      <w:pPr>
+        <w:tabs>
+          <w:tab w:val="left" w:pos="916"/>
+          <w:tab w:val="left" w:pos="1832"/>
+          <w:tab w:val="left" w:pos="2748"/>
+          <w:tab w:val="left" w:pos="3664"/>
+          <w:tab w:val="left" w:pos="4580"/>
+          <w:tab w:val="left" w:pos="5496"/>
+          <w:tab w:val="left" w:pos="6412"/>
+          <w:tab w:val="left" w:pos="7328"/>
+          <w:tab w:val="left" w:pos="8244"/>
+          <w:tab w:val="left" w:pos="9160"/>
+          <w:tab w:val="left" w:pos="10076"/>
+          <w:tab w:val="left" w:pos="10992"/>
+          <w:tab w:val="left" w:pos="11908"/>
+          <w:tab w:val="left" w:pos="12824"/>
+          <w:tab w:val="left" w:pos="13740"/>
+          <w:tab w:val="left" w:pos="14656"/>
+        </w:tabs>
+        <w:spacing w:before="150" w:after="150" w:line="240" w:lineRule="auto"/>
+        <w:rPr>
+          <w:rFonts w:ascii="Courier New" w:hAnsi="Courier New" w:cs="Courier New"/>
+        </w:rPr>
+      </w:pPr>
+      <w:r>
+        <w:rPr>
+          <w:rFonts w:ascii="Courier New" w:hAnsi="Courier New" w:cs="Courier New"/>
+          <w:lang w:val="en-US"/>
+        </w:rPr>
+        <w:t>ascasc</w:t>
       </w:r>
     </w:p>
     <w:sectPr>

</xml_diff>

<commit_message>
yarn add -D extract-text-webpack-plugin style-loader css-loader Теперь src/style.css выводиться в папку ./dist
</commit_message>
<xml_diff>
--- a/notes/webpack-manual.docx
+++ b/notes/webpack-manual.docx
@@ -14399,6 +14399,12 @@
     <w:p>
       <w:pPr>
         <w:pStyle w:val="a6"/>
+        <w:pBdr>
+          <w:top w:val="single" w:sz="4" w:space="1" w:color="auto"/>
+          <w:left w:val="single" w:sz="4" w:space="4" w:color="auto"/>
+          <w:bottom w:val="single" w:sz="4" w:space="1" w:color="auto"/>
+          <w:right w:val="single" w:sz="4" w:space="4" w:color="auto"/>
+        </w:pBdr>
         <w:spacing w:before="0" w:beforeAutospacing="0" w:after="125" w:afterAutospacing="0"/>
         <w:rPr>
           <w:rFonts w:ascii="Helvetica" w:hAnsi="Helvetica" w:cs="Helvetica"/>
@@ -14422,6 +14428,12 @@
     <w:p>
       <w:pPr>
         <w:pStyle w:val="a6"/>
+        <w:pBdr>
+          <w:top w:val="single" w:sz="4" w:space="1" w:color="auto"/>
+          <w:left w:val="single" w:sz="4" w:space="4" w:color="auto"/>
+          <w:bottom w:val="single" w:sz="4" w:space="1" w:color="auto"/>
+          <w:right w:val="single" w:sz="4" w:space="4" w:color="auto"/>
+        </w:pBdr>
         <w:spacing w:before="0" w:beforeAutospacing="0" w:after="125" w:afterAutospacing="0"/>
         <w:rPr>
           <w:rFonts w:ascii="Helvetica" w:hAnsi="Helvetica" w:cs="Helvetica"/>
@@ -14445,6 +14457,12 @@
     <w:p>
       <w:pPr>
         <w:pStyle w:val="a6"/>
+        <w:pBdr>
+          <w:top w:val="single" w:sz="4" w:space="1" w:color="auto"/>
+          <w:left w:val="single" w:sz="4" w:space="4" w:color="auto"/>
+          <w:bottom w:val="single" w:sz="4" w:space="1" w:color="auto"/>
+          <w:right w:val="single" w:sz="4" w:space="4" w:color="auto"/>
+        </w:pBdr>
         <w:spacing w:before="0" w:beforeAutospacing="0" w:after="38" w:afterAutospacing="0"/>
         <w:rPr>
           <w:rFonts w:ascii="Helvetica" w:hAnsi="Helvetica" w:cs="Helvetica"/>
@@ -14497,16 +14515,19 @@
       <w:r>
         <w:rPr>
           <w:rFonts w:ascii="Courier New" w:hAnsi="Courier New" w:cs="Courier New"/>
-        </w:rPr>
-        <w:t xml:space="preserve">Чтобы убрать это предупреждение, </w:t>
-      </w:r>
-      <w:r>
-        <w:rPr>
-          <w:rFonts w:ascii="Helvetica" w:hAnsi="Helvetica" w:cs="Helvetica"/>
-          <w:color w:val="333333"/>
-          <w:sz w:val="20"/>
-          <w:szCs w:val="20"/>
-          <w:shd w:val="clear" w:color="auto" w:fill="FFFFFF"/>
+          <w:u w:val="single"/>
+        </w:rPr>
+        <w:t>Чтобы убрать это предупреждение</w:t>
+      </w:r>
+      <w:r>
+        <w:rPr>
+          <w:rFonts w:ascii="Courier New" w:hAnsi="Courier New" w:cs="Courier New"/>
+        </w:rPr>
+        <w:t xml:space="preserve">, </w:t>
+      </w:r>
+      <w:r>
+        <w:rPr>
+          <w:rFonts w:ascii="Courier New" w:hAnsi="Courier New" w:cs="Courier New"/>
         </w:rPr>
         <w:t>необходимо отредактировать скрипт, чтобы в нем появился флаг режима (mode flag):</w:t>
       </w:r>
@@ -14619,9 +14640,2574 @@
           <w:rFonts w:ascii="Courier New" w:hAnsi="Courier New" w:cs="Courier New"/>
         </w:rPr>
       </w:pPr>
-    </w:p>
-    <w:p>
-      <w:pPr>
+      <w:r>
+        <w:rPr>
+          <w:rFonts w:ascii="Courier New" w:hAnsi="Courier New" w:cs="Courier New"/>
+        </w:rPr>
+        <w:t xml:space="preserve">В Webpack есть два режима: </w:t>
+      </w:r>
+      <w:r>
+        <w:rPr>
+          <w:rFonts w:ascii="Courier New" w:hAnsi="Courier New" w:cs="Courier New"/>
+          <w:lang w:val="en-US"/>
+        </w:rPr>
+        <w:t xml:space="preserve">production </w:t>
+      </w:r>
+      <w:r>
+        <w:rPr>
+          <w:rFonts w:ascii="Courier New" w:hAnsi="Courier New" w:cs="Courier New"/>
+        </w:rPr>
+        <w:t xml:space="preserve">и </w:t>
+      </w:r>
+      <w:r>
+        <w:rPr>
+          <w:rFonts w:ascii="Courier New" w:hAnsi="Courier New" w:cs="Courier New"/>
+          <w:lang w:val="en-US"/>
+        </w:rPr>
+        <w:t>development</w:t>
+      </w:r>
+      <w:r>
+        <w:rPr>
+          <w:rFonts w:ascii="Courier New" w:hAnsi="Courier New" w:cs="Courier New"/>
+        </w:rPr>
+        <w:t>.</w:t>
+      </w:r>
+    </w:p>
+    <w:p>
+      <w:pPr>
+        <w:tabs>
+          <w:tab w:val="left" w:pos="916"/>
+          <w:tab w:val="left" w:pos="1832"/>
+          <w:tab w:val="left" w:pos="2748"/>
+          <w:tab w:val="left" w:pos="3664"/>
+          <w:tab w:val="left" w:pos="4580"/>
+          <w:tab w:val="left" w:pos="5496"/>
+          <w:tab w:val="left" w:pos="6412"/>
+          <w:tab w:val="left" w:pos="7328"/>
+          <w:tab w:val="left" w:pos="8244"/>
+          <w:tab w:val="left" w:pos="9160"/>
+          <w:tab w:val="left" w:pos="10076"/>
+          <w:tab w:val="left" w:pos="10992"/>
+          <w:tab w:val="left" w:pos="11908"/>
+          <w:tab w:val="left" w:pos="12824"/>
+          <w:tab w:val="left" w:pos="13740"/>
+          <w:tab w:val="left" w:pos="14656"/>
+        </w:tabs>
+        <w:spacing w:before="150" w:after="150" w:line="240" w:lineRule="auto"/>
+        <w:rPr>
+          <w:rFonts w:ascii="Courier New" w:hAnsi="Courier New" w:cs="Courier New"/>
+        </w:rPr>
+      </w:pPr>
+      <w:r>
+        <w:rPr>
+          <w:rFonts w:ascii="Courier New" w:hAnsi="Courier New" w:cs="Courier New"/>
+        </w:rPr>
+        <w:t>добавим еще один флаг в конфиг</w:t>
+      </w:r>
+      <w:r>
+        <w:rPr>
+          <w:rFonts w:ascii="Courier New" w:hAnsi="Courier New" w:cs="Courier New"/>
+        </w:rPr>
+        <w:t>:</w:t>
+      </w:r>
+    </w:p>
+    <w:p>
+      <w:pPr>
+        <w:shd w:val="clear" w:color="auto" w:fill="1B2B34"/>
+        <w:spacing w:after="0" w:line="238" w:lineRule="atLeast"/>
+        <w:rPr>
+          <w:rFonts w:ascii="Consolas" w:eastAsia="Times New Roman" w:hAnsi="Consolas" w:cs="Consolas"/>
+          <w:color w:val="CDD3DE"/>
+          <w:sz w:val="18"/>
+          <w:szCs w:val="18"/>
+          <w:lang w:eastAsia="ru-RU"/>
+        </w:rPr>
+      </w:pPr>
+      <w:r>
+        <w:rPr>
+          <w:rFonts w:ascii="Consolas" w:eastAsia="Times New Roman" w:hAnsi="Consolas" w:cs="Consolas"/>
+          <w:color w:val="5FB3B3"/>
+          <w:sz w:val="18"/>
+          <w:szCs w:val="18"/>
+          <w:lang w:eastAsia="ru-RU"/>
+        </w:rPr>
+        <w:t>"</w:t>
+      </w:r>
+      <w:r>
+        <w:rPr>
+          <w:rFonts w:ascii="Consolas" w:eastAsia="Times New Roman" w:hAnsi="Consolas" w:cs="Consolas"/>
+          <w:color w:val="FAC863"/>
+          <w:sz w:val="18"/>
+          <w:szCs w:val="18"/>
+          <w:lang w:eastAsia="ru-RU"/>
+        </w:rPr>
+        <w:t>build</w:t>
+      </w:r>
+      <w:r>
+        <w:rPr>
+          <w:rFonts w:ascii="Consolas" w:eastAsia="Times New Roman" w:hAnsi="Consolas" w:cs="Consolas"/>
+          <w:color w:val="5FB3B3"/>
+          <w:sz w:val="18"/>
+          <w:szCs w:val="18"/>
+          <w:lang w:eastAsia="ru-RU"/>
+        </w:rPr>
+        <w:t>":</w:t>
+      </w:r>
+      <w:r>
+        <w:rPr>
+          <w:rFonts w:ascii="Consolas" w:eastAsia="Times New Roman" w:hAnsi="Consolas" w:cs="Consolas"/>
+          <w:color w:val="CDD3DE"/>
+          <w:sz w:val="18"/>
+          <w:szCs w:val="18"/>
+          <w:lang w:eastAsia="ru-RU"/>
+        </w:rPr>
+        <w:t> </w:t>
+      </w:r>
+      <w:r>
+        <w:rPr>
+          <w:rFonts w:ascii="Consolas" w:eastAsia="Times New Roman" w:hAnsi="Consolas" w:cs="Consolas"/>
+          <w:color w:val="5FB3B3"/>
+          <w:sz w:val="18"/>
+          <w:szCs w:val="18"/>
+          <w:lang w:eastAsia="ru-RU"/>
+        </w:rPr>
+        <w:t>"</w:t>
+      </w:r>
+      <w:r>
+        <w:rPr>
+          <w:rFonts w:ascii="Consolas" w:eastAsia="Times New Roman" w:hAnsi="Consolas" w:cs="Consolas"/>
+          <w:color w:val="99C794"/>
+          <w:sz w:val="18"/>
+          <w:szCs w:val="18"/>
+          <w:lang w:eastAsia="ru-RU"/>
+        </w:rPr>
+        <w:t>webpack --mode production</w:t>
+      </w:r>
+      <w:r>
+        <w:rPr>
+          <w:rFonts w:ascii="Consolas" w:eastAsia="Times New Roman" w:hAnsi="Consolas" w:cs="Consolas"/>
+          <w:color w:val="5FB3B3"/>
+          <w:sz w:val="18"/>
+          <w:szCs w:val="18"/>
+          <w:lang w:eastAsia="ru-RU"/>
+        </w:rPr>
+        <w:t>",</w:t>
+      </w:r>
+    </w:p>
+    <w:p>
+      <w:pPr>
+        <w:tabs>
+          <w:tab w:val="left" w:pos="916"/>
+          <w:tab w:val="left" w:pos="1832"/>
+          <w:tab w:val="left" w:pos="2748"/>
+          <w:tab w:val="left" w:pos="3664"/>
+          <w:tab w:val="left" w:pos="4580"/>
+          <w:tab w:val="left" w:pos="5496"/>
+          <w:tab w:val="left" w:pos="6412"/>
+          <w:tab w:val="left" w:pos="7328"/>
+          <w:tab w:val="left" w:pos="8244"/>
+          <w:tab w:val="left" w:pos="9160"/>
+          <w:tab w:val="left" w:pos="10076"/>
+          <w:tab w:val="left" w:pos="10992"/>
+          <w:tab w:val="left" w:pos="11908"/>
+          <w:tab w:val="left" w:pos="12824"/>
+          <w:tab w:val="left" w:pos="13740"/>
+          <w:tab w:val="left" w:pos="14656"/>
+        </w:tabs>
+        <w:spacing w:before="150" w:after="150" w:line="240" w:lineRule="auto"/>
+        <w:rPr>
+          <w:rFonts w:ascii="Courier New" w:hAnsi="Courier New" w:cs="Courier New"/>
+        </w:rPr>
+      </w:pPr>
+      <w:r>
+        <w:rPr>
+          <w:rFonts w:ascii="Courier New" w:hAnsi="Courier New" w:cs="Courier New"/>
+        </w:rPr>
+        <w:t xml:space="preserve">В данном примере я буду использовать build-скрипт, поскольку он уже “из коробки” обеспечивает множеством инструментов оптимизации и с этого момента можно свободно их использовать. </w:t>
+      </w:r>
+      <w:r>
+        <w:rPr>
+          <w:rFonts w:ascii="Courier New" w:hAnsi="Courier New" w:cs="Courier New"/>
+          <w:b/>
+          <w:highlight w:val="cyan"/>
+        </w:rPr>
+        <w:t xml:space="preserve">Основное различие между скриптами </w:t>
+      </w:r>
+      <w:r>
+        <w:rPr>
+          <w:rFonts w:ascii="Courier New" w:hAnsi="Courier New" w:cs="Courier New"/>
+          <w:highlight w:val="yellow"/>
+        </w:rPr>
+        <w:t>build</w:t>
+      </w:r>
+      <w:r>
+        <w:rPr>
+          <w:rFonts w:ascii="Courier New" w:hAnsi="Courier New" w:cs="Courier New"/>
+          <w:b/>
+          <w:highlight w:val="cyan"/>
+        </w:rPr>
+        <w:t xml:space="preserve"> и </w:t>
+      </w:r>
+      <w:r>
+        <w:rPr>
+          <w:rFonts w:ascii="Courier New" w:hAnsi="Courier New" w:cs="Courier New"/>
+          <w:highlight w:val="green"/>
+        </w:rPr>
+        <w:t>dev</w:t>
+      </w:r>
+      <w:r>
+        <w:rPr>
+          <w:rFonts w:ascii="Courier New" w:hAnsi="Courier New" w:cs="Courier New"/>
+          <w:b/>
+          <w:highlight w:val="cyan"/>
+        </w:rPr>
+        <w:t xml:space="preserve"> в том</w:t>
+      </w:r>
+      <w:r>
+        <w:rPr>
+          <w:rFonts w:ascii="Courier New" w:hAnsi="Courier New" w:cs="Courier New"/>
+        </w:rPr>
+        <w:t xml:space="preserve">, как они выводят файлы. </w:t>
+      </w:r>
+      <w:r>
+        <w:rPr>
+          <w:rFonts w:ascii="Courier New" w:hAnsi="Courier New" w:cs="Courier New"/>
+          <w:highlight w:val="yellow"/>
+        </w:rPr>
+        <w:t>Build создан для продакшен-кода</w:t>
+      </w:r>
+      <w:r>
+        <w:rPr>
+          <w:rFonts w:ascii="Courier New" w:hAnsi="Courier New" w:cs="Courier New"/>
+        </w:rPr>
+        <w:t xml:space="preserve">, </w:t>
+      </w:r>
+      <w:r>
+        <w:rPr>
+          <w:rFonts w:ascii="Courier New" w:hAnsi="Courier New" w:cs="Courier New"/>
+          <w:highlight w:val="green"/>
+        </w:rPr>
+        <w:t>dev — для разработки:</w:t>
+      </w:r>
+      <w:r>
+        <w:rPr>
+          <w:rFonts w:ascii="Courier New" w:hAnsi="Courier New" w:cs="Courier New"/>
+        </w:rPr>
+        <w:t xml:space="preserve"> </w:t>
+      </w:r>
+      <w:r>
+        <w:rPr>
+          <w:rFonts w:ascii="Courier New" w:hAnsi="Courier New" w:cs="Courier New"/>
+          <w:i/>
+          <w:u w:val="single"/>
+        </w:rPr>
+        <w:t>он поддерживает «горячую» замену модулей, webpack-dev-server</w:t>
+      </w:r>
+      <w:r>
+        <w:rPr>
+          <w:rFonts w:ascii="Courier New" w:hAnsi="Courier New" w:cs="Courier New"/>
+        </w:rPr>
+        <w:t xml:space="preserve"> и многие другие вещи, которые помогают разработчикам.</w:t>
+      </w:r>
+    </w:p>
+    <w:p>
+      <w:pPr>
+        <w:tabs>
+          <w:tab w:val="left" w:pos="916"/>
+          <w:tab w:val="left" w:pos="1832"/>
+          <w:tab w:val="left" w:pos="2748"/>
+          <w:tab w:val="left" w:pos="3664"/>
+          <w:tab w:val="left" w:pos="4580"/>
+          <w:tab w:val="left" w:pos="5496"/>
+          <w:tab w:val="left" w:pos="6412"/>
+          <w:tab w:val="left" w:pos="7328"/>
+          <w:tab w:val="left" w:pos="8244"/>
+          <w:tab w:val="left" w:pos="9160"/>
+          <w:tab w:val="left" w:pos="10076"/>
+          <w:tab w:val="left" w:pos="10992"/>
+          <w:tab w:val="left" w:pos="11908"/>
+          <w:tab w:val="left" w:pos="12824"/>
+          <w:tab w:val="left" w:pos="13740"/>
+          <w:tab w:val="left" w:pos="14656"/>
+        </w:tabs>
+        <w:spacing w:before="150" w:after="150" w:line="240" w:lineRule="auto"/>
+        <w:rPr>
+          <w:rFonts w:ascii="Courier New" w:hAnsi="Courier New" w:cs="Courier New"/>
+          <w:lang w:val="en-US"/>
+        </w:rPr>
+      </w:pPr>
+    </w:p>
+    <w:p>
+      <w:pPr>
+        <w:pBdr>
+          <w:top w:val="single" w:sz="4" w:space="1" w:color="auto"/>
+          <w:left w:val="single" w:sz="4" w:space="4" w:color="auto"/>
+          <w:bottom w:val="single" w:sz="4" w:space="1" w:color="auto"/>
+          <w:right w:val="single" w:sz="4" w:space="4" w:color="auto"/>
+        </w:pBdr>
+        <w:tabs>
+          <w:tab w:val="left" w:pos="916"/>
+          <w:tab w:val="left" w:pos="1832"/>
+          <w:tab w:val="left" w:pos="2748"/>
+          <w:tab w:val="left" w:pos="3664"/>
+          <w:tab w:val="left" w:pos="4580"/>
+          <w:tab w:val="left" w:pos="5496"/>
+          <w:tab w:val="left" w:pos="6412"/>
+          <w:tab w:val="left" w:pos="7328"/>
+          <w:tab w:val="left" w:pos="8244"/>
+          <w:tab w:val="left" w:pos="9160"/>
+          <w:tab w:val="left" w:pos="10076"/>
+          <w:tab w:val="left" w:pos="10992"/>
+          <w:tab w:val="left" w:pos="11908"/>
+          <w:tab w:val="left" w:pos="12824"/>
+          <w:tab w:val="left" w:pos="13740"/>
+          <w:tab w:val="left" w:pos="14656"/>
+        </w:tabs>
+        <w:spacing w:before="150" w:after="150" w:line="240" w:lineRule="auto"/>
+        <w:rPr>
+          <w:rFonts w:ascii="Courier New" w:hAnsi="Courier New" w:cs="Courier New"/>
+        </w:rPr>
+      </w:pPr>
+      <w:r>
+        <w:rPr>
+          <w:rFonts w:ascii="Courier New" w:hAnsi="Courier New" w:cs="Courier New"/>
+        </w:rPr>
+        <w:t xml:space="preserve">Вы легко можете переопределять значения по умолчанию в скриптах </w:t>
+      </w:r>
+      <w:r>
+        <w:rPr>
+          <w:rFonts w:ascii="Courier New" w:hAnsi="Courier New" w:cs="Courier New"/>
+          <w:lang w:val="en-US"/>
+        </w:rPr>
+        <w:t>yarn</w:t>
+      </w:r>
+      <w:r>
+        <w:rPr>
+          <w:rFonts w:ascii="Courier New" w:hAnsi="Courier New" w:cs="Courier New"/>
+        </w:rPr>
+        <w:t>, просто используя флаги:</w:t>
+      </w:r>
+    </w:p>
+    <w:p>
+      <w:pPr>
+        <w:pBdr>
+          <w:top w:val="single" w:sz="4" w:space="1" w:color="auto"/>
+          <w:left w:val="single" w:sz="4" w:space="4" w:color="auto"/>
+          <w:bottom w:val="single" w:sz="4" w:space="1" w:color="auto"/>
+          <w:right w:val="single" w:sz="4" w:space="4" w:color="auto"/>
+        </w:pBdr>
+        <w:shd w:val="clear" w:color="auto" w:fill="1B2B34"/>
+        <w:spacing w:after="0" w:line="238" w:lineRule="atLeast"/>
+        <w:rPr>
+          <w:rFonts w:ascii="Consolas" w:eastAsia="Times New Roman" w:hAnsi="Consolas" w:cs="Consolas"/>
+          <w:color w:val="CDD3DE"/>
+          <w:sz w:val="18"/>
+          <w:szCs w:val="18"/>
+          <w:lang w:val="en-US" w:eastAsia="ru-RU"/>
+        </w:rPr>
+      </w:pPr>
+      <w:r>
+        <w:rPr>
+          <w:rFonts w:ascii="Consolas" w:eastAsia="Times New Roman" w:hAnsi="Consolas" w:cs="Consolas"/>
+          <w:color w:val="CDD3DE"/>
+          <w:sz w:val="18"/>
+          <w:szCs w:val="18"/>
+          <w:lang w:val="en-US" w:eastAsia="ru-RU"/>
+        </w:rPr>
+        <w:t>  </w:t>
+      </w:r>
+      <w:r>
+        <w:rPr>
+          <w:rFonts w:ascii="Consolas" w:eastAsia="Times New Roman" w:hAnsi="Consolas" w:cs="Consolas"/>
+          <w:color w:val="5FB3B3"/>
+          <w:sz w:val="18"/>
+          <w:szCs w:val="18"/>
+          <w:lang w:val="en-US" w:eastAsia="ru-RU"/>
+        </w:rPr>
+        <w:t>"</w:t>
+      </w:r>
+      <w:r>
+        <w:rPr>
+          <w:rFonts w:ascii="Consolas" w:eastAsia="Times New Roman" w:hAnsi="Consolas" w:cs="Consolas"/>
+          <w:color w:val="FAC863"/>
+          <w:sz w:val="18"/>
+          <w:szCs w:val="18"/>
+          <w:lang w:val="en-US" w:eastAsia="ru-RU"/>
+        </w:rPr>
+        <w:t>scripts</w:t>
+      </w:r>
+      <w:r>
+        <w:rPr>
+          <w:rFonts w:ascii="Consolas" w:eastAsia="Times New Roman" w:hAnsi="Consolas" w:cs="Consolas"/>
+          <w:color w:val="5FB3B3"/>
+          <w:sz w:val="18"/>
+          <w:szCs w:val="18"/>
+          <w:lang w:val="en-US" w:eastAsia="ru-RU"/>
+        </w:rPr>
+        <w:t>":</w:t>
+      </w:r>
+      <w:r>
+        <w:rPr>
+          <w:rFonts w:ascii="Consolas" w:eastAsia="Times New Roman" w:hAnsi="Consolas" w:cs="Consolas"/>
+          <w:color w:val="CDD3DE"/>
+          <w:sz w:val="18"/>
+          <w:szCs w:val="18"/>
+          <w:lang w:val="en-US" w:eastAsia="ru-RU"/>
+        </w:rPr>
+        <w:t> </w:t>
+      </w:r>
+      <w:r>
+        <w:rPr>
+          <w:rFonts w:ascii="Consolas" w:eastAsia="Times New Roman" w:hAnsi="Consolas" w:cs="Consolas"/>
+          <w:color w:val="5FB3B3"/>
+          <w:sz w:val="18"/>
+          <w:szCs w:val="18"/>
+          <w:lang w:val="en-US" w:eastAsia="ru-RU"/>
+        </w:rPr>
+        <w:t>{</w:t>
+      </w:r>
+    </w:p>
+    <w:p>
+      <w:pPr>
+        <w:pBdr>
+          <w:top w:val="single" w:sz="4" w:space="1" w:color="auto"/>
+          <w:left w:val="single" w:sz="4" w:space="4" w:color="auto"/>
+          <w:bottom w:val="single" w:sz="4" w:space="1" w:color="auto"/>
+          <w:right w:val="single" w:sz="4" w:space="4" w:color="auto"/>
+        </w:pBdr>
+        <w:shd w:val="clear" w:color="auto" w:fill="1B2B34"/>
+        <w:spacing w:after="0" w:line="238" w:lineRule="atLeast"/>
+        <w:rPr>
+          <w:rFonts w:ascii="Consolas" w:eastAsia="Times New Roman" w:hAnsi="Consolas" w:cs="Consolas"/>
+          <w:color w:val="CDD3DE"/>
+          <w:sz w:val="18"/>
+          <w:szCs w:val="18"/>
+          <w:lang w:val="en-US" w:eastAsia="ru-RU"/>
+        </w:rPr>
+      </w:pPr>
+      <w:r>
+        <w:rPr>
+          <w:rFonts w:ascii="Consolas" w:eastAsia="Times New Roman" w:hAnsi="Consolas" w:cs="Consolas"/>
+          <w:color w:val="CDD3DE"/>
+          <w:sz w:val="18"/>
+          <w:szCs w:val="18"/>
+          <w:lang w:val="en-US" w:eastAsia="ru-RU"/>
+        </w:rPr>
+        <w:t>    </w:t>
+      </w:r>
+      <w:r>
+        <w:rPr>
+          <w:rFonts w:ascii="Consolas" w:eastAsia="Times New Roman" w:hAnsi="Consolas" w:cs="Consolas"/>
+          <w:color w:val="5FB3B3"/>
+          <w:sz w:val="18"/>
+          <w:szCs w:val="18"/>
+          <w:lang w:val="en-US" w:eastAsia="ru-RU"/>
+        </w:rPr>
+        <w:t>"</w:t>
+      </w:r>
+      <w:r>
+        <w:rPr>
+          <w:rFonts w:ascii="Consolas" w:eastAsia="Times New Roman" w:hAnsi="Consolas" w:cs="Consolas"/>
+          <w:color w:val="FAC863"/>
+          <w:sz w:val="18"/>
+          <w:szCs w:val="18"/>
+          <w:lang w:val="en-US" w:eastAsia="ru-RU"/>
+        </w:rPr>
+        <w:t>dev</w:t>
+      </w:r>
+      <w:r>
+        <w:rPr>
+          <w:rFonts w:ascii="Consolas" w:eastAsia="Times New Roman" w:hAnsi="Consolas" w:cs="Consolas"/>
+          <w:color w:val="5FB3B3"/>
+          <w:sz w:val="18"/>
+          <w:szCs w:val="18"/>
+          <w:lang w:val="en-US" w:eastAsia="ru-RU"/>
+        </w:rPr>
+        <w:t>":</w:t>
+      </w:r>
+      <w:r>
+        <w:rPr>
+          <w:rFonts w:ascii="Consolas" w:eastAsia="Times New Roman" w:hAnsi="Consolas" w:cs="Consolas"/>
+          <w:color w:val="CDD3DE"/>
+          <w:sz w:val="18"/>
+          <w:szCs w:val="18"/>
+          <w:lang w:val="en-US" w:eastAsia="ru-RU"/>
+        </w:rPr>
+        <w:t> </w:t>
+      </w:r>
+      <w:r>
+        <w:rPr>
+          <w:rFonts w:ascii="Consolas" w:eastAsia="Times New Roman" w:hAnsi="Consolas" w:cs="Consolas"/>
+          <w:color w:val="5FB3B3"/>
+          <w:sz w:val="18"/>
+          <w:szCs w:val="18"/>
+          <w:lang w:val="en-US" w:eastAsia="ru-RU"/>
+        </w:rPr>
+        <w:t>"</w:t>
+      </w:r>
+      <w:r>
+        <w:rPr>
+          <w:rFonts w:ascii="Consolas" w:eastAsia="Times New Roman" w:hAnsi="Consolas" w:cs="Consolas"/>
+          <w:color w:val="99C794"/>
+          <w:sz w:val="18"/>
+          <w:szCs w:val="18"/>
+          <w:lang w:val="en-US" w:eastAsia="ru-RU"/>
+        </w:rPr>
+        <w:t>webpack --mode development ./src/index.js --output ./dist/main.js</w:t>
+      </w:r>
+      <w:r>
+        <w:rPr>
+          <w:rFonts w:ascii="Consolas" w:eastAsia="Times New Roman" w:hAnsi="Consolas" w:cs="Consolas"/>
+          <w:color w:val="5FB3B3"/>
+          <w:sz w:val="18"/>
+          <w:szCs w:val="18"/>
+          <w:lang w:val="en-US" w:eastAsia="ru-RU"/>
+        </w:rPr>
+        <w:t>",</w:t>
+      </w:r>
+    </w:p>
+    <w:p>
+      <w:pPr>
+        <w:pBdr>
+          <w:top w:val="single" w:sz="4" w:space="1" w:color="auto"/>
+          <w:left w:val="single" w:sz="4" w:space="4" w:color="auto"/>
+          <w:bottom w:val="single" w:sz="4" w:space="1" w:color="auto"/>
+          <w:right w:val="single" w:sz="4" w:space="4" w:color="auto"/>
+        </w:pBdr>
+        <w:shd w:val="clear" w:color="auto" w:fill="1B2B34"/>
+        <w:spacing w:after="0" w:line="238" w:lineRule="atLeast"/>
+        <w:rPr>
+          <w:rFonts w:ascii="Consolas" w:eastAsia="Times New Roman" w:hAnsi="Consolas" w:cs="Consolas"/>
+          <w:color w:val="CDD3DE"/>
+          <w:sz w:val="18"/>
+          <w:szCs w:val="18"/>
+          <w:lang w:val="en-US" w:eastAsia="ru-RU"/>
+        </w:rPr>
+      </w:pPr>
+      <w:r>
+        <w:rPr>
+          <w:rFonts w:ascii="Consolas" w:eastAsia="Times New Roman" w:hAnsi="Consolas" w:cs="Consolas"/>
+          <w:color w:val="CDD3DE"/>
+          <w:sz w:val="18"/>
+          <w:szCs w:val="18"/>
+          <w:lang w:val="en-US" w:eastAsia="ru-RU"/>
+        </w:rPr>
+        <w:t>    </w:t>
+      </w:r>
+      <w:r>
+        <w:rPr>
+          <w:rFonts w:ascii="Consolas" w:eastAsia="Times New Roman" w:hAnsi="Consolas" w:cs="Consolas"/>
+          <w:color w:val="5FB3B3"/>
+          <w:sz w:val="18"/>
+          <w:szCs w:val="18"/>
+          <w:lang w:val="en-US" w:eastAsia="ru-RU"/>
+        </w:rPr>
+        <w:t>"</w:t>
+      </w:r>
+      <w:r>
+        <w:rPr>
+          <w:rFonts w:ascii="Consolas" w:eastAsia="Times New Roman" w:hAnsi="Consolas" w:cs="Consolas"/>
+          <w:color w:val="FAC863"/>
+          <w:sz w:val="18"/>
+          <w:szCs w:val="18"/>
+          <w:lang w:val="en-US" w:eastAsia="ru-RU"/>
+        </w:rPr>
+        <w:t>build</w:t>
+      </w:r>
+      <w:r>
+        <w:rPr>
+          <w:rFonts w:ascii="Consolas" w:eastAsia="Times New Roman" w:hAnsi="Consolas" w:cs="Consolas"/>
+          <w:color w:val="5FB3B3"/>
+          <w:sz w:val="18"/>
+          <w:szCs w:val="18"/>
+          <w:lang w:val="en-US" w:eastAsia="ru-RU"/>
+        </w:rPr>
+        <w:t>":</w:t>
+      </w:r>
+      <w:r>
+        <w:rPr>
+          <w:rFonts w:ascii="Consolas" w:eastAsia="Times New Roman" w:hAnsi="Consolas" w:cs="Consolas"/>
+          <w:color w:val="CDD3DE"/>
+          <w:sz w:val="18"/>
+          <w:szCs w:val="18"/>
+          <w:lang w:val="en-US" w:eastAsia="ru-RU"/>
+        </w:rPr>
+        <w:t> </w:t>
+      </w:r>
+      <w:r>
+        <w:rPr>
+          <w:rFonts w:ascii="Consolas" w:eastAsia="Times New Roman" w:hAnsi="Consolas" w:cs="Consolas"/>
+          <w:color w:val="5FB3B3"/>
+          <w:sz w:val="18"/>
+          <w:szCs w:val="18"/>
+          <w:lang w:val="en-US" w:eastAsia="ru-RU"/>
+        </w:rPr>
+        <w:t>"</w:t>
+      </w:r>
+      <w:r>
+        <w:rPr>
+          <w:rFonts w:ascii="Consolas" w:eastAsia="Times New Roman" w:hAnsi="Consolas" w:cs="Consolas"/>
+          <w:color w:val="99C794"/>
+          <w:sz w:val="18"/>
+          <w:szCs w:val="18"/>
+          <w:lang w:val="en-US" w:eastAsia="ru-RU"/>
+        </w:rPr>
+        <w:t>webpack --mode production ./src/index.js --output ./dist/main.js</w:t>
+      </w:r>
+      <w:r>
+        <w:rPr>
+          <w:rFonts w:ascii="Consolas" w:eastAsia="Times New Roman" w:hAnsi="Consolas" w:cs="Consolas"/>
+          <w:color w:val="5FB3B3"/>
+          <w:sz w:val="18"/>
+          <w:szCs w:val="18"/>
+          <w:lang w:val="en-US" w:eastAsia="ru-RU"/>
+        </w:rPr>
+        <w:t>"</w:t>
+      </w:r>
+    </w:p>
+    <w:p>
+      <w:pPr>
+        <w:pBdr>
+          <w:top w:val="single" w:sz="4" w:space="1" w:color="auto"/>
+          <w:left w:val="single" w:sz="4" w:space="4" w:color="auto"/>
+          <w:bottom w:val="single" w:sz="4" w:space="1" w:color="auto"/>
+          <w:right w:val="single" w:sz="4" w:space="4" w:color="auto"/>
+        </w:pBdr>
+        <w:shd w:val="clear" w:color="auto" w:fill="1B2B34"/>
+        <w:spacing w:after="0" w:line="238" w:lineRule="atLeast"/>
+        <w:rPr>
+          <w:rFonts w:ascii="Consolas" w:eastAsia="Times New Roman" w:hAnsi="Consolas" w:cs="Consolas"/>
+          <w:color w:val="CDD3DE"/>
+          <w:sz w:val="18"/>
+          <w:szCs w:val="18"/>
+          <w:lang w:eastAsia="ru-RU"/>
+        </w:rPr>
+      </w:pPr>
+      <w:r>
+        <w:rPr>
+          <w:rFonts w:ascii="Consolas" w:eastAsia="Times New Roman" w:hAnsi="Consolas" w:cs="Consolas"/>
+          <w:color w:val="CDD3DE"/>
+          <w:sz w:val="18"/>
+          <w:szCs w:val="18"/>
+          <w:lang w:val="en-US" w:eastAsia="ru-RU"/>
+        </w:rPr>
+        <w:t> </w:t>
+      </w:r>
+      <w:r>
+        <w:rPr>
+          <w:rFonts w:ascii="Consolas" w:eastAsia="Times New Roman" w:hAnsi="Consolas" w:cs="Consolas"/>
+          <w:color w:val="5FB3B3"/>
+          <w:sz w:val="18"/>
+          <w:szCs w:val="18"/>
+          <w:lang w:eastAsia="ru-RU"/>
+        </w:rPr>
+        <w:t>},</w:t>
+      </w:r>
+    </w:p>
+    <w:p>
+      <w:pPr>
+        <w:pBdr>
+          <w:top w:val="single" w:sz="4" w:space="1" w:color="auto"/>
+          <w:left w:val="single" w:sz="4" w:space="4" w:color="auto"/>
+          <w:bottom w:val="single" w:sz="4" w:space="1" w:color="auto"/>
+          <w:right w:val="single" w:sz="4" w:space="4" w:color="auto"/>
+        </w:pBdr>
+        <w:tabs>
+          <w:tab w:val="left" w:pos="916"/>
+          <w:tab w:val="left" w:pos="1832"/>
+          <w:tab w:val="left" w:pos="2748"/>
+          <w:tab w:val="left" w:pos="3664"/>
+          <w:tab w:val="left" w:pos="4580"/>
+          <w:tab w:val="left" w:pos="5496"/>
+          <w:tab w:val="left" w:pos="6412"/>
+          <w:tab w:val="left" w:pos="7328"/>
+          <w:tab w:val="left" w:pos="8244"/>
+          <w:tab w:val="left" w:pos="9160"/>
+          <w:tab w:val="left" w:pos="10076"/>
+          <w:tab w:val="left" w:pos="10992"/>
+          <w:tab w:val="left" w:pos="11908"/>
+          <w:tab w:val="left" w:pos="12824"/>
+          <w:tab w:val="left" w:pos="13740"/>
+          <w:tab w:val="left" w:pos="14656"/>
+        </w:tabs>
+        <w:spacing w:before="150" w:after="150" w:line="240" w:lineRule="auto"/>
+        <w:rPr>
+          <w:rFonts w:ascii="Courier New" w:hAnsi="Courier New" w:cs="Courier New"/>
+        </w:rPr>
+      </w:pPr>
+      <w:r>
+        <w:rPr>
+          <w:rFonts w:ascii="Courier New" w:hAnsi="Courier New" w:cs="Courier New"/>
+        </w:rPr>
+        <w:t>Это перепишет опции по умолчанию без каких-либо других настроек.</w:t>
+      </w:r>
+    </w:p>
+    <w:p>
+      <w:pPr>
+        <w:tabs>
+          <w:tab w:val="left" w:pos="916"/>
+          <w:tab w:val="left" w:pos="1832"/>
+          <w:tab w:val="left" w:pos="2748"/>
+          <w:tab w:val="left" w:pos="3664"/>
+          <w:tab w:val="left" w:pos="4580"/>
+          <w:tab w:val="left" w:pos="5496"/>
+          <w:tab w:val="left" w:pos="6412"/>
+          <w:tab w:val="left" w:pos="7328"/>
+          <w:tab w:val="left" w:pos="8244"/>
+          <w:tab w:val="left" w:pos="9160"/>
+          <w:tab w:val="left" w:pos="10076"/>
+          <w:tab w:val="left" w:pos="10992"/>
+          <w:tab w:val="left" w:pos="11908"/>
+          <w:tab w:val="left" w:pos="12824"/>
+          <w:tab w:val="left" w:pos="13740"/>
+          <w:tab w:val="left" w:pos="14656"/>
+        </w:tabs>
+        <w:spacing w:before="150" w:after="150" w:line="240" w:lineRule="auto"/>
+        <w:rPr>
+          <w:rFonts w:ascii="Courier New" w:hAnsi="Courier New" w:cs="Courier New"/>
+          <w:lang w:val="en-US"/>
+        </w:rPr>
+      </w:pPr>
+    </w:p>
+    <w:p>
+      <w:pPr>
+        <w:tabs>
+          <w:tab w:val="left" w:pos="916"/>
+          <w:tab w:val="left" w:pos="1832"/>
+          <w:tab w:val="left" w:pos="2748"/>
+          <w:tab w:val="left" w:pos="3664"/>
+          <w:tab w:val="left" w:pos="4580"/>
+          <w:tab w:val="left" w:pos="5496"/>
+          <w:tab w:val="left" w:pos="6412"/>
+          <w:tab w:val="left" w:pos="7328"/>
+          <w:tab w:val="left" w:pos="8244"/>
+          <w:tab w:val="left" w:pos="9160"/>
+          <w:tab w:val="left" w:pos="10076"/>
+          <w:tab w:val="left" w:pos="10992"/>
+          <w:tab w:val="left" w:pos="11908"/>
+          <w:tab w:val="left" w:pos="12824"/>
+          <w:tab w:val="left" w:pos="13740"/>
+          <w:tab w:val="left" w:pos="14656"/>
+        </w:tabs>
+        <w:spacing w:before="150" w:after="150" w:line="240" w:lineRule="auto"/>
+        <w:rPr>
+          <w:rFonts w:ascii="Courier New" w:hAnsi="Courier New" w:cs="Courier New"/>
+        </w:rPr>
+      </w:pPr>
+      <w:r>
+        <w:rPr>
+          <w:rFonts w:ascii="Courier New" w:hAnsi="Courier New" w:cs="Courier New"/>
+          <w:i/>
+          <w:u w:val="single"/>
+        </w:rPr>
+        <w:t>Ф</w:t>
+      </w:r>
+      <w:r>
+        <w:rPr>
+          <w:rFonts w:ascii="Courier New" w:hAnsi="Courier New" w:cs="Courier New"/>
+          <w:i/>
+          <w:u w:val="single"/>
+        </w:rPr>
+        <w:t>лаг наблюдения</w:t>
+      </w:r>
+      <w:r>
+        <w:rPr>
+          <w:rFonts w:ascii="Courier New" w:hAnsi="Courier New" w:cs="Courier New"/>
+        </w:rPr>
+        <w:t xml:space="preserve"> </w:t>
+      </w:r>
+      <w:r>
+        <w:rPr>
+          <w:rFonts w:ascii="Courier New" w:hAnsi="Courier New" w:cs="Courier New"/>
+          <w:b/>
+          <w:highlight w:val="yellow"/>
+        </w:rPr>
+        <w:t>--</w:t>
+      </w:r>
+      <w:r>
+        <w:rPr>
+          <w:rFonts w:ascii="Courier New" w:hAnsi="Courier New" w:cs="Courier New"/>
+          <w:b/>
+          <w:highlight w:val="yellow"/>
+        </w:rPr>
+        <w:t>watch</w:t>
+      </w:r>
+      <w:r>
+        <w:rPr>
+          <w:rFonts w:ascii="Courier New" w:hAnsi="Courier New" w:cs="Courier New"/>
+        </w:rPr>
+        <w:t xml:space="preserve"> для включения режима просмотра. Он будет следить за изменениями вашего файла и компилировать всякий раз при его изменении:</w:t>
+      </w:r>
+    </w:p>
+    <w:p>
+      <w:pPr>
+        <w:tabs>
+          <w:tab w:val="left" w:pos="916"/>
+          <w:tab w:val="left" w:pos="1832"/>
+          <w:tab w:val="left" w:pos="2748"/>
+          <w:tab w:val="left" w:pos="3664"/>
+          <w:tab w:val="left" w:pos="4580"/>
+          <w:tab w:val="left" w:pos="5496"/>
+          <w:tab w:val="left" w:pos="6412"/>
+          <w:tab w:val="left" w:pos="7328"/>
+          <w:tab w:val="left" w:pos="8244"/>
+          <w:tab w:val="left" w:pos="9160"/>
+          <w:tab w:val="left" w:pos="10076"/>
+          <w:tab w:val="left" w:pos="10992"/>
+          <w:tab w:val="left" w:pos="11908"/>
+          <w:tab w:val="left" w:pos="12824"/>
+          <w:tab w:val="left" w:pos="13740"/>
+          <w:tab w:val="left" w:pos="14656"/>
+        </w:tabs>
+        <w:spacing w:before="150" w:after="150" w:line="240" w:lineRule="auto"/>
+        <w:rPr>
+          <w:rFonts w:ascii="Courier New" w:hAnsi="Courier New" w:cs="Courier New"/>
+        </w:rPr>
+      </w:pPr>
+      <w:r>
+        <w:rPr>
+          <w:rFonts w:ascii="Courier New" w:hAnsi="Courier New" w:cs="Courier New"/>
+        </w:rPr>
+        <w:t>один из вариантов</w:t>
+      </w:r>
+    </w:p>
+    <w:p>
+      <w:pPr>
+        <w:shd w:val="clear" w:color="auto" w:fill="1B2B34"/>
+        <w:spacing w:after="0" w:line="238" w:lineRule="atLeast"/>
+        <w:rPr>
+          <w:rFonts w:ascii="Consolas" w:eastAsia="Times New Roman" w:hAnsi="Consolas" w:cs="Consolas"/>
+          <w:color w:val="CDD3DE"/>
+          <w:sz w:val="18"/>
+          <w:szCs w:val="18"/>
+          <w:lang w:val="en-US" w:eastAsia="ru-RU"/>
+        </w:rPr>
+      </w:pPr>
+      <w:r>
+        <w:rPr>
+          <w:rFonts w:ascii="Consolas" w:eastAsia="Times New Roman" w:hAnsi="Consolas" w:cs="Consolas"/>
+          <w:color w:val="5FB3B3"/>
+          <w:sz w:val="18"/>
+          <w:szCs w:val="18"/>
+          <w:lang w:val="en-US" w:eastAsia="ru-RU"/>
+        </w:rPr>
+        <w:t>"</w:t>
+      </w:r>
+      <w:r>
+        <w:rPr>
+          <w:rFonts w:ascii="Consolas" w:eastAsia="Times New Roman" w:hAnsi="Consolas" w:cs="Consolas"/>
+          <w:color w:val="FAC863"/>
+          <w:sz w:val="18"/>
+          <w:szCs w:val="18"/>
+          <w:lang w:val="en-US" w:eastAsia="ru-RU"/>
+        </w:rPr>
+        <w:t>scripts</w:t>
+      </w:r>
+      <w:r>
+        <w:rPr>
+          <w:rFonts w:ascii="Consolas" w:eastAsia="Times New Roman" w:hAnsi="Consolas" w:cs="Consolas"/>
+          <w:color w:val="5FB3B3"/>
+          <w:sz w:val="18"/>
+          <w:szCs w:val="18"/>
+          <w:lang w:val="en-US" w:eastAsia="ru-RU"/>
+        </w:rPr>
+        <w:t>":</w:t>
+      </w:r>
+      <w:r>
+        <w:rPr>
+          <w:rFonts w:ascii="Consolas" w:eastAsia="Times New Roman" w:hAnsi="Consolas" w:cs="Consolas"/>
+          <w:color w:val="CDD3DE"/>
+          <w:sz w:val="18"/>
+          <w:szCs w:val="18"/>
+          <w:lang w:val="en-US" w:eastAsia="ru-RU"/>
+        </w:rPr>
+        <w:t> </w:t>
+      </w:r>
+      <w:r>
+        <w:rPr>
+          <w:rFonts w:ascii="Consolas" w:eastAsia="Times New Roman" w:hAnsi="Consolas" w:cs="Consolas"/>
+          <w:color w:val="5FB3B3"/>
+          <w:sz w:val="18"/>
+          <w:szCs w:val="18"/>
+          <w:lang w:val="en-US" w:eastAsia="ru-RU"/>
+        </w:rPr>
+        <w:t>{</w:t>
+      </w:r>
+    </w:p>
+    <w:p>
+      <w:pPr>
+        <w:shd w:val="clear" w:color="auto" w:fill="1B2B34"/>
+        <w:spacing w:after="0" w:line="238" w:lineRule="atLeast"/>
+        <w:rPr>
+          <w:rFonts w:ascii="Consolas" w:eastAsia="Times New Roman" w:hAnsi="Consolas" w:cs="Consolas"/>
+          <w:color w:val="CDD3DE"/>
+          <w:sz w:val="18"/>
+          <w:szCs w:val="18"/>
+          <w:lang w:val="en-US" w:eastAsia="ru-RU"/>
+        </w:rPr>
+      </w:pPr>
+      <w:r>
+        <w:rPr>
+          <w:rFonts w:ascii="Consolas" w:eastAsia="Times New Roman" w:hAnsi="Consolas" w:cs="Consolas"/>
+          <w:color w:val="CDD3DE"/>
+          <w:sz w:val="18"/>
+          <w:szCs w:val="18"/>
+          <w:lang w:val="en-US" w:eastAsia="ru-RU"/>
+        </w:rPr>
+        <w:t>    </w:t>
+      </w:r>
+      <w:r>
+        <w:rPr>
+          <w:rFonts w:ascii="Consolas" w:eastAsia="Times New Roman" w:hAnsi="Consolas" w:cs="Consolas"/>
+          <w:color w:val="5FB3B3"/>
+          <w:sz w:val="18"/>
+          <w:szCs w:val="18"/>
+          <w:lang w:val="en-US" w:eastAsia="ru-RU"/>
+        </w:rPr>
+        <w:t>"</w:t>
+      </w:r>
+      <w:r>
+        <w:rPr>
+          <w:rFonts w:ascii="Consolas" w:eastAsia="Times New Roman" w:hAnsi="Consolas" w:cs="Consolas"/>
+          <w:color w:val="FAC863"/>
+          <w:sz w:val="18"/>
+          <w:szCs w:val="18"/>
+          <w:lang w:val="en-US" w:eastAsia="ru-RU"/>
+        </w:rPr>
+        <w:t>dev</w:t>
+      </w:r>
+      <w:r>
+        <w:rPr>
+          <w:rFonts w:ascii="Consolas" w:eastAsia="Times New Roman" w:hAnsi="Consolas" w:cs="Consolas"/>
+          <w:color w:val="5FB3B3"/>
+          <w:sz w:val="18"/>
+          <w:szCs w:val="18"/>
+          <w:lang w:val="en-US" w:eastAsia="ru-RU"/>
+        </w:rPr>
+        <w:t>":</w:t>
+      </w:r>
+      <w:r>
+        <w:rPr>
+          <w:rFonts w:ascii="Consolas" w:eastAsia="Times New Roman" w:hAnsi="Consolas" w:cs="Consolas"/>
+          <w:color w:val="CDD3DE"/>
+          <w:sz w:val="18"/>
+          <w:szCs w:val="18"/>
+          <w:lang w:val="en-US" w:eastAsia="ru-RU"/>
+        </w:rPr>
+        <w:t> </w:t>
+      </w:r>
+      <w:r>
+        <w:rPr>
+          <w:rFonts w:ascii="Consolas" w:eastAsia="Times New Roman" w:hAnsi="Consolas" w:cs="Consolas"/>
+          <w:color w:val="5FB3B3"/>
+          <w:sz w:val="18"/>
+          <w:szCs w:val="18"/>
+          <w:lang w:val="en-US" w:eastAsia="ru-RU"/>
+        </w:rPr>
+        <w:t>"</w:t>
+      </w:r>
+      <w:r>
+        <w:rPr>
+          <w:rFonts w:ascii="Consolas" w:eastAsia="Times New Roman" w:hAnsi="Consolas" w:cs="Consolas"/>
+          <w:color w:val="99C794"/>
+          <w:sz w:val="18"/>
+          <w:szCs w:val="18"/>
+          <w:lang w:val="en-US" w:eastAsia="ru-RU"/>
+        </w:rPr>
+        <w:t>webpack --mode development ./src/index.js --output ./dist/main.js </w:t>
+      </w:r>
+      <w:r>
+        <w:rPr>
+          <w:rFonts w:ascii="Consolas" w:eastAsia="Times New Roman" w:hAnsi="Consolas" w:cs="Consolas"/>
+          <w:b/>
+          <w:color w:val="FF0000"/>
+          <w:sz w:val="18"/>
+          <w:szCs w:val="18"/>
+          <w:highlight w:val="yellow"/>
+          <w:lang w:val="en-US" w:eastAsia="ru-RU"/>
+        </w:rPr>
+        <w:t>--watch</w:t>
+      </w:r>
+      <w:r>
+        <w:rPr>
+          <w:rFonts w:ascii="Consolas" w:eastAsia="Times New Roman" w:hAnsi="Consolas" w:cs="Consolas"/>
+          <w:color w:val="5FB3B3"/>
+          <w:sz w:val="18"/>
+          <w:szCs w:val="18"/>
+          <w:lang w:val="en-US" w:eastAsia="ru-RU"/>
+        </w:rPr>
+        <w:t>",</w:t>
+      </w:r>
+    </w:p>
+    <w:p>
+      <w:pPr>
+        <w:shd w:val="clear" w:color="auto" w:fill="1B2B34"/>
+        <w:spacing w:after="0" w:line="238" w:lineRule="atLeast"/>
+        <w:rPr>
+          <w:rFonts w:ascii="Consolas" w:eastAsia="Times New Roman" w:hAnsi="Consolas" w:cs="Consolas"/>
+          <w:color w:val="CDD3DE"/>
+          <w:sz w:val="18"/>
+          <w:szCs w:val="18"/>
+          <w:lang w:val="en-US" w:eastAsia="ru-RU"/>
+        </w:rPr>
+      </w:pPr>
+      <w:r>
+        <w:rPr>
+          <w:rFonts w:ascii="Consolas" w:eastAsia="Times New Roman" w:hAnsi="Consolas" w:cs="Consolas"/>
+          <w:color w:val="CDD3DE"/>
+          <w:sz w:val="18"/>
+          <w:szCs w:val="18"/>
+          <w:lang w:val="en-US" w:eastAsia="ru-RU"/>
+        </w:rPr>
+        <w:t>    </w:t>
+      </w:r>
+      <w:r>
+        <w:rPr>
+          <w:rFonts w:ascii="Consolas" w:eastAsia="Times New Roman" w:hAnsi="Consolas" w:cs="Consolas"/>
+          <w:color w:val="5FB3B3"/>
+          <w:sz w:val="18"/>
+          <w:szCs w:val="18"/>
+          <w:lang w:val="en-US" w:eastAsia="ru-RU"/>
+        </w:rPr>
+        <w:t>"</w:t>
+      </w:r>
+      <w:r>
+        <w:rPr>
+          <w:rFonts w:ascii="Consolas" w:eastAsia="Times New Roman" w:hAnsi="Consolas" w:cs="Consolas"/>
+          <w:color w:val="FAC863"/>
+          <w:sz w:val="18"/>
+          <w:szCs w:val="18"/>
+          <w:lang w:val="en-US" w:eastAsia="ru-RU"/>
+        </w:rPr>
+        <w:t>build</w:t>
+      </w:r>
+      <w:r>
+        <w:rPr>
+          <w:rFonts w:ascii="Consolas" w:eastAsia="Times New Roman" w:hAnsi="Consolas" w:cs="Consolas"/>
+          <w:color w:val="5FB3B3"/>
+          <w:sz w:val="18"/>
+          <w:szCs w:val="18"/>
+          <w:lang w:val="en-US" w:eastAsia="ru-RU"/>
+        </w:rPr>
+        <w:t>":</w:t>
+      </w:r>
+      <w:r>
+        <w:rPr>
+          <w:rFonts w:ascii="Consolas" w:eastAsia="Times New Roman" w:hAnsi="Consolas" w:cs="Consolas"/>
+          <w:color w:val="CDD3DE"/>
+          <w:sz w:val="18"/>
+          <w:szCs w:val="18"/>
+          <w:lang w:val="en-US" w:eastAsia="ru-RU"/>
+        </w:rPr>
+        <w:t> </w:t>
+      </w:r>
+      <w:r>
+        <w:rPr>
+          <w:rFonts w:ascii="Consolas" w:eastAsia="Times New Roman" w:hAnsi="Consolas" w:cs="Consolas"/>
+          <w:color w:val="5FB3B3"/>
+          <w:sz w:val="18"/>
+          <w:szCs w:val="18"/>
+          <w:lang w:val="en-US" w:eastAsia="ru-RU"/>
+        </w:rPr>
+        <w:t>"</w:t>
+      </w:r>
+      <w:r>
+        <w:rPr>
+          <w:rFonts w:ascii="Consolas" w:eastAsia="Times New Roman" w:hAnsi="Consolas" w:cs="Consolas"/>
+          <w:color w:val="99C794"/>
+          <w:sz w:val="18"/>
+          <w:szCs w:val="18"/>
+          <w:lang w:val="en-US" w:eastAsia="ru-RU"/>
+        </w:rPr>
+        <w:t>webpack --mode production ./src/index.js --output ./dist/main.js </w:t>
+      </w:r>
+      <w:r>
+        <w:rPr>
+          <w:rFonts w:ascii="Consolas" w:eastAsia="Times New Roman" w:hAnsi="Consolas" w:cs="Consolas"/>
+          <w:b/>
+          <w:color w:val="FF0000"/>
+          <w:sz w:val="18"/>
+          <w:szCs w:val="18"/>
+          <w:highlight w:val="yellow"/>
+          <w:lang w:val="en-US" w:eastAsia="ru-RU"/>
+        </w:rPr>
+        <w:t>--watch</w:t>
+      </w:r>
+      <w:r>
+        <w:rPr>
+          <w:rFonts w:ascii="Consolas" w:eastAsia="Times New Roman" w:hAnsi="Consolas" w:cs="Consolas"/>
+          <w:color w:val="5FB3B3"/>
+          <w:sz w:val="18"/>
+          <w:szCs w:val="18"/>
+          <w:lang w:val="en-US" w:eastAsia="ru-RU"/>
+        </w:rPr>
+        <w:t>"</w:t>
+      </w:r>
+    </w:p>
+    <w:p>
+      <w:pPr>
+        <w:shd w:val="clear" w:color="auto" w:fill="1B2B34"/>
+        <w:spacing w:after="0" w:line="238" w:lineRule="atLeast"/>
+        <w:rPr>
+          <w:rFonts w:ascii="Consolas" w:eastAsia="Times New Roman" w:hAnsi="Consolas" w:cs="Consolas"/>
+          <w:color w:val="CDD3DE"/>
+          <w:sz w:val="18"/>
+          <w:szCs w:val="18"/>
+          <w:lang w:eastAsia="ru-RU"/>
+        </w:rPr>
+      </w:pPr>
+      <w:r>
+        <w:rPr>
+          <w:rFonts w:ascii="Consolas" w:eastAsia="Times New Roman" w:hAnsi="Consolas" w:cs="Consolas"/>
+          <w:color w:val="CDD3DE"/>
+          <w:sz w:val="18"/>
+          <w:szCs w:val="18"/>
+          <w:lang w:val="en-US" w:eastAsia="ru-RU"/>
+        </w:rPr>
+        <w:t> </w:t>
+      </w:r>
+      <w:r>
+        <w:rPr>
+          <w:rFonts w:ascii="Consolas" w:eastAsia="Times New Roman" w:hAnsi="Consolas" w:cs="Consolas"/>
+          <w:color w:val="5FB3B3"/>
+          <w:sz w:val="18"/>
+          <w:szCs w:val="18"/>
+          <w:lang w:eastAsia="ru-RU"/>
+        </w:rPr>
+        <w:t>},</w:t>
+      </w:r>
+    </w:p>
+    <w:p>
+      <w:pPr>
+        <w:tabs>
+          <w:tab w:val="left" w:pos="916"/>
+          <w:tab w:val="left" w:pos="1832"/>
+          <w:tab w:val="left" w:pos="2748"/>
+          <w:tab w:val="left" w:pos="3664"/>
+          <w:tab w:val="left" w:pos="4580"/>
+          <w:tab w:val="left" w:pos="5496"/>
+          <w:tab w:val="left" w:pos="6412"/>
+          <w:tab w:val="left" w:pos="7328"/>
+          <w:tab w:val="left" w:pos="8244"/>
+          <w:tab w:val="left" w:pos="9160"/>
+          <w:tab w:val="left" w:pos="10076"/>
+          <w:tab w:val="left" w:pos="10992"/>
+          <w:tab w:val="left" w:pos="11908"/>
+          <w:tab w:val="left" w:pos="12824"/>
+          <w:tab w:val="left" w:pos="13740"/>
+          <w:tab w:val="left" w:pos="14656"/>
+        </w:tabs>
+        <w:spacing w:before="150" w:after="150" w:line="240" w:lineRule="auto"/>
+        <w:rPr>
+          <w:rFonts w:ascii="Courier New" w:hAnsi="Courier New" w:cs="Courier New"/>
+        </w:rPr>
+      </w:pPr>
+      <w:r>
+        <w:rPr>
+          <w:rFonts w:ascii="Courier New" w:hAnsi="Courier New" w:cs="Courier New"/>
+        </w:rPr>
+        <w:t>флаг входа. Работает так же, как и выход, но перезаписывает точку входа.</w:t>
+      </w:r>
+    </w:p>
+    <w:p>
+      <w:pPr>
+        <w:tabs>
+          <w:tab w:val="left" w:pos="916"/>
+          <w:tab w:val="left" w:pos="1832"/>
+          <w:tab w:val="left" w:pos="2748"/>
+          <w:tab w:val="left" w:pos="3664"/>
+          <w:tab w:val="left" w:pos="4580"/>
+          <w:tab w:val="left" w:pos="5496"/>
+          <w:tab w:val="left" w:pos="6412"/>
+          <w:tab w:val="left" w:pos="7328"/>
+          <w:tab w:val="left" w:pos="8244"/>
+          <w:tab w:val="left" w:pos="9160"/>
+          <w:tab w:val="left" w:pos="10076"/>
+          <w:tab w:val="left" w:pos="10992"/>
+          <w:tab w:val="left" w:pos="11908"/>
+          <w:tab w:val="left" w:pos="12824"/>
+          <w:tab w:val="left" w:pos="13740"/>
+          <w:tab w:val="left" w:pos="14656"/>
+        </w:tabs>
+        <w:spacing w:before="150" w:after="150" w:line="240" w:lineRule="auto"/>
+        <w:rPr>
+          <w:rFonts w:ascii="Courier New" w:hAnsi="Courier New" w:cs="Courier New"/>
+        </w:rPr>
+      </w:pPr>
+    </w:p>
+    <w:p>
+      <w:pPr>
+        <w:tabs>
+          <w:tab w:val="left" w:pos="916"/>
+          <w:tab w:val="left" w:pos="1832"/>
+          <w:tab w:val="left" w:pos="2748"/>
+          <w:tab w:val="left" w:pos="3664"/>
+          <w:tab w:val="left" w:pos="4580"/>
+          <w:tab w:val="left" w:pos="5496"/>
+          <w:tab w:val="left" w:pos="6412"/>
+          <w:tab w:val="left" w:pos="7328"/>
+          <w:tab w:val="left" w:pos="8244"/>
+          <w:tab w:val="left" w:pos="9160"/>
+          <w:tab w:val="left" w:pos="10076"/>
+          <w:tab w:val="left" w:pos="10992"/>
+          <w:tab w:val="left" w:pos="11908"/>
+          <w:tab w:val="left" w:pos="12824"/>
+          <w:tab w:val="left" w:pos="13740"/>
+          <w:tab w:val="left" w:pos="14656"/>
+        </w:tabs>
+        <w:spacing w:before="150" w:after="150" w:line="240" w:lineRule="auto"/>
+        <w:rPr>
+          <w:rFonts w:ascii="Courier New" w:hAnsi="Courier New" w:cs="Courier New"/>
+        </w:rPr>
+      </w:pPr>
+    </w:p>
+    <w:p>
+      <w:pPr>
+        <w:tabs>
+          <w:tab w:val="left" w:pos="916"/>
+          <w:tab w:val="left" w:pos="1832"/>
+          <w:tab w:val="left" w:pos="2748"/>
+          <w:tab w:val="left" w:pos="3664"/>
+          <w:tab w:val="left" w:pos="4580"/>
+          <w:tab w:val="left" w:pos="5496"/>
+          <w:tab w:val="left" w:pos="6412"/>
+          <w:tab w:val="left" w:pos="7328"/>
+          <w:tab w:val="left" w:pos="8244"/>
+          <w:tab w:val="left" w:pos="9160"/>
+          <w:tab w:val="left" w:pos="10076"/>
+          <w:tab w:val="left" w:pos="10992"/>
+          <w:tab w:val="left" w:pos="11908"/>
+          <w:tab w:val="left" w:pos="12824"/>
+          <w:tab w:val="left" w:pos="13740"/>
+          <w:tab w:val="left" w:pos="14656"/>
+        </w:tabs>
+        <w:spacing w:before="150" w:after="150" w:line="240" w:lineRule="auto"/>
+        <w:rPr>
+          <w:rFonts w:ascii="Courier New" w:hAnsi="Courier New" w:cs="Courier New"/>
+        </w:rPr>
+      </w:pPr>
+    </w:p>
+    <w:p>
+      <w:pPr>
+        <w:tabs>
+          <w:tab w:val="left" w:pos="916"/>
+          <w:tab w:val="left" w:pos="1832"/>
+          <w:tab w:val="left" w:pos="2748"/>
+          <w:tab w:val="left" w:pos="3664"/>
+          <w:tab w:val="left" w:pos="4580"/>
+          <w:tab w:val="left" w:pos="5496"/>
+          <w:tab w:val="left" w:pos="6412"/>
+          <w:tab w:val="left" w:pos="7328"/>
+          <w:tab w:val="left" w:pos="8244"/>
+          <w:tab w:val="left" w:pos="9160"/>
+          <w:tab w:val="left" w:pos="10076"/>
+          <w:tab w:val="left" w:pos="10992"/>
+          <w:tab w:val="left" w:pos="11908"/>
+          <w:tab w:val="left" w:pos="12824"/>
+          <w:tab w:val="left" w:pos="13740"/>
+          <w:tab w:val="left" w:pos="14656"/>
+        </w:tabs>
+        <w:spacing w:before="150" w:after="150" w:line="240" w:lineRule="auto"/>
+        <w:jc w:val="center"/>
+        <w:rPr>
+          <w:rFonts w:ascii="Courier New" w:hAnsi="Courier New" w:cs="Courier New"/>
+          <w:b/>
+          <w:sz w:val="32"/>
+          <w:szCs w:val="32"/>
+        </w:rPr>
+      </w:pPr>
+      <w:r>
+        <w:rPr>
+          <w:rFonts w:ascii="Courier New" w:hAnsi="Courier New" w:cs="Courier New"/>
+          <w:b/>
+          <w:sz w:val="32"/>
+          <w:szCs w:val="32"/>
+        </w:rPr>
+        <w:lastRenderedPageBreak/>
+        <w:t>Импорт HTML и CSS</w:t>
+      </w:r>
+    </w:p>
+    <w:p>
+      <w:pPr>
+        <w:tabs>
+          <w:tab w:val="left" w:pos="916"/>
+          <w:tab w:val="left" w:pos="1832"/>
+          <w:tab w:val="left" w:pos="2748"/>
+          <w:tab w:val="left" w:pos="3664"/>
+          <w:tab w:val="left" w:pos="4580"/>
+          <w:tab w:val="left" w:pos="5496"/>
+          <w:tab w:val="left" w:pos="6412"/>
+          <w:tab w:val="left" w:pos="7328"/>
+          <w:tab w:val="left" w:pos="8244"/>
+          <w:tab w:val="left" w:pos="9160"/>
+          <w:tab w:val="left" w:pos="10076"/>
+          <w:tab w:val="left" w:pos="10992"/>
+          <w:tab w:val="left" w:pos="11908"/>
+          <w:tab w:val="left" w:pos="12824"/>
+          <w:tab w:val="left" w:pos="13740"/>
+          <w:tab w:val="left" w:pos="14656"/>
+        </w:tabs>
+        <w:spacing w:before="150" w:after="150" w:line="240" w:lineRule="auto"/>
+        <w:rPr>
+          <w:rFonts w:ascii="Courier New" w:hAnsi="Courier New" w:cs="Courier New"/>
+        </w:rPr>
+      </w:pPr>
+      <w:r>
+        <w:rPr>
+          <w:rFonts w:ascii="Courier New" w:hAnsi="Courier New" w:cs="Courier New"/>
+        </w:rPr>
+        <w:t>Создае</w:t>
+      </w:r>
+      <w:r>
+        <w:rPr>
+          <w:rFonts w:ascii="Courier New" w:hAnsi="Courier New" w:cs="Courier New"/>
+        </w:rPr>
+        <w:t>м style.css в нашей папке ./src</w:t>
+      </w:r>
+    </w:p>
+    <w:p>
+      <w:pPr>
+        <w:tabs>
+          <w:tab w:val="left" w:pos="916"/>
+          <w:tab w:val="left" w:pos="1832"/>
+          <w:tab w:val="left" w:pos="2748"/>
+          <w:tab w:val="left" w:pos="3664"/>
+          <w:tab w:val="left" w:pos="4580"/>
+          <w:tab w:val="left" w:pos="5496"/>
+          <w:tab w:val="left" w:pos="6412"/>
+          <w:tab w:val="left" w:pos="7328"/>
+          <w:tab w:val="left" w:pos="8244"/>
+          <w:tab w:val="left" w:pos="9160"/>
+          <w:tab w:val="left" w:pos="10076"/>
+          <w:tab w:val="left" w:pos="10992"/>
+          <w:tab w:val="left" w:pos="11908"/>
+          <w:tab w:val="left" w:pos="12824"/>
+          <w:tab w:val="left" w:pos="13740"/>
+          <w:tab w:val="left" w:pos="14656"/>
+        </w:tabs>
+        <w:spacing w:before="150" w:after="150" w:line="240" w:lineRule="auto"/>
+        <w:rPr>
+          <w:rFonts w:ascii="Courier New" w:hAnsi="Courier New" w:cs="Courier New"/>
+        </w:rPr>
+      </w:pPr>
+      <w:r>
+        <w:rPr>
+          <w:rFonts w:ascii="Courier New" w:hAnsi="Courier New" w:cs="Courier New"/>
+        </w:rPr>
+        <w:t xml:space="preserve">Затем </w:t>
+      </w:r>
+      <w:r>
+        <w:rPr>
+          <w:rFonts w:ascii="Courier New" w:hAnsi="Courier New" w:cs="Courier New"/>
+        </w:rPr>
+        <w:t>ставим:</w:t>
+      </w:r>
+    </w:p>
+    <w:p>
+      <w:pPr>
+        <w:tabs>
+          <w:tab w:val="left" w:pos="916"/>
+          <w:tab w:val="left" w:pos="1832"/>
+          <w:tab w:val="left" w:pos="2748"/>
+          <w:tab w:val="left" w:pos="3664"/>
+          <w:tab w:val="left" w:pos="4580"/>
+          <w:tab w:val="left" w:pos="5496"/>
+          <w:tab w:val="left" w:pos="6412"/>
+          <w:tab w:val="left" w:pos="7328"/>
+          <w:tab w:val="left" w:pos="8244"/>
+          <w:tab w:val="left" w:pos="9160"/>
+          <w:tab w:val="left" w:pos="10076"/>
+          <w:tab w:val="left" w:pos="10992"/>
+          <w:tab w:val="left" w:pos="11908"/>
+          <w:tab w:val="left" w:pos="12824"/>
+          <w:tab w:val="left" w:pos="13740"/>
+          <w:tab w:val="left" w:pos="14656"/>
+        </w:tabs>
+        <w:spacing w:before="150" w:after="150" w:line="240" w:lineRule="auto"/>
+        <w:rPr>
+          <w:rFonts w:ascii="Courier New" w:hAnsi="Courier New" w:cs="Courier New"/>
+          <w:b/>
+          <w:shd w:val="clear" w:color="auto" w:fill="D9D9D9" w:themeFill="background1" w:themeFillShade="D9"/>
+        </w:rPr>
+      </w:pPr>
+      <w:r>
+        <w:rPr>
+          <w:rFonts w:ascii="Courier New" w:hAnsi="Courier New" w:cs="Courier New"/>
+          <w:b/>
+          <w:shd w:val="clear" w:color="auto" w:fill="D9D9D9" w:themeFill="background1" w:themeFillShade="D9"/>
+          <w:lang w:val="en-US"/>
+        </w:rPr>
+        <w:t xml:space="preserve">yarn add -D </w:t>
+      </w:r>
+      <w:r>
+        <w:rPr>
+          <w:rFonts w:ascii="Courier New" w:hAnsi="Courier New" w:cs="Courier New"/>
+          <w:b/>
+          <w:shd w:val="clear" w:color="auto" w:fill="D9D9D9" w:themeFill="background1" w:themeFillShade="D9"/>
+          <w:lang w:val="en-US"/>
+        </w:rPr>
+        <w:t>extrac</w:t>
+      </w:r>
+      <w:r>
+        <w:rPr>
+          <w:rFonts w:ascii="Courier New" w:hAnsi="Courier New" w:cs="Courier New"/>
+          <w:b/>
+          <w:shd w:val="clear" w:color="auto" w:fill="D9D9D9" w:themeFill="background1" w:themeFillShade="D9"/>
+          <w:lang w:val="en-US"/>
+        </w:rPr>
+        <w:t>t-text-webpack-plugin</w:t>
+      </w:r>
+      <w:r>
+        <w:rPr>
+          <w:rFonts w:ascii="Courier New" w:hAnsi="Courier New" w:cs="Courier New"/>
+          <w:b/>
+          <w:shd w:val="clear" w:color="auto" w:fill="D9D9D9" w:themeFill="background1" w:themeFillShade="D9"/>
+          <w:lang w:val="en-US"/>
+        </w:rPr>
+        <w:t xml:space="preserve"> </w:t>
+      </w:r>
+      <w:r>
+        <w:rPr>
+          <w:rFonts w:ascii="Courier New" w:hAnsi="Courier New" w:cs="Courier New"/>
+          <w:b/>
+          <w:shd w:val="clear" w:color="auto" w:fill="D9D9D9" w:themeFill="background1" w:themeFillShade="D9"/>
+          <w:lang w:val="en-US"/>
+        </w:rPr>
+        <w:t>style-loader css-loader</w:t>
+      </w:r>
+    </w:p>
+    <w:p>
+      <w:pPr>
+        <w:tabs>
+          <w:tab w:val="left" w:pos="916"/>
+          <w:tab w:val="left" w:pos="1832"/>
+          <w:tab w:val="left" w:pos="2748"/>
+          <w:tab w:val="left" w:pos="3664"/>
+          <w:tab w:val="left" w:pos="4580"/>
+          <w:tab w:val="left" w:pos="5496"/>
+          <w:tab w:val="left" w:pos="6412"/>
+          <w:tab w:val="left" w:pos="7328"/>
+          <w:tab w:val="left" w:pos="8244"/>
+          <w:tab w:val="left" w:pos="9160"/>
+          <w:tab w:val="left" w:pos="10076"/>
+          <w:tab w:val="left" w:pos="10992"/>
+          <w:tab w:val="left" w:pos="11908"/>
+          <w:tab w:val="left" w:pos="12824"/>
+          <w:tab w:val="left" w:pos="13740"/>
+          <w:tab w:val="left" w:pos="14656"/>
+        </w:tabs>
+        <w:spacing w:before="150" w:after="150" w:line="240" w:lineRule="auto"/>
+        <w:rPr>
+          <w:rFonts w:ascii="Courier New" w:hAnsi="Courier New" w:cs="Courier New"/>
+        </w:rPr>
+      </w:pPr>
+      <w:r>
+        <w:rPr>
+          <w:rFonts w:ascii="Courier New" w:hAnsi="Courier New" w:cs="Courier New"/>
+          <w:b/>
+        </w:rPr>
+        <w:t>ExtractTextPlugin</w:t>
+      </w:r>
+      <w:r>
+        <w:rPr>
+          <w:rFonts w:ascii="Courier New" w:hAnsi="Courier New" w:cs="Courier New"/>
+          <w:b/>
+        </w:rPr>
+        <w:t xml:space="preserve"> </w:t>
+      </w:r>
+      <w:r>
+        <w:rPr>
+          <w:rFonts w:ascii="Courier New" w:hAnsi="Courier New" w:cs="Courier New"/>
+          <w:u w:val="single"/>
+        </w:rPr>
+        <w:t>не</w:t>
+      </w:r>
+      <w:r>
+        <w:rPr>
+          <w:rFonts w:ascii="Courier New" w:hAnsi="Courier New" w:cs="Courier New"/>
+          <w:u w:val="single"/>
+        </w:rPr>
+        <w:t>обходимо использовать</w:t>
+      </w:r>
+      <w:r>
+        <w:rPr>
+          <w:rFonts w:ascii="Courier New" w:hAnsi="Courier New" w:cs="Courier New"/>
+        </w:rPr>
+        <w:t xml:space="preserve"> </w:t>
+      </w:r>
+      <w:r>
+        <w:rPr>
+          <w:rFonts w:ascii="Courier New" w:hAnsi="Courier New" w:cs="Courier New"/>
+        </w:rPr>
+        <w:t xml:space="preserve">для компиляции нашего CSS. </w:t>
+      </w:r>
+    </w:p>
+    <w:p>
+      <w:pPr>
+        <w:tabs>
+          <w:tab w:val="left" w:pos="916"/>
+          <w:tab w:val="left" w:pos="1832"/>
+          <w:tab w:val="left" w:pos="2748"/>
+          <w:tab w:val="left" w:pos="3664"/>
+          <w:tab w:val="left" w:pos="4580"/>
+          <w:tab w:val="left" w:pos="5496"/>
+          <w:tab w:val="left" w:pos="6412"/>
+          <w:tab w:val="left" w:pos="7328"/>
+          <w:tab w:val="left" w:pos="8244"/>
+          <w:tab w:val="left" w:pos="9160"/>
+          <w:tab w:val="left" w:pos="10076"/>
+          <w:tab w:val="left" w:pos="10992"/>
+          <w:tab w:val="left" w:pos="11908"/>
+          <w:tab w:val="left" w:pos="12824"/>
+          <w:tab w:val="left" w:pos="13740"/>
+          <w:tab w:val="left" w:pos="14656"/>
+        </w:tabs>
+        <w:spacing w:before="150" w:after="150" w:line="240" w:lineRule="auto"/>
+        <w:rPr>
+          <w:rFonts w:ascii="Courier New" w:hAnsi="Courier New" w:cs="Courier New"/>
+        </w:rPr>
+      </w:pPr>
+      <w:r>
+        <w:rPr>
+          <w:rFonts w:ascii="Courier New" w:hAnsi="Courier New" w:cs="Courier New"/>
+        </w:rPr>
+        <w:t>Далее включаем в точку входа</w:t>
+      </w:r>
+      <w:r>
+        <w:rPr>
+          <w:rFonts w:ascii="Courier New" w:hAnsi="Courier New" w:cs="Courier New"/>
+        </w:rPr>
+        <w:t xml:space="preserve"> (в </w:t>
+      </w:r>
+      <w:r>
+        <w:rPr>
+          <w:rFonts w:ascii="Courier New" w:hAnsi="Courier New" w:cs="Courier New"/>
+          <w:lang w:val="en-US"/>
+        </w:rPr>
+        <w:t>page</w:t>
+      </w:r>
+      <w:r>
+        <w:rPr>
+          <w:rFonts w:ascii="Courier New" w:hAnsi="Courier New" w:cs="Courier New"/>
+        </w:rPr>
+        <w:t>.</w:t>
+      </w:r>
+      <w:r>
+        <w:rPr>
+          <w:rFonts w:ascii="Courier New" w:hAnsi="Courier New" w:cs="Courier New"/>
+          <w:lang w:val="en-US"/>
+        </w:rPr>
+        <w:t>js</w:t>
+      </w:r>
+      <w:r>
+        <w:rPr>
+          <w:rFonts w:ascii="Courier New" w:hAnsi="Courier New" w:cs="Courier New"/>
+        </w:rPr>
+        <w:t>)</w:t>
+      </w:r>
+      <w:r>
+        <w:rPr>
+          <w:rFonts w:ascii="Courier New" w:hAnsi="Courier New" w:cs="Courier New"/>
+        </w:rPr>
+        <w:t xml:space="preserve"> наши стили: </w:t>
+      </w:r>
+      <w:r>
+        <w:rPr>
+          <w:rFonts w:ascii="Courier New" w:hAnsi="Courier New" w:cs="Courier New"/>
+          <w:b/>
+          <w:shd w:val="clear" w:color="auto" w:fill="D9D9D9" w:themeFill="background1" w:themeFillShade="D9"/>
+          <w:lang w:val="en-US"/>
+        </w:rPr>
+        <w:t>import</w:t>
+      </w:r>
+      <w:r>
+        <w:rPr>
+          <w:rFonts w:ascii="Courier New" w:hAnsi="Courier New" w:cs="Courier New"/>
+          <w:b/>
+          <w:shd w:val="clear" w:color="auto" w:fill="D9D9D9" w:themeFill="background1" w:themeFillShade="D9"/>
+        </w:rPr>
+        <w:t xml:space="preserve"> "./</w:t>
+      </w:r>
+      <w:r>
+        <w:rPr>
+          <w:rFonts w:ascii="Courier New" w:hAnsi="Courier New" w:cs="Courier New"/>
+          <w:b/>
+          <w:shd w:val="clear" w:color="auto" w:fill="D9D9D9" w:themeFill="background1" w:themeFillShade="D9"/>
+          <w:lang w:val="en-US"/>
+        </w:rPr>
+        <w:t>style</w:t>
+      </w:r>
+      <w:r>
+        <w:rPr>
+          <w:rFonts w:ascii="Courier New" w:hAnsi="Courier New" w:cs="Courier New"/>
+          <w:b/>
+          <w:shd w:val="clear" w:color="auto" w:fill="D9D9D9" w:themeFill="background1" w:themeFillShade="D9"/>
+        </w:rPr>
+        <w:t>.</w:t>
+      </w:r>
+      <w:r>
+        <w:rPr>
+          <w:rFonts w:ascii="Courier New" w:hAnsi="Courier New" w:cs="Courier New"/>
+          <w:b/>
+          <w:shd w:val="clear" w:color="auto" w:fill="D9D9D9" w:themeFill="background1" w:themeFillShade="D9"/>
+          <w:lang w:val="en-US"/>
+        </w:rPr>
+        <w:t>css</w:t>
+      </w:r>
+      <w:r>
+        <w:rPr>
+          <w:rFonts w:ascii="Courier New" w:hAnsi="Courier New" w:cs="Courier New"/>
+          <w:b/>
+          <w:shd w:val="clear" w:color="auto" w:fill="D9D9D9" w:themeFill="background1" w:themeFillShade="D9"/>
+        </w:rPr>
+        <w:t>";</w:t>
+      </w:r>
+    </w:p>
+    <w:p>
+      <w:pPr>
+        <w:tabs>
+          <w:tab w:val="left" w:pos="916"/>
+          <w:tab w:val="left" w:pos="1832"/>
+          <w:tab w:val="left" w:pos="2748"/>
+          <w:tab w:val="left" w:pos="3664"/>
+          <w:tab w:val="left" w:pos="4580"/>
+          <w:tab w:val="left" w:pos="5496"/>
+          <w:tab w:val="left" w:pos="6412"/>
+          <w:tab w:val="left" w:pos="7328"/>
+          <w:tab w:val="left" w:pos="8244"/>
+          <w:tab w:val="left" w:pos="9160"/>
+          <w:tab w:val="left" w:pos="10076"/>
+          <w:tab w:val="left" w:pos="10992"/>
+          <w:tab w:val="left" w:pos="11908"/>
+          <w:tab w:val="left" w:pos="12824"/>
+          <w:tab w:val="left" w:pos="13740"/>
+          <w:tab w:val="left" w:pos="14656"/>
+        </w:tabs>
+        <w:spacing w:before="150" w:after="150" w:line="240" w:lineRule="auto"/>
+        <w:rPr>
+          <w:rFonts w:ascii="Courier New" w:hAnsi="Courier New" w:cs="Courier New"/>
+        </w:rPr>
+      </w:pPr>
+      <w:r>
+        <w:rPr>
+          <w:rFonts w:ascii="Courier New" w:hAnsi="Courier New" w:cs="Courier New"/>
+        </w:rPr>
+        <w:t xml:space="preserve">Затем в </w:t>
+      </w:r>
+      <w:r>
+        <w:rPr>
+          <w:rFonts w:ascii="Courier New" w:hAnsi="Courier New" w:cs="Courier New"/>
+        </w:rPr>
+        <w:t>webpack.config.js создайте новое правило для файлов css:</w:t>
+      </w:r>
+    </w:p>
+    <w:p>
+      <w:pPr>
+        <w:shd w:val="clear" w:color="auto" w:fill="1B2B34"/>
+        <w:spacing w:after="0" w:line="238" w:lineRule="atLeast"/>
+        <w:rPr>
+          <w:rFonts w:ascii="Consolas" w:eastAsia="Times New Roman" w:hAnsi="Consolas" w:cs="Consolas"/>
+          <w:color w:val="CDD3DE"/>
+          <w:sz w:val="18"/>
+          <w:szCs w:val="18"/>
+          <w:lang w:val="en-US" w:eastAsia="ru-RU"/>
+        </w:rPr>
+      </w:pPr>
+      <w:r>
+        <w:rPr>
+          <w:rFonts w:ascii="Consolas" w:eastAsia="Times New Roman" w:hAnsi="Consolas" w:cs="Consolas"/>
+          <w:color w:val="CDD3DE"/>
+          <w:sz w:val="18"/>
+          <w:szCs w:val="18"/>
+          <w:lang w:val="en-US" w:eastAsia="ru-RU"/>
+        </w:rPr>
+        <w:t>            {</w:t>
+      </w:r>
+    </w:p>
+    <w:p>
+      <w:pPr>
+        <w:shd w:val="clear" w:color="auto" w:fill="1B2B34"/>
+        <w:spacing w:after="0" w:line="238" w:lineRule="atLeast"/>
+        <w:rPr>
+          <w:rFonts w:ascii="Consolas" w:eastAsia="Times New Roman" w:hAnsi="Consolas" w:cs="Consolas"/>
+          <w:color w:val="CDD3DE"/>
+          <w:sz w:val="18"/>
+          <w:szCs w:val="18"/>
+          <w:lang w:val="en-US" w:eastAsia="ru-RU"/>
+        </w:rPr>
+      </w:pPr>
+      <w:r>
+        <w:rPr>
+          <w:rFonts w:ascii="Consolas" w:eastAsia="Times New Roman" w:hAnsi="Consolas" w:cs="Consolas"/>
+          <w:color w:val="CDD3DE"/>
+          <w:sz w:val="18"/>
+          <w:szCs w:val="18"/>
+          <w:lang w:val="en-US" w:eastAsia="ru-RU"/>
+        </w:rPr>
+        <w:t>                </w:t>
+      </w:r>
+      <w:r>
+        <w:rPr>
+          <w:rFonts w:ascii="Consolas" w:eastAsia="Times New Roman" w:hAnsi="Consolas" w:cs="Consolas"/>
+          <w:color w:val="99C794"/>
+          <w:sz w:val="18"/>
+          <w:szCs w:val="18"/>
+          <w:lang w:val="en-US" w:eastAsia="ru-RU"/>
+        </w:rPr>
+        <w:t>test</w:t>
+      </w:r>
+      <w:r>
+        <w:rPr>
+          <w:rFonts w:ascii="Consolas" w:eastAsia="Times New Roman" w:hAnsi="Consolas" w:cs="Consolas"/>
+          <w:color w:val="5FB3B3"/>
+          <w:sz w:val="18"/>
+          <w:szCs w:val="18"/>
+          <w:lang w:val="en-US" w:eastAsia="ru-RU"/>
+        </w:rPr>
+        <w:t>: /\.css</w:t>
+      </w:r>
+      <w:r>
+        <w:rPr>
+          <w:rFonts w:ascii="Consolas" w:eastAsia="Times New Roman" w:hAnsi="Consolas" w:cs="Consolas"/>
+          <w:color w:val="C594C5"/>
+          <w:sz w:val="18"/>
+          <w:szCs w:val="18"/>
+          <w:lang w:val="en-US" w:eastAsia="ru-RU"/>
+        </w:rPr>
+        <w:t>$</w:t>
+      </w:r>
+      <w:r>
+        <w:rPr>
+          <w:rFonts w:ascii="Consolas" w:eastAsia="Times New Roman" w:hAnsi="Consolas" w:cs="Consolas"/>
+          <w:color w:val="5FB3B3"/>
+          <w:sz w:val="18"/>
+          <w:szCs w:val="18"/>
+          <w:lang w:val="en-US" w:eastAsia="ru-RU"/>
+        </w:rPr>
+        <w:t>/</w:t>
+      </w:r>
+      <w:r>
+        <w:rPr>
+          <w:rFonts w:ascii="Consolas" w:eastAsia="Times New Roman" w:hAnsi="Consolas" w:cs="Consolas"/>
+          <w:color w:val="CDD3DE"/>
+          <w:sz w:val="18"/>
+          <w:szCs w:val="18"/>
+          <w:lang w:val="en-US" w:eastAsia="ru-RU"/>
+        </w:rPr>
+        <w:t>,</w:t>
+      </w:r>
+    </w:p>
+    <w:p>
+      <w:pPr>
+        <w:shd w:val="clear" w:color="auto" w:fill="1B2B34"/>
+        <w:spacing w:after="0" w:line="238" w:lineRule="atLeast"/>
+        <w:rPr>
+          <w:rFonts w:ascii="Consolas" w:eastAsia="Times New Roman" w:hAnsi="Consolas" w:cs="Consolas"/>
+          <w:color w:val="CDD3DE"/>
+          <w:sz w:val="18"/>
+          <w:szCs w:val="18"/>
+          <w:lang w:val="en-US" w:eastAsia="ru-RU"/>
+        </w:rPr>
+      </w:pPr>
+      <w:r>
+        <w:rPr>
+          <w:rFonts w:ascii="Consolas" w:eastAsia="Times New Roman" w:hAnsi="Consolas" w:cs="Consolas"/>
+          <w:color w:val="CDD3DE"/>
+          <w:sz w:val="18"/>
+          <w:szCs w:val="18"/>
+          <w:lang w:val="en-US" w:eastAsia="ru-RU"/>
+        </w:rPr>
+        <w:t>                </w:t>
+      </w:r>
+      <w:r>
+        <w:rPr>
+          <w:rFonts w:ascii="Consolas" w:eastAsia="Times New Roman" w:hAnsi="Consolas" w:cs="Consolas"/>
+          <w:color w:val="99C794"/>
+          <w:sz w:val="18"/>
+          <w:szCs w:val="18"/>
+          <w:lang w:val="en-US" w:eastAsia="ru-RU"/>
+        </w:rPr>
+        <w:t>use</w:t>
+      </w:r>
+      <w:r>
+        <w:rPr>
+          <w:rFonts w:ascii="Consolas" w:eastAsia="Times New Roman" w:hAnsi="Consolas" w:cs="Consolas"/>
+          <w:color w:val="5FB3B3"/>
+          <w:sz w:val="18"/>
+          <w:szCs w:val="18"/>
+          <w:lang w:val="en-US" w:eastAsia="ru-RU"/>
+        </w:rPr>
+        <w:t>:</w:t>
+      </w:r>
+      <w:r>
+        <w:rPr>
+          <w:rFonts w:ascii="Consolas" w:eastAsia="Times New Roman" w:hAnsi="Consolas" w:cs="Consolas"/>
+          <w:color w:val="CDD3DE"/>
+          <w:sz w:val="18"/>
+          <w:szCs w:val="18"/>
+          <w:lang w:val="en-US" w:eastAsia="ru-RU"/>
+        </w:rPr>
+        <w:t> </w:t>
+      </w:r>
+      <w:r>
+        <w:rPr>
+          <w:rFonts w:ascii="Consolas" w:eastAsia="Times New Roman" w:hAnsi="Consolas" w:cs="Consolas"/>
+          <w:color w:val="EC5F67"/>
+          <w:sz w:val="18"/>
+          <w:szCs w:val="18"/>
+          <w:lang w:val="en-US" w:eastAsia="ru-RU"/>
+        </w:rPr>
+        <w:t>ExtractTextPlugin</w:t>
+      </w:r>
+      <w:r>
+        <w:rPr>
+          <w:rFonts w:ascii="Consolas" w:eastAsia="Times New Roman" w:hAnsi="Consolas" w:cs="Consolas"/>
+          <w:color w:val="5FB3B3"/>
+          <w:sz w:val="18"/>
+          <w:szCs w:val="18"/>
+          <w:lang w:val="en-US" w:eastAsia="ru-RU"/>
+        </w:rPr>
+        <w:t>.</w:t>
+      </w:r>
+      <w:r>
+        <w:rPr>
+          <w:rFonts w:ascii="Consolas" w:eastAsia="Times New Roman" w:hAnsi="Consolas" w:cs="Consolas"/>
+          <w:color w:val="6699CC"/>
+          <w:sz w:val="18"/>
+          <w:szCs w:val="18"/>
+          <w:lang w:val="en-US" w:eastAsia="ru-RU"/>
+        </w:rPr>
+        <w:t>extract</w:t>
+      </w:r>
+      <w:r>
+        <w:rPr>
+          <w:rFonts w:ascii="Consolas" w:eastAsia="Times New Roman" w:hAnsi="Consolas" w:cs="Consolas"/>
+          <w:color w:val="CDD3DE"/>
+          <w:sz w:val="18"/>
+          <w:szCs w:val="18"/>
+          <w:lang w:val="en-US" w:eastAsia="ru-RU"/>
+        </w:rPr>
+        <w:t>(</w:t>
+      </w:r>
+    </w:p>
+    <w:p>
+      <w:pPr>
+        <w:shd w:val="clear" w:color="auto" w:fill="1B2B34"/>
+        <w:spacing w:after="0" w:line="238" w:lineRule="atLeast"/>
+        <w:rPr>
+          <w:rFonts w:ascii="Consolas" w:eastAsia="Times New Roman" w:hAnsi="Consolas" w:cs="Consolas"/>
+          <w:color w:val="CDD3DE"/>
+          <w:sz w:val="18"/>
+          <w:szCs w:val="18"/>
+          <w:lang w:val="en-US" w:eastAsia="ru-RU"/>
+        </w:rPr>
+      </w:pPr>
+      <w:r>
+        <w:rPr>
+          <w:rFonts w:ascii="Consolas" w:eastAsia="Times New Roman" w:hAnsi="Consolas" w:cs="Consolas"/>
+          <w:color w:val="CDD3DE"/>
+          <w:sz w:val="18"/>
+          <w:szCs w:val="18"/>
+          <w:lang w:val="en-US" w:eastAsia="ru-RU"/>
+        </w:rPr>
+        <w:t>                    {</w:t>
+      </w:r>
+    </w:p>
+    <w:p>
+      <w:pPr>
+        <w:shd w:val="clear" w:color="auto" w:fill="1B2B34"/>
+        <w:spacing w:after="0" w:line="238" w:lineRule="atLeast"/>
+        <w:rPr>
+          <w:rFonts w:ascii="Consolas" w:eastAsia="Times New Roman" w:hAnsi="Consolas" w:cs="Consolas"/>
+          <w:color w:val="CDD3DE"/>
+          <w:sz w:val="18"/>
+          <w:szCs w:val="18"/>
+          <w:lang w:val="en-US" w:eastAsia="ru-RU"/>
+        </w:rPr>
+      </w:pPr>
+      <w:r>
+        <w:rPr>
+          <w:rFonts w:ascii="Consolas" w:eastAsia="Times New Roman" w:hAnsi="Consolas" w:cs="Consolas"/>
+          <w:color w:val="CDD3DE"/>
+          <w:sz w:val="18"/>
+          <w:szCs w:val="18"/>
+          <w:lang w:val="en-US" w:eastAsia="ru-RU"/>
+        </w:rPr>
+        <w:t>                        </w:t>
+      </w:r>
+      <w:r>
+        <w:rPr>
+          <w:rFonts w:ascii="Consolas" w:eastAsia="Times New Roman" w:hAnsi="Consolas" w:cs="Consolas"/>
+          <w:color w:val="99C794"/>
+          <w:sz w:val="18"/>
+          <w:szCs w:val="18"/>
+          <w:lang w:val="en-US" w:eastAsia="ru-RU"/>
+        </w:rPr>
+        <w:t>fallback</w:t>
+      </w:r>
+      <w:r>
+        <w:rPr>
+          <w:rFonts w:ascii="Consolas" w:eastAsia="Times New Roman" w:hAnsi="Consolas" w:cs="Consolas"/>
+          <w:color w:val="5FB3B3"/>
+          <w:sz w:val="18"/>
+          <w:szCs w:val="18"/>
+          <w:lang w:val="en-US" w:eastAsia="ru-RU"/>
+        </w:rPr>
+        <w:t>:</w:t>
+      </w:r>
+      <w:r>
+        <w:rPr>
+          <w:rFonts w:ascii="Consolas" w:eastAsia="Times New Roman" w:hAnsi="Consolas" w:cs="Consolas"/>
+          <w:color w:val="CDD3DE"/>
+          <w:sz w:val="18"/>
+          <w:szCs w:val="18"/>
+          <w:lang w:val="en-US" w:eastAsia="ru-RU"/>
+        </w:rPr>
+        <w:t> </w:t>
+      </w:r>
+      <w:r>
+        <w:rPr>
+          <w:rFonts w:ascii="Consolas" w:eastAsia="Times New Roman" w:hAnsi="Consolas" w:cs="Consolas"/>
+          <w:color w:val="5FB3B3"/>
+          <w:sz w:val="18"/>
+          <w:szCs w:val="18"/>
+          <w:lang w:val="en-US" w:eastAsia="ru-RU"/>
+        </w:rPr>
+        <w:t>'</w:t>
+      </w:r>
+      <w:r>
+        <w:rPr>
+          <w:rFonts w:ascii="Consolas" w:eastAsia="Times New Roman" w:hAnsi="Consolas" w:cs="Consolas"/>
+          <w:color w:val="99C794"/>
+          <w:sz w:val="18"/>
+          <w:szCs w:val="18"/>
+          <w:lang w:val="en-US" w:eastAsia="ru-RU"/>
+        </w:rPr>
+        <w:t>style-loader</w:t>
+      </w:r>
+      <w:r>
+        <w:rPr>
+          <w:rFonts w:ascii="Consolas" w:eastAsia="Times New Roman" w:hAnsi="Consolas" w:cs="Consolas"/>
+          <w:color w:val="5FB3B3"/>
+          <w:sz w:val="18"/>
+          <w:szCs w:val="18"/>
+          <w:lang w:val="en-US" w:eastAsia="ru-RU"/>
+        </w:rPr>
+        <w:t>'</w:t>
+      </w:r>
+      <w:r>
+        <w:rPr>
+          <w:rFonts w:ascii="Consolas" w:eastAsia="Times New Roman" w:hAnsi="Consolas" w:cs="Consolas"/>
+          <w:color w:val="CDD3DE"/>
+          <w:sz w:val="18"/>
+          <w:szCs w:val="18"/>
+          <w:lang w:val="en-US" w:eastAsia="ru-RU"/>
+        </w:rPr>
+        <w:t>,</w:t>
+      </w:r>
+    </w:p>
+    <w:p>
+      <w:pPr>
+        <w:shd w:val="clear" w:color="auto" w:fill="1B2B34"/>
+        <w:spacing w:after="0" w:line="238" w:lineRule="atLeast"/>
+        <w:rPr>
+          <w:rFonts w:ascii="Consolas" w:eastAsia="Times New Roman" w:hAnsi="Consolas" w:cs="Consolas"/>
+          <w:color w:val="CDD3DE"/>
+          <w:sz w:val="18"/>
+          <w:szCs w:val="18"/>
+          <w:lang w:val="en-US" w:eastAsia="ru-RU"/>
+        </w:rPr>
+      </w:pPr>
+      <w:r>
+        <w:rPr>
+          <w:rFonts w:ascii="Consolas" w:eastAsia="Times New Roman" w:hAnsi="Consolas" w:cs="Consolas"/>
+          <w:color w:val="CDD3DE"/>
+          <w:sz w:val="18"/>
+          <w:szCs w:val="18"/>
+          <w:lang w:val="en-US" w:eastAsia="ru-RU"/>
+        </w:rPr>
+        <w:t>                        </w:t>
+      </w:r>
+      <w:r>
+        <w:rPr>
+          <w:rFonts w:ascii="Consolas" w:eastAsia="Times New Roman" w:hAnsi="Consolas" w:cs="Consolas"/>
+          <w:color w:val="99C794"/>
+          <w:sz w:val="18"/>
+          <w:szCs w:val="18"/>
+          <w:lang w:val="en-US" w:eastAsia="ru-RU"/>
+        </w:rPr>
+        <w:t>use</w:t>
+      </w:r>
+      <w:r>
+        <w:rPr>
+          <w:rFonts w:ascii="Consolas" w:eastAsia="Times New Roman" w:hAnsi="Consolas" w:cs="Consolas"/>
+          <w:color w:val="5FB3B3"/>
+          <w:sz w:val="18"/>
+          <w:szCs w:val="18"/>
+          <w:lang w:val="en-US" w:eastAsia="ru-RU"/>
+        </w:rPr>
+        <w:t>:</w:t>
+      </w:r>
+      <w:r>
+        <w:rPr>
+          <w:rFonts w:ascii="Consolas" w:eastAsia="Times New Roman" w:hAnsi="Consolas" w:cs="Consolas"/>
+          <w:color w:val="CDD3DE"/>
+          <w:sz w:val="18"/>
+          <w:szCs w:val="18"/>
+          <w:lang w:val="en-US" w:eastAsia="ru-RU"/>
+        </w:rPr>
+        <w:t> [</w:t>
+      </w:r>
+      <w:r>
+        <w:rPr>
+          <w:rFonts w:ascii="Consolas" w:eastAsia="Times New Roman" w:hAnsi="Consolas" w:cs="Consolas"/>
+          <w:color w:val="5FB3B3"/>
+          <w:sz w:val="18"/>
+          <w:szCs w:val="18"/>
+          <w:lang w:val="en-US" w:eastAsia="ru-RU"/>
+        </w:rPr>
+        <w:t>'</w:t>
+      </w:r>
+      <w:r>
+        <w:rPr>
+          <w:rFonts w:ascii="Consolas" w:eastAsia="Times New Roman" w:hAnsi="Consolas" w:cs="Consolas"/>
+          <w:color w:val="99C794"/>
+          <w:sz w:val="18"/>
+          <w:szCs w:val="18"/>
+          <w:lang w:val="en-US" w:eastAsia="ru-RU"/>
+        </w:rPr>
+        <w:t>css-loader</w:t>
+      </w:r>
+      <w:r>
+        <w:rPr>
+          <w:rFonts w:ascii="Consolas" w:eastAsia="Times New Roman" w:hAnsi="Consolas" w:cs="Consolas"/>
+          <w:color w:val="5FB3B3"/>
+          <w:sz w:val="18"/>
+          <w:szCs w:val="18"/>
+          <w:lang w:val="en-US" w:eastAsia="ru-RU"/>
+        </w:rPr>
+        <w:t>'</w:t>
+      </w:r>
+      <w:r>
+        <w:rPr>
+          <w:rFonts w:ascii="Consolas" w:eastAsia="Times New Roman" w:hAnsi="Consolas" w:cs="Consolas"/>
+          <w:color w:val="CDD3DE"/>
+          <w:sz w:val="18"/>
+          <w:szCs w:val="18"/>
+          <w:lang w:val="en-US" w:eastAsia="ru-RU"/>
+        </w:rPr>
+        <w:t>]</w:t>
+      </w:r>
+    </w:p>
+    <w:p>
+      <w:pPr>
+        <w:shd w:val="clear" w:color="auto" w:fill="1B2B34"/>
+        <w:spacing w:after="0" w:line="238" w:lineRule="atLeast"/>
+        <w:rPr>
+          <w:rFonts w:ascii="Consolas" w:eastAsia="Times New Roman" w:hAnsi="Consolas" w:cs="Consolas"/>
+          <w:color w:val="CDD3DE"/>
+          <w:sz w:val="18"/>
+          <w:szCs w:val="18"/>
+          <w:lang w:val="en-US" w:eastAsia="ru-RU"/>
+        </w:rPr>
+      </w:pPr>
+      <w:r>
+        <w:rPr>
+          <w:rFonts w:ascii="Consolas" w:eastAsia="Times New Roman" w:hAnsi="Consolas" w:cs="Consolas"/>
+          <w:color w:val="CDD3DE"/>
+          <w:sz w:val="18"/>
+          <w:szCs w:val="18"/>
+          <w:lang w:val="en-US" w:eastAsia="ru-RU"/>
+        </w:rPr>
+        <w:t>                    }</w:t>
+      </w:r>
+    </w:p>
+    <w:p>
+      <w:pPr>
+        <w:shd w:val="clear" w:color="auto" w:fill="1B2B34"/>
+        <w:spacing w:after="0" w:line="238" w:lineRule="atLeast"/>
+        <w:rPr>
+          <w:rFonts w:ascii="Consolas" w:eastAsia="Times New Roman" w:hAnsi="Consolas" w:cs="Consolas"/>
+          <w:color w:val="CDD3DE"/>
+          <w:sz w:val="18"/>
+          <w:szCs w:val="18"/>
+          <w:lang w:val="en-US" w:eastAsia="ru-RU"/>
+        </w:rPr>
+      </w:pPr>
+      <w:r>
+        <w:rPr>
+          <w:rFonts w:ascii="Consolas" w:eastAsia="Times New Roman" w:hAnsi="Consolas" w:cs="Consolas"/>
+          <w:color w:val="CDD3DE"/>
+          <w:sz w:val="18"/>
+          <w:szCs w:val="18"/>
+          <w:lang w:val="en-US" w:eastAsia="ru-RU"/>
+        </w:rPr>
+        <w:t>                )</w:t>
+      </w:r>
+    </w:p>
+    <w:p>
+      <w:pPr>
+        <w:shd w:val="clear" w:color="auto" w:fill="1B2B34"/>
+        <w:spacing w:after="0" w:line="238" w:lineRule="atLeast"/>
+        <w:rPr>
+          <w:rFonts w:ascii="Consolas" w:eastAsia="Times New Roman" w:hAnsi="Consolas" w:cs="Consolas"/>
+          <w:color w:val="CDD3DE"/>
+          <w:sz w:val="18"/>
+          <w:szCs w:val="18"/>
+          <w:lang w:val="en-US" w:eastAsia="ru-RU"/>
+        </w:rPr>
+      </w:pPr>
+      <w:r>
+        <w:rPr>
+          <w:rFonts w:ascii="Consolas" w:eastAsia="Times New Roman" w:hAnsi="Consolas" w:cs="Consolas"/>
+          <w:color w:val="CDD3DE"/>
+          <w:sz w:val="18"/>
+          <w:szCs w:val="18"/>
+          <w:lang w:val="en-US" w:eastAsia="ru-RU"/>
+        </w:rPr>
+        <w:t>            }</w:t>
+      </w:r>
+    </w:p>
+    <w:p>
+      <w:pPr>
+        <w:shd w:val="clear" w:color="auto" w:fill="1B2B34"/>
+        <w:spacing w:after="0" w:line="238" w:lineRule="atLeast"/>
+        <w:rPr>
+          <w:rFonts w:ascii="Consolas" w:eastAsia="Times New Roman" w:hAnsi="Consolas" w:cs="Consolas"/>
+          <w:color w:val="CDD3DE"/>
+          <w:sz w:val="18"/>
+          <w:szCs w:val="18"/>
+          <w:lang w:val="en-US" w:eastAsia="ru-RU"/>
+        </w:rPr>
+      </w:pPr>
+      <w:r>
+        <w:rPr>
+          <w:rFonts w:ascii="Consolas" w:eastAsia="Times New Roman" w:hAnsi="Consolas" w:cs="Consolas"/>
+          <w:color w:val="CDD3DE"/>
+          <w:sz w:val="18"/>
+          <w:szCs w:val="18"/>
+          <w:lang w:val="en-US" w:eastAsia="ru-RU"/>
+        </w:rPr>
+        <w:t>        ]</w:t>
+      </w:r>
+    </w:p>
+    <w:p>
+      <w:pPr>
+        <w:shd w:val="clear" w:color="auto" w:fill="1B2B34"/>
+        <w:spacing w:after="0" w:line="238" w:lineRule="atLeast"/>
+        <w:rPr>
+          <w:rFonts w:ascii="Consolas" w:eastAsia="Times New Roman" w:hAnsi="Consolas" w:cs="Consolas"/>
+          <w:color w:val="CDD3DE"/>
+          <w:sz w:val="18"/>
+          <w:szCs w:val="18"/>
+          <w:lang w:val="en-US" w:eastAsia="ru-RU"/>
+        </w:rPr>
+      </w:pPr>
+      <w:r>
+        <w:rPr>
+          <w:rFonts w:ascii="Consolas" w:eastAsia="Times New Roman" w:hAnsi="Consolas" w:cs="Consolas"/>
+          <w:color w:val="CDD3DE"/>
+          <w:sz w:val="18"/>
+          <w:szCs w:val="18"/>
+          <w:lang w:val="en-US" w:eastAsia="ru-RU"/>
+        </w:rPr>
+        <w:t>    },</w:t>
+      </w:r>
+    </w:p>
+    <w:p>
+      <w:pPr>
+        <w:shd w:val="clear" w:color="auto" w:fill="1B2B34"/>
+        <w:spacing w:after="0" w:line="238" w:lineRule="atLeast"/>
+        <w:rPr>
+          <w:rFonts w:ascii="Consolas" w:eastAsia="Times New Roman" w:hAnsi="Consolas" w:cs="Consolas"/>
+          <w:color w:val="CDD3DE"/>
+          <w:sz w:val="18"/>
+          <w:szCs w:val="18"/>
+          <w:lang w:val="en-US" w:eastAsia="ru-RU"/>
+        </w:rPr>
+      </w:pPr>
+      <w:r>
+        <w:rPr>
+          <w:rFonts w:ascii="Consolas" w:eastAsia="Times New Roman" w:hAnsi="Consolas" w:cs="Consolas"/>
+          <w:color w:val="CDD3DE"/>
+          <w:sz w:val="18"/>
+          <w:szCs w:val="18"/>
+          <w:lang w:val="en-US" w:eastAsia="ru-RU"/>
+        </w:rPr>
+        <w:t>    </w:t>
+      </w:r>
+      <w:r>
+        <w:rPr>
+          <w:rFonts w:ascii="Consolas" w:eastAsia="Times New Roman" w:hAnsi="Consolas" w:cs="Consolas"/>
+          <w:color w:val="99C794"/>
+          <w:sz w:val="18"/>
+          <w:szCs w:val="18"/>
+          <w:lang w:val="en-US" w:eastAsia="ru-RU"/>
+        </w:rPr>
+        <w:t>plugins</w:t>
+      </w:r>
+      <w:r>
+        <w:rPr>
+          <w:rFonts w:ascii="Consolas" w:eastAsia="Times New Roman" w:hAnsi="Consolas" w:cs="Consolas"/>
+          <w:color w:val="5FB3B3"/>
+          <w:sz w:val="18"/>
+          <w:szCs w:val="18"/>
+          <w:lang w:val="en-US" w:eastAsia="ru-RU"/>
+        </w:rPr>
+        <w:t>:</w:t>
+      </w:r>
+      <w:r>
+        <w:rPr>
+          <w:rFonts w:ascii="Consolas" w:eastAsia="Times New Roman" w:hAnsi="Consolas" w:cs="Consolas"/>
+          <w:color w:val="CDD3DE"/>
+          <w:sz w:val="18"/>
+          <w:szCs w:val="18"/>
+          <w:lang w:val="en-US" w:eastAsia="ru-RU"/>
+        </w:rPr>
+        <w:t> [</w:t>
+      </w:r>
+    </w:p>
+    <w:p>
+      <w:pPr>
+        <w:shd w:val="clear" w:color="auto" w:fill="1B2B34"/>
+        <w:spacing w:after="0" w:line="238" w:lineRule="atLeast"/>
+        <w:rPr>
+          <w:rFonts w:ascii="Consolas" w:eastAsia="Times New Roman" w:hAnsi="Consolas" w:cs="Consolas"/>
+          <w:color w:val="CDD3DE"/>
+          <w:sz w:val="18"/>
+          <w:szCs w:val="18"/>
+          <w:lang w:val="en-US" w:eastAsia="ru-RU"/>
+        </w:rPr>
+      </w:pPr>
+      <w:r>
+        <w:rPr>
+          <w:rFonts w:ascii="Consolas" w:eastAsia="Times New Roman" w:hAnsi="Consolas" w:cs="Consolas"/>
+          <w:color w:val="CDD3DE"/>
+          <w:sz w:val="18"/>
+          <w:szCs w:val="18"/>
+          <w:lang w:val="en-US" w:eastAsia="ru-RU"/>
+        </w:rPr>
+        <w:t>        </w:t>
+      </w:r>
+      <w:r>
+        <w:rPr>
+          <w:rFonts w:ascii="Consolas" w:eastAsia="Times New Roman" w:hAnsi="Consolas" w:cs="Consolas"/>
+          <w:color w:val="5FB3B3"/>
+          <w:sz w:val="18"/>
+          <w:szCs w:val="18"/>
+          <w:lang w:val="en-US" w:eastAsia="ru-RU"/>
+        </w:rPr>
+        <w:t>new</w:t>
+      </w:r>
+      <w:r>
+        <w:rPr>
+          <w:rFonts w:ascii="Consolas" w:eastAsia="Times New Roman" w:hAnsi="Consolas" w:cs="Consolas"/>
+          <w:color w:val="CDD3DE"/>
+          <w:sz w:val="18"/>
+          <w:szCs w:val="18"/>
+          <w:lang w:val="en-US" w:eastAsia="ru-RU"/>
+        </w:rPr>
+        <w:t> </w:t>
+      </w:r>
+      <w:r>
+        <w:rPr>
+          <w:rFonts w:ascii="Consolas" w:eastAsia="Times New Roman" w:hAnsi="Consolas" w:cs="Consolas"/>
+          <w:color w:val="D8DEE9"/>
+          <w:sz w:val="18"/>
+          <w:szCs w:val="18"/>
+          <w:lang w:val="en-US" w:eastAsia="ru-RU"/>
+        </w:rPr>
+        <w:t>ExtractTextPlugin</w:t>
+      </w:r>
+      <w:r>
+        <w:rPr>
+          <w:rFonts w:ascii="Consolas" w:eastAsia="Times New Roman" w:hAnsi="Consolas" w:cs="Consolas"/>
+          <w:color w:val="CDD3DE"/>
+          <w:sz w:val="18"/>
+          <w:szCs w:val="18"/>
+          <w:lang w:val="en-US" w:eastAsia="ru-RU"/>
+        </w:rPr>
+        <w:t>( { </w:t>
+      </w:r>
+      <w:r>
+        <w:rPr>
+          <w:rFonts w:ascii="Consolas" w:eastAsia="Times New Roman" w:hAnsi="Consolas" w:cs="Consolas"/>
+          <w:color w:val="99C794"/>
+          <w:sz w:val="18"/>
+          <w:szCs w:val="18"/>
+          <w:lang w:val="en-US" w:eastAsia="ru-RU"/>
+        </w:rPr>
+        <w:t>filename</w:t>
+      </w:r>
+      <w:r>
+        <w:rPr>
+          <w:rFonts w:ascii="Consolas" w:eastAsia="Times New Roman" w:hAnsi="Consolas" w:cs="Consolas"/>
+          <w:color w:val="5FB3B3"/>
+          <w:sz w:val="18"/>
+          <w:szCs w:val="18"/>
+          <w:lang w:val="en-US" w:eastAsia="ru-RU"/>
+        </w:rPr>
+        <w:t>:</w:t>
+      </w:r>
+      <w:r>
+        <w:rPr>
+          <w:rFonts w:ascii="Consolas" w:eastAsia="Times New Roman" w:hAnsi="Consolas" w:cs="Consolas"/>
+          <w:color w:val="CDD3DE"/>
+          <w:sz w:val="18"/>
+          <w:szCs w:val="18"/>
+          <w:lang w:val="en-US" w:eastAsia="ru-RU"/>
+        </w:rPr>
+        <w:t> </w:t>
+      </w:r>
+      <w:r>
+        <w:rPr>
+          <w:rFonts w:ascii="Consolas" w:eastAsia="Times New Roman" w:hAnsi="Consolas" w:cs="Consolas"/>
+          <w:color w:val="5FB3B3"/>
+          <w:sz w:val="18"/>
+          <w:szCs w:val="18"/>
+          <w:lang w:val="en-US" w:eastAsia="ru-RU"/>
+        </w:rPr>
+        <w:t>'</w:t>
+      </w:r>
+      <w:r>
+        <w:rPr>
+          <w:rFonts w:ascii="Consolas" w:eastAsia="Times New Roman" w:hAnsi="Consolas" w:cs="Consolas"/>
+          <w:color w:val="99C794"/>
+          <w:sz w:val="18"/>
+          <w:szCs w:val="18"/>
+          <w:lang w:val="en-US" w:eastAsia="ru-RU"/>
+        </w:rPr>
+        <w:t>style.css</w:t>
+      </w:r>
+      <w:r>
+        <w:rPr>
+          <w:rFonts w:ascii="Consolas" w:eastAsia="Times New Roman" w:hAnsi="Consolas" w:cs="Consolas"/>
+          <w:color w:val="5FB3B3"/>
+          <w:sz w:val="18"/>
+          <w:szCs w:val="18"/>
+          <w:lang w:val="en-US" w:eastAsia="ru-RU"/>
+        </w:rPr>
+        <w:t>'</w:t>
+      </w:r>
+      <w:r>
+        <w:rPr>
+          <w:rFonts w:ascii="Consolas" w:eastAsia="Times New Roman" w:hAnsi="Consolas" w:cs="Consolas"/>
+          <w:color w:val="CDD3DE"/>
+          <w:sz w:val="18"/>
+          <w:szCs w:val="18"/>
+          <w:lang w:val="en-US" w:eastAsia="ru-RU"/>
+        </w:rPr>
+        <w:t> } )</w:t>
+      </w:r>
+    </w:p>
+    <w:p>
+      <w:pPr>
+        <w:shd w:val="clear" w:color="auto" w:fill="1B2B34"/>
+        <w:spacing w:after="0" w:line="238" w:lineRule="atLeast"/>
+        <w:rPr>
+          <w:rFonts w:ascii="Consolas" w:eastAsia="Times New Roman" w:hAnsi="Consolas" w:cs="Consolas"/>
+          <w:color w:val="CDD3DE"/>
+          <w:sz w:val="18"/>
+          <w:szCs w:val="18"/>
+          <w:lang w:eastAsia="ru-RU"/>
+        </w:rPr>
+      </w:pPr>
+      <w:r>
+        <w:rPr>
+          <w:rFonts w:ascii="Consolas" w:eastAsia="Times New Roman" w:hAnsi="Consolas" w:cs="Consolas"/>
+          <w:color w:val="CDD3DE"/>
+          <w:sz w:val="18"/>
+          <w:szCs w:val="18"/>
+          <w:lang w:val="en-US" w:eastAsia="ru-RU"/>
+        </w:rPr>
+        <w:t>    </w:t>
+      </w:r>
+      <w:r>
+        <w:rPr>
+          <w:rFonts w:ascii="Consolas" w:eastAsia="Times New Roman" w:hAnsi="Consolas" w:cs="Consolas"/>
+          <w:color w:val="CDD3DE"/>
+          <w:sz w:val="18"/>
+          <w:szCs w:val="18"/>
+          <w:lang w:eastAsia="ru-RU"/>
+        </w:rPr>
+        <w:t>]</w:t>
+      </w:r>
+    </w:p>
+    <w:p>
+      <w:pPr>
+        <w:shd w:val="clear" w:color="auto" w:fill="1B2B34"/>
+        <w:spacing w:after="0" w:line="238" w:lineRule="atLeast"/>
+        <w:rPr>
+          <w:rFonts w:ascii="Consolas" w:eastAsia="Times New Roman" w:hAnsi="Consolas" w:cs="Consolas"/>
+          <w:color w:val="CDD3DE"/>
+          <w:sz w:val="18"/>
+          <w:szCs w:val="18"/>
+          <w:lang w:eastAsia="ru-RU"/>
+        </w:rPr>
+      </w:pPr>
+      <w:r>
+        <w:rPr>
+          <w:rFonts w:ascii="Consolas" w:eastAsia="Times New Roman" w:hAnsi="Consolas" w:cs="Consolas"/>
+          <w:color w:val="CDD3DE"/>
+          <w:sz w:val="18"/>
+          <w:szCs w:val="18"/>
+          <w:lang w:eastAsia="ru-RU"/>
+        </w:rPr>
+        <w:t>}</w:t>
+      </w:r>
+      <w:r>
+        <w:rPr>
+          <w:rFonts w:ascii="Consolas" w:eastAsia="Times New Roman" w:hAnsi="Consolas" w:cs="Consolas"/>
+          <w:color w:val="5FB3B3"/>
+          <w:sz w:val="18"/>
+          <w:szCs w:val="18"/>
+          <w:lang w:eastAsia="ru-RU"/>
+        </w:rPr>
+        <w:t>;</w:t>
+      </w:r>
+    </w:p>
+    <w:p>
+      <w:pPr>
+        <w:tabs>
+          <w:tab w:val="left" w:pos="916"/>
+          <w:tab w:val="left" w:pos="1832"/>
+          <w:tab w:val="left" w:pos="2748"/>
+          <w:tab w:val="left" w:pos="3664"/>
+          <w:tab w:val="left" w:pos="4580"/>
+          <w:tab w:val="left" w:pos="5496"/>
+          <w:tab w:val="left" w:pos="6412"/>
+          <w:tab w:val="left" w:pos="7328"/>
+          <w:tab w:val="left" w:pos="8244"/>
+          <w:tab w:val="left" w:pos="9160"/>
+          <w:tab w:val="left" w:pos="10076"/>
+          <w:tab w:val="left" w:pos="10992"/>
+          <w:tab w:val="left" w:pos="11908"/>
+          <w:tab w:val="left" w:pos="12824"/>
+          <w:tab w:val="left" w:pos="13740"/>
+          <w:tab w:val="left" w:pos="14656"/>
+        </w:tabs>
+        <w:spacing w:before="150" w:after="150" w:line="240" w:lineRule="auto"/>
+        <w:rPr>
+          <w:rFonts w:ascii="Courier New" w:hAnsi="Courier New" w:cs="Courier New"/>
+        </w:rPr>
+      </w:pPr>
+      <w:r>
+        <w:rPr>
+          <w:rFonts w:ascii="Courier New" w:hAnsi="Courier New" w:cs="Courier New"/>
+        </w:rPr>
+        <w:t>Нам необходимо использовать ExtractTextPlugin, потому что Webpack по умолчанию понимает только формат .js. ExtractTextPlugin получает ваш .css и извлекает его в отдельный css-файл в вашем каталоге ./dist.</w:t>
+      </w:r>
+    </w:p>
+    <w:p>
+      <w:pPr>
+        <w:pBdr>
+          <w:top w:val="single" w:sz="4" w:space="1" w:color="auto"/>
+          <w:left w:val="single" w:sz="4" w:space="4" w:color="auto"/>
+          <w:bottom w:val="single" w:sz="4" w:space="1" w:color="auto"/>
+          <w:right w:val="single" w:sz="4" w:space="4" w:color="auto"/>
+        </w:pBdr>
+        <w:tabs>
+          <w:tab w:val="left" w:pos="916"/>
+          <w:tab w:val="left" w:pos="1832"/>
+          <w:tab w:val="left" w:pos="2748"/>
+          <w:tab w:val="left" w:pos="3664"/>
+          <w:tab w:val="left" w:pos="4580"/>
+          <w:tab w:val="left" w:pos="5496"/>
+          <w:tab w:val="left" w:pos="6412"/>
+          <w:tab w:val="left" w:pos="7328"/>
+          <w:tab w:val="left" w:pos="8244"/>
+          <w:tab w:val="left" w:pos="9160"/>
+          <w:tab w:val="left" w:pos="10076"/>
+          <w:tab w:val="left" w:pos="10992"/>
+          <w:tab w:val="left" w:pos="11908"/>
+          <w:tab w:val="left" w:pos="12824"/>
+          <w:tab w:val="left" w:pos="13740"/>
+          <w:tab w:val="left" w:pos="14656"/>
+        </w:tabs>
+        <w:spacing w:before="150" w:after="150" w:line="240" w:lineRule="auto"/>
+        <w:rPr>
+          <w:rFonts w:ascii="Courier New" w:hAnsi="Courier New" w:cs="Courier New"/>
+        </w:rPr>
+      </w:pPr>
+    </w:p>
+    <w:p>
+      <w:pPr>
+        <w:pBdr>
+          <w:top w:val="single" w:sz="4" w:space="1" w:color="auto"/>
+          <w:left w:val="single" w:sz="4" w:space="4" w:color="auto"/>
+          <w:bottom w:val="single" w:sz="4" w:space="1" w:color="auto"/>
+          <w:right w:val="single" w:sz="4" w:space="4" w:color="auto"/>
+        </w:pBdr>
+        <w:tabs>
+          <w:tab w:val="left" w:pos="916"/>
+          <w:tab w:val="left" w:pos="1832"/>
+          <w:tab w:val="left" w:pos="2748"/>
+          <w:tab w:val="left" w:pos="3664"/>
+          <w:tab w:val="left" w:pos="4580"/>
+          <w:tab w:val="left" w:pos="5496"/>
+          <w:tab w:val="left" w:pos="6412"/>
+          <w:tab w:val="left" w:pos="7328"/>
+          <w:tab w:val="left" w:pos="8244"/>
+          <w:tab w:val="left" w:pos="9160"/>
+          <w:tab w:val="left" w:pos="10076"/>
+          <w:tab w:val="left" w:pos="10992"/>
+          <w:tab w:val="left" w:pos="11908"/>
+          <w:tab w:val="left" w:pos="12824"/>
+          <w:tab w:val="left" w:pos="13740"/>
+          <w:tab w:val="left" w:pos="14656"/>
+        </w:tabs>
+        <w:spacing w:before="150" w:after="150" w:line="240" w:lineRule="auto"/>
+        <w:rPr>
+          <w:rFonts w:ascii="Courier New" w:hAnsi="Courier New" w:cs="Courier New"/>
+        </w:rPr>
+      </w:pPr>
+      <w:r>
+        <w:rPr>
+          <w:rFonts w:ascii="Courier New" w:hAnsi="Courier New" w:cs="Courier New"/>
+        </w:rPr>
+        <w:t>Если же у вас модуль</w:t>
+      </w:r>
+      <w:r>
+        <w:rPr>
+          <w:rFonts w:ascii="Courier New" w:hAnsi="Courier New" w:cs="Courier New"/>
+        </w:rPr>
+        <w:t xml:space="preserve"> </w:t>
+      </w:r>
+      <w:r>
+        <w:rPr>
+          <w:rFonts w:ascii="Courier New" w:hAnsi="Courier New" w:cs="Courier New"/>
+          <w:u w:val="single"/>
+        </w:rPr>
+        <w:t>ExtractTextPlugin не работает</w:t>
+      </w:r>
+      <w:r>
+        <w:rPr>
+          <w:rFonts w:ascii="Courier New" w:hAnsi="Courier New" w:cs="Courier New"/>
+        </w:rPr>
+        <w:t xml:space="preserve">, вы можете переключиться на </w:t>
+      </w:r>
+      <w:r>
+        <w:rPr>
+          <w:rFonts w:ascii="Courier New" w:hAnsi="Courier New" w:cs="Courier New"/>
+          <w:b/>
+        </w:rPr>
+        <w:t>MiniCssExtractPlugin</w:t>
+      </w:r>
+      <w:r>
+        <w:rPr>
+          <w:rFonts w:ascii="Courier New" w:hAnsi="Courier New" w:cs="Courier New"/>
+        </w:rPr>
+        <w:t>.</w:t>
+      </w:r>
+    </w:p>
+    <w:p>
+      <w:pPr>
+        <w:pBdr>
+          <w:top w:val="single" w:sz="4" w:space="1" w:color="auto"/>
+          <w:left w:val="single" w:sz="4" w:space="4" w:color="auto"/>
+          <w:bottom w:val="single" w:sz="4" w:space="1" w:color="auto"/>
+          <w:right w:val="single" w:sz="4" w:space="4" w:color="auto"/>
+        </w:pBdr>
         <w:tabs>
           <w:tab w:val="left" w:pos="916"/>
           <w:tab w:val="left" w:pos="1832"/>

</xml_diff>

<commit_message>
Удалил плагин const webpack-md5-hash, иак как он не нужен и вызывает предупреждение (node:8904) DeprecationWarning: Tapable.plugin is deprecated. Use new API on `.hooks` instead (node:8904) DeprecationWarning: Chunk.mapModules: Use Array.from(chunk.modulesIterable, fn) instead
</commit_message>
<xml_diff>
--- a/notes/webpack-manual.docx
+++ b/notes/webpack-manual.docx
@@ -18639,7 +18639,6 @@
           <w:rFonts w:ascii="Courier New" w:hAnsi="Courier New" w:cs="Courier New"/>
           <w:b/>
           <w:shd w:val="clear" w:color="auto" w:fill="D9D9D9" w:themeFill="background1" w:themeFillShade="D9"/>
-          <w:lang w:val="en-US"/>
         </w:rPr>
       </w:pPr>
       <w:r>
@@ -18649,7 +18648,126 @@
           <w:shd w:val="clear" w:color="auto" w:fill="D9D9D9" w:themeFill="background1" w:themeFillShade="D9"/>
           <w:lang w:val="en-US"/>
         </w:rPr>
-        <w:t>yarn add -D extract-text-webpack-plugin@next</w:t>
+        <w:t>yarn</w:t>
+      </w:r>
+      <w:r>
+        <w:rPr>
+          <w:rFonts w:ascii="Courier New" w:hAnsi="Courier New" w:cs="Courier New"/>
+          <w:b/>
+          <w:shd w:val="clear" w:color="auto" w:fill="D9D9D9" w:themeFill="background1" w:themeFillShade="D9"/>
+        </w:rPr>
+        <w:t xml:space="preserve"> </w:t>
+      </w:r>
+      <w:r>
+        <w:rPr>
+          <w:rFonts w:ascii="Courier New" w:hAnsi="Courier New" w:cs="Courier New"/>
+          <w:b/>
+          <w:shd w:val="clear" w:color="auto" w:fill="D9D9D9" w:themeFill="background1" w:themeFillShade="D9"/>
+          <w:lang w:val="en-US"/>
+        </w:rPr>
+        <w:t>add</w:t>
+      </w:r>
+      <w:r>
+        <w:rPr>
+          <w:rFonts w:ascii="Courier New" w:hAnsi="Courier New" w:cs="Courier New"/>
+          <w:b/>
+          <w:shd w:val="clear" w:color="auto" w:fill="D9D9D9" w:themeFill="background1" w:themeFillShade="D9"/>
+        </w:rPr>
+        <w:t xml:space="preserve"> -</w:t>
+      </w:r>
+      <w:r>
+        <w:rPr>
+          <w:rFonts w:ascii="Courier New" w:hAnsi="Courier New" w:cs="Courier New"/>
+          <w:b/>
+          <w:shd w:val="clear" w:color="auto" w:fill="D9D9D9" w:themeFill="background1" w:themeFillShade="D9"/>
+          <w:lang w:val="en-US"/>
+        </w:rPr>
+        <w:t>D</w:t>
+      </w:r>
+      <w:r>
+        <w:rPr>
+          <w:rFonts w:ascii="Courier New" w:hAnsi="Courier New" w:cs="Courier New"/>
+          <w:b/>
+          <w:shd w:val="clear" w:color="auto" w:fill="D9D9D9" w:themeFill="background1" w:themeFillShade="D9"/>
+        </w:rPr>
+        <w:t xml:space="preserve"> </w:t>
+      </w:r>
+      <w:r>
+        <w:rPr>
+          <w:rFonts w:ascii="Courier New" w:hAnsi="Courier New" w:cs="Courier New"/>
+          <w:b/>
+          <w:shd w:val="clear" w:color="auto" w:fill="D9D9D9" w:themeFill="background1" w:themeFillShade="D9"/>
+          <w:lang w:val="en-US"/>
+        </w:rPr>
+        <w:t>extract</w:t>
+      </w:r>
+      <w:r>
+        <w:rPr>
+          <w:rFonts w:ascii="Courier New" w:hAnsi="Courier New" w:cs="Courier New"/>
+          <w:b/>
+          <w:shd w:val="clear" w:color="auto" w:fill="D9D9D9" w:themeFill="background1" w:themeFillShade="D9"/>
+        </w:rPr>
+        <w:t>-</w:t>
+      </w:r>
+      <w:r>
+        <w:rPr>
+          <w:rFonts w:ascii="Courier New" w:hAnsi="Courier New" w:cs="Courier New"/>
+          <w:b/>
+          <w:shd w:val="clear" w:color="auto" w:fill="D9D9D9" w:themeFill="background1" w:themeFillShade="D9"/>
+          <w:lang w:val="en-US"/>
+        </w:rPr>
+        <w:t>text</w:t>
+      </w:r>
+      <w:r>
+        <w:rPr>
+          <w:rFonts w:ascii="Courier New" w:hAnsi="Courier New" w:cs="Courier New"/>
+          <w:b/>
+          <w:shd w:val="clear" w:color="auto" w:fill="D9D9D9" w:themeFill="background1" w:themeFillShade="D9"/>
+        </w:rPr>
+        <w:t>-</w:t>
+      </w:r>
+      <w:r>
+        <w:rPr>
+          <w:rFonts w:ascii="Courier New" w:hAnsi="Courier New" w:cs="Courier New"/>
+          <w:b/>
+          <w:shd w:val="clear" w:color="auto" w:fill="D9D9D9" w:themeFill="background1" w:themeFillShade="D9"/>
+          <w:lang w:val="en-US"/>
+        </w:rPr>
+        <w:t>webpack</w:t>
+      </w:r>
+      <w:r>
+        <w:rPr>
+          <w:rFonts w:ascii="Courier New" w:hAnsi="Courier New" w:cs="Courier New"/>
+          <w:b/>
+          <w:shd w:val="clear" w:color="auto" w:fill="D9D9D9" w:themeFill="background1" w:themeFillShade="D9"/>
+        </w:rPr>
+        <w:t>-</w:t>
+      </w:r>
+      <w:r>
+        <w:rPr>
+          <w:rFonts w:ascii="Courier New" w:hAnsi="Courier New" w:cs="Courier New"/>
+          <w:b/>
+          <w:shd w:val="clear" w:color="auto" w:fill="D9D9D9" w:themeFill="background1" w:themeFillShade="D9"/>
+          <w:lang w:val="en-US"/>
+        </w:rPr>
+        <w:t>plugin</w:t>
+      </w:r>
+      <w:r>
+        <w:rPr>
+          <w:rFonts w:ascii="Courier New" w:hAnsi="Courier New" w:cs="Courier New"/>
+          <w:b/>
+          <w:shd w:val="clear" w:color="auto" w:fill="D9D9D9" w:themeFill="background1" w:themeFillShade="D9"/>
+        </w:rPr>
+        <w:t>@</w:t>
+      </w:r>
+      <w:r>
+        <w:rPr>
+          <w:rFonts w:ascii="Courier New" w:hAnsi="Courier New" w:cs="Courier New"/>
+          <w:b/>
+          <w:shd w:val="clear" w:color="auto" w:fill="D9D9D9" w:themeFill="background1" w:themeFillShade="D9"/>
+          <w:lang w:val="en-US"/>
+        </w:rPr>
+        <w:t>next</w:t>
       </w:r>
     </w:p>
     <w:p>
@@ -18964,6 +19082,7 @@
           <w:rFonts w:ascii="Courier New" w:hAnsi="Courier New" w:cs="Courier New"/>
           <w:b/>
           <w:shd w:val="clear" w:color="auto" w:fill="D9D9D9" w:themeFill="background1" w:themeFillShade="D9"/>
+          <w:lang w:val="en-US"/>
         </w:rPr>
       </w:pPr>
       <w:r>
@@ -18980,8 +19099,18 @@
           <w:rFonts w:ascii="Courier New" w:hAnsi="Courier New" w:cs="Courier New"/>
           <w:b/>
           <w:shd w:val="clear" w:color="auto" w:fill="D9D9D9" w:themeFill="background1" w:themeFillShade="D9"/>
-        </w:rPr>
-        <w:t xml:space="preserve">пше </w:t>
+          <w:lang w:val="en-US"/>
+        </w:rPr>
+        <w:t>node-sass sass-loader</w:t>
+      </w:r>
+      <w:r>
+        <w:rPr>
+          <w:rFonts w:ascii="Courier New" w:hAnsi="Courier New" w:cs="Courier New"/>
+          <w:b/>
+          <w:shd w:val="clear" w:color="auto" w:fill="D9D9D9" w:themeFill="background1" w:themeFillShade="D9"/>
+          <w:lang w:val="en-US"/>
+        </w:rPr>
+        <w:t xml:space="preserve"> </w:t>
       </w:r>
     </w:p>
     <w:p>
@@ -19867,115 +19996,7 @@
         <w:spacing w:before="150" w:after="150" w:line="240" w:lineRule="auto"/>
         <w:rPr>
           <w:rFonts w:ascii="Courier New" w:hAnsi="Courier New" w:cs="Courier New"/>
-        </w:rPr>
-      </w:pPr>
-      <w:r>
-        <w:rPr>
-          <w:rFonts w:ascii="Courier New" w:hAnsi="Courier New" w:cs="Courier New"/>
-        </w:rPr>
-        <w:t xml:space="preserve">Переименуем наш </w:t>
-      </w:r>
-      <w:r>
-        <w:rPr>
-          <w:rFonts w:ascii="Courier New" w:hAnsi="Courier New" w:cs="Courier New"/>
-          <w:highlight w:val="lightGray"/>
-        </w:rPr>
-        <w:t>./</w:t>
-      </w:r>
-      <w:r>
-        <w:rPr>
-          <w:rFonts w:ascii="Courier New" w:hAnsi="Courier New" w:cs="Courier New"/>
-          <w:highlight w:val="lightGray"/>
-          <w:lang w:val="en-US"/>
-        </w:rPr>
-        <w:t>src</w:t>
-      </w:r>
-      <w:r>
-        <w:rPr>
-          <w:rFonts w:ascii="Courier New" w:hAnsi="Courier New" w:cs="Courier New"/>
-          <w:highlight w:val="lightGray"/>
-        </w:rPr>
-        <w:t>/</w:t>
-      </w:r>
-      <w:r>
-        <w:rPr>
-          <w:rFonts w:ascii="Courier New" w:hAnsi="Courier New" w:cs="Courier New"/>
-          <w:highlight w:val="lightGray"/>
-          <w:lang w:val="en-US"/>
-        </w:rPr>
-        <w:t>style</w:t>
-      </w:r>
-      <w:r>
-        <w:rPr>
-          <w:rFonts w:ascii="Courier New" w:hAnsi="Courier New" w:cs="Courier New"/>
-          <w:highlight w:val="lightGray"/>
-        </w:rPr>
-        <w:t>.</w:t>
-      </w:r>
-      <w:r>
-        <w:rPr>
-          <w:rFonts w:ascii="Courier New" w:hAnsi="Courier New" w:cs="Courier New"/>
-          <w:highlight w:val="lightGray"/>
-          <w:lang w:val="en-US"/>
-        </w:rPr>
-        <w:t>css</w:t>
-      </w:r>
-      <w:r>
-        <w:rPr>
-          <w:rFonts w:ascii="Courier New" w:hAnsi="Courier New" w:cs="Courier New"/>
-        </w:rPr>
-        <w:t xml:space="preserve"> и создадим другую папку для хранения файлов .</w:t>
-      </w:r>
-      <w:r>
-        <w:rPr>
-          <w:rFonts w:ascii="Courier New" w:hAnsi="Courier New" w:cs="Courier New"/>
-          <w:lang w:val="en-US"/>
-        </w:rPr>
-        <w:t>scss</w:t>
-      </w:r>
-      <w:r>
-        <w:rPr>
-          <w:rFonts w:ascii="Courier New" w:hAnsi="Courier New" w:cs="Courier New"/>
-        </w:rPr>
-        <w:t>. Теперь необходимо добавить поддержку форматирования .</w:t>
-      </w:r>
-      <w:r>
-        <w:rPr>
-          <w:rFonts w:ascii="Courier New" w:hAnsi="Courier New" w:cs="Courier New"/>
-          <w:lang w:val="en-US"/>
-        </w:rPr>
-        <w:t>scss</w:t>
-      </w:r>
-      <w:r>
-        <w:rPr>
-          <w:rFonts w:ascii="Courier New" w:hAnsi="Courier New" w:cs="Courier New"/>
-        </w:rPr>
-        <w:t>.</w:t>
-      </w:r>
-    </w:p>
-    <w:p>
-      <w:pPr>
-        <w:tabs>
-          <w:tab w:val="left" w:pos="916"/>
-          <w:tab w:val="left" w:pos="1832"/>
-          <w:tab w:val="left" w:pos="2748"/>
-          <w:tab w:val="left" w:pos="3664"/>
-          <w:tab w:val="left" w:pos="4580"/>
-          <w:tab w:val="left" w:pos="5496"/>
-          <w:tab w:val="left" w:pos="6412"/>
-          <w:tab w:val="left" w:pos="7328"/>
-          <w:tab w:val="left" w:pos="8244"/>
-          <w:tab w:val="left" w:pos="9160"/>
-          <w:tab w:val="left" w:pos="10076"/>
-          <w:tab w:val="left" w:pos="10992"/>
-          <w:tab w:val="left" w:pos="11908"/>
-          <w:tab w:val="left" w:pos="12824"/>
-          <w:tab w:val="left" w:pos="13740"/>
-          <w:tab w:val="left" w:pos="14656"/>
-        </w:tabs>
-        <w:spacing w:before="150" w:after="150" w:line="240" w:lineRule="auto"/>
-        <w:rPr>
-          <w:rFonts w:ascii="Courier New" w:hAnsi="Courier New" w:cs="Courier New"/>
+          <w:lang w:val="en-US"/>
         </w:rPr>
       </w:pPr>
     </w:p>
@@ -20123,6 +20144,7 @@
         <w:spacing w:before="150" w:after="150" w:line="240" w:lineRule="auto"/>
         <w:rPr>
           <w:rFonts w:ascii="Courier New" w:hAnsi="Courier New" w:cs="Courier New"/>
+          <w:lang w:val="en-US"/>
         </w:rPr>
       </w:pPr>
       <w:r>
@@ -20135,7 +20157,14 @@
         <w:rPr>
           <w:rFonts w:ascii="Courier New" w:hAnsi="Courier New" w:cs="Courier New"/>
         </w:rPr>
-        <w:t xml:space="preserve">ляем </w:t>
+        <w:t>ляем</w:t>
+      </w:r>
+      <w:r>
+        <w:rPr>
+          <w:rFonts w:ascii="Courier New" w:hAnsi="Courier New" w:cs="Courier New"/>
+          <w:lang w:val="en-US"/>
+        </w:rPr>
+        <w:t xml:space="preserve"> </w:t>
       </w:r>
       <w:r>
         <w:rPr>
@@ -20147,6 +20176,7 @@
       <w:r>
         <w:rPr>
           <w:rFonts w:ascii="Courier New" w:hAnsi="Courier New" w:cs="Courier New"/>
+          <w:lang w:val="en-US"/>
         </w:rPr>
         <w:t>-</w:t>
       </w:r>
@@ -20160,6 +20190,7 @@
       <w:r>
         <w:rPr>
           <w:rFonts w:ascii="Courier New" w:hAnsi="Courier New" w:cs="Courier New"/>
+          <w:lang w:val="en-US"/>
         </w:rPr>
         <w:t>-</w:t>
       </w:r>
@@ -20173,14 +20204,22 @@
       <w:r>
         <w:rPr>
           <w:rFonts w:ascii="Courier New" w:hAnsi="Courier New" w:cs="Courier New"/>
-        </w:rPr>
-        <w:t xml:space="preserve"> в </w:t>
-      </w:r>
-      <w:r>
-        <w:rPr>
-          <w:rFonts w:ascii="Courier New" w:hAnsi="Courier New" w:cs="Courier New"/>
-        </w:rPr>
-        <w:t>webpack.config.js</w:t>
+          <w:lang w:val="en-US"/>
+        </w:rPr>
+        <w:t xml:space="preserve"> </w:t>
+      </w:r>
+      <w:r>
+        <w:rPr>
+          <w:rFonts w:ascii="Courier New" w:hAnsi="Courier New" w:cs="Courier New"/>
+        </w:rPr>
+        <w:t>в</w:t>
+      </w:r>
+      <w:r>
+        <w:rPr>
+          <w:rFonts w:ascii="Courier New" w:hAnsi="Courier New" w:cs="Courier New"/>
+          <w:lang w:val="en-US"/>
+        </w:rPr>
+        <w:t xml:space="preserve"> webpack.config.js</w:t>
       </w:r>
     </w:p>
     <w:p>
@@ -20192,7 +20231,7 @@
           <w:color w:val="5FB3B3"/>
           <w:sz w:val="18"/>
           <w:szCs w:val="18"/>
-          <w:lang w:eastAsia="ru-RU"/>
+          <w:lang w:val="en-US" w:eastAsia="ru-RU"/>
         </w:rPr>
       </w:pPr>
       <w:r>
@@ -20315,16 +20354,16 @@
           <w:color w:val="5FB3B3"/>
           <w:sz w:val="18"/>
           <w:szCs w:val="18"/>
-          <w:lang w:eastAsia="ru-RU"/>
-        </w:rPr>
-      </w:pPr>
-      <w:r>
-        <w:rPr>
-          <w:rFonts w:ascii="Consolas" w:eastAsia="Times New Roman" w:hAnsi="Consolas" w:cs="Consolas"/>
-          <w:color w:val="5FB3B3"/>
-          <w:sz w:val="18"/>
-          <w:szCs w:val="18"/>
-          <w:lang w:eastAsia="ru-RU"/>
+          <w:lang w:val="en-US" w:eastAsia="ru-RU"/>
+        </w:rPr>
+      </w:pPr>
+      <w:r>
+        <w:rPr>
+          <w:rFonts w:ascii="Consolas" w:eastAsia="Times New Roman" w:hAnsi="Consolas" w:cs="Consolas"/>
+          <w:color w:val="5FB3B3"/>
+          <w:sz w:val="18"/>
+          <w:szCs w:val="18"/>
+          <w:lang w:val="en-US" w:eastAsia="ru-RU"/>
         </w:rPr>
         <w:t xml:space="preserve">. . . . </w:t>
       </w:r>
@@ -20338,16 +20377,16 @@
           <w:color w:val="CDD3DE"/>
           <w:sz w:val="18"/>
           <w:szCs w:val="18"/>
-          <w:lang w:eastAsia="ru-RU"/>
-        </w:rPr>
-      </w:pPr>
-      <w:r>
-        <w:rPr>
-          <w:rFonts w:ascii="Consolas" w:eastAsia="Times New Roman" w:hAnsi="Consolas" w:cs="Consolas"/>
-          <w:color w:val="5FB3B3"/>
-          <w:sz w:val="18"/>
-          <w:szCs w:val="18"/>
-          <w:lang w:eastAsia="ru-RU"/>
+          <w:lang w:val="en-US" w:eastAsia="ru-RU"/>
+        </w:rPr>
+      </w:pPr>
+      <w:r>
+        <w:rPr>
+          <w:rFonts w:ascii="Consolas" w:eastAsia="Times New Roman" w:hAnsi="Consolas" w:cs="Consolas"/>
+          <w:color w:val="5FB3B3"/>
+          <w:sz w:val="18"/>
+          <w:szCs w:val="18"/>
+          <w:lang w:val="en-US" w:eastAsia="ru-RU"/>
         </w:rPr>
         <w:t xml:space="preserve">. . . . </w:t>
       </w:r>
@@ -20989,7 +21028,6 @@
           <w:rFonts w:ascii="Courier New" w:hAnsi="Courier New" w:cs="Courier New"/>
           <w:b/>
           <w:shd w:val="clear" w:color="auto" w:fill="D9D9D9" w:themeFill="background1" w:themeFillShade="D9"/>
-          <w:lang w:val="en-US"/>
         </w:rPr>
       </w:pPr>
       <w:r>
@@ -20999,7 +21037,24 @@
           <w:shd w:val="clear" w:color="auto" w:fill="D9D9D9" w:themeFill="background1" w:themeFillShade="D9"/>
           <w:lang w:val="en-US"/>
         </w:rPr>
-        <w:t>yarn dev</w:t>
+        <w:t>yarn</w:t>
+      </w:r>
+      <w:r>
+        <w:rPr>
+          <w:rFonts w:ascii="Courier New" w:hAnsi="Courier New" w:cs="Courier New"/>
+          <w:b/>
+          <w:shd w:val="clear" w:color="auto" w:fill="D9D9D9" w:themeFill="background1" w:themeFillShade="D9"/>
+        </w:rPr>
+        <w:t xml:space="preserve"> </w:t>
+      </w:r>
+      <w:r>
+        <w:rPr>
+          <w:rFonts w:ascii="Courier New" w:hAnsi="Courier New" w:cs="Courier New"/>
+          <w:b/>
+          <w:shd w:val="clear" w:color="auto" w:fill="D9D9D9" w:themeFill="background1" w:themeFillShade="D9"/>
+          <w:lang w:val="en-US"/>
+        </w:rPr>
+        <w:t>dev</w:t>
       </w:r>
     </w:p>
     <w:p>
@@ -21028,7 +21083,7 @@
           <w:color w:val="333333"/>
           <w:sz w:val="30"/>
           <w:szCs w:val="30"/>
-          <w:lang w:val="en-US" w:eastAsia="ru-RU"/>
+          <w:lang w:eastAsia="ru-RU"/>
         </w:rPr>
       </w:pPr>
     </w:p>
@@ -21094,7 +21149,6 @@
         <w:spacing w:before="150" w:after="150" w:line="240" w:lineRule="auto"/>
         <w:rPr>
           <w:rFonts w:ascii="Courier New" w:hAnsi="Courier New" w:cs="Courier New"/>
-          <w:lang w:val="en-US"/>
         </w:rPr>
       </w:pPr>
       <w:r>
@@ -21139,7 +21193,6 @@
         <w:spacing w:before="150" w:after="150" w:line="240" w:lineRule="auto"/>
         <w:rPr>
           <w:rFonts w:ascii="Courier New" w:hAnsi="Courier New" w:cs="Courier New"/>
-          <w:lang w:val="en-US"/>
         </w:rPr>
       </w:pPr>
       <w:r>
@@ -21172,7 +21225,6 @@
         <w:spacing w:before="150" w:after="150" w:line="240" w:lineRule="auto"/>
         <w:rPr>
           <w:rFonts w:ascii="Courier New" w:hAnsi="Courier New" w:cs="Courier New"/>
-          <w:lang w:val="en-US"/>
         </w:rPr>
       </w:pPr>
       <w:r>
@@ -21261,7 +21313,6 @@
         <w:spacing w:before="150" w:after="150" w:line="240" w:lineRule="auto"/>
         <w:rPr>
           <w:rFonts w:ascii="Courier New" w:hAnsi="Courier New" w:cs="Courier New"/>
-          <w:lang w:val="en-US"/>
         </w:rPr>
       </w:pPr>
       <w:r>
@@ -21273,7 +21324,6 @@
       <w:r>
         <w:rPr>
           <w:rFonts w:ascii="Courier New" w:hAnsi="Courier New" w:cs="Courier New"/>
-          <w:lang w:val="en-US"/>
         </w:rPr>
         <w:t xml:space="preserve"> </w:t>
       </w:r>
@@ -21286,14 +21336,45 @@
       <w:r>
         <w:rPr>
           <w:rFonts w:ascii="Courier New" w:hAnsi="Courier New" w:cs="Courier New"/>
-          <w:lang w:val="en-US"/>
-        </w:rPr>
-        <w:t>. webpack.config.js</w:t>
-      </w:r>
-      <w:r>
-        <w:rPr>
-          <w:rFonts w:ascii="Courier New" w:hAnsi="Courier New" w:cs="Courier New"/>
-          <w:lang w:val="en-US"/>
+        </w:rPr>
+        <w:t xml:space="preserve">. </w:t>
+      </w:r>
+      <w:r>
+        <w:rPr>
+          <w:rFonts w:ascii="Courier New" w:hAnsi="Courier New" w:cs="Courier New"/>
+          <w:lang w:val="en-US"/>
+        </w:rPr>
+        <w:t>webpack</w:t>
+      </w:r>
+      <w:r>
+        <w:rPr>
+          <w:rFonts w:ascii="Courier New" w:hAnsi="Courier New" w:cs="Courier New"/>
+        </w:rPr>
+        <w:t>.</w:t>
+      </w:r>
+      <w:r>
+        <w:rPr>
+          <w:rFonts w:ascii="Courier New" w:hAnsi="Courier New" w:cs="Courier New"/>
+          <w:lang w:val="en-US"/>
+        </w:rPr>
+        <w:t>config</w:t>
+      </w:r>
+      <w:r>
+        <w:rPr>
+          <w:rFonts w:ascii="Courier New" w:hAnsi="Courier New" w:cs="Courier New"/>
+        </w:rPr>
+        <w:t>.</w:t>
+      </w:r>
+      <w:r>
+        <w:rPr>
+          <w:rFonts w:ascii="Courier New" w:hAnsi="Courier New" w:cs="Courier New"/>
+          <w:lang w:val="en-US"/>
+        </w:rPr>
+        <w:t>js</w:t>
+      </w:r>
+      <w:r>
+        <w:rPr>
+          <w:rFonts w:ascii="Courier New" w:hAnsi="Courier New" w:cs="Courier New"/>
         </w:rPr>
         <w:t>:</w:t>
       </w:r>
@@ -21318,7 +21399,6 @@
           <w:szCs w:val="18"/>
           <w:lang w:val="en-US" w:eastAsia="ru-RU"/>
         </w:rPr>
-        <w:lastRenderedPageBreak/>
         <w:t>const</w:t>
       </w:r>
       <w:r>
@@ -21469,6 +21549,7 @@
           <w:szCs w:val="18"/>
           <w:lang w:val="en-US" w:eastAsia="ru-RU"/>
         </w:rPr>
+        <w:lastRenderedPageBreak/>
         <w:t>let</w:t>
       </w:r>
       <w:r>
@@ -22019,7 +22100,7 @@
           <w:color w:val="CDD3DE"/>
           <w:sz w:val="18"/>
           <w:szCs w:val="18"/>
-          <w:lang w:eastAsia="ru-RU"/>
+          <w:lang w:val="en-US" w:eastAsia="ru-RU"/>
         </w:rPr>
       </w:pPr>
       <w:r>
@@ -22038,7 +22119,7 @@
           <w:color w:val="CDD3DE"/>
           <w:sz w:val="18"/>
           <w:szCs w:val="18"/>
-          <w:lang w:eastAsia="ru-RU"/>
+          <w:lang w:val="en-US" w:eastAsia="ru-RU"/>
         </w:rPr>
         <w:t>},</w:t>
       </w:r>
@@ -22066,6 +22147,7 @@
         <w:spacing w:before="150" w:after="150" w:line="240" w:lineRule="auto"/>
         <w:rPr>
           <w:rFonts w:ascii="Courier New" w:hAnsi="Courier New" w:cs="Courier New"/>
+          <w:lang w:val="en-US"/>
         </w:rPr>
       </w:pPr>
     </w:p>
@@ -22099,7 +22181,27 @@
         <w:rPr>
           <w:rFonts w:ascii="Courier New" w:hAnsi="Courier New" w:cs="Courier New"/>
         </w:rPr>
-        <w:t>В файл ./</w:t>
+        <w:t>В</w:t>
+      </w:r>
+      <w:r>
+        <w:rPr>
+          <w:rFonts w:ascii="Courier New" w:hAnsi="Courier New" w:cs="Courier New"/>
+          <w:lang w:val="en-US"/>
+        </w:rPr>
+        <w:t xml:space="preserve"> </w:t>
+      </w:r>
+      <w:r>
+        <w:rPr>
+          <w:rFonts w:ascii="Courier New" w:hAnsi="Courier New" w:cs="Courier New"/>
+        </w:rPr>
+        <w:t>файл</w:t>
+      </w:r>
+      <w:r>
+        <w:rPr>
+          <w:rFonts w:ascii="Courier New" w:hAnsi="Courier New" w:cs="Courier New"/>
+          <w:lang w:val="en-US"/>
+        </w:rPr>
+        <w:t xml:space="preserve"> ./</w:t>
       </w:r>
       <w:r>
         <w:rPr>
@@ -22111,8 +22213,22 @@
       <w:r>
         <w:rPr>
           <w:rFonts w:ascii="Courier New" w:hAnsi="Courier New" w:cs="Courier New"/>
-        </w:rPr>
-        <w:t>/src/index.html добавьте:</w:t>
+          <w:lang w:val="en-US"/>
+        </w:rPr>
+        <w:t xml:space="preserve">/src/index.html </w:t>
+      </w:r>
+      <w:r>
+        <w:rPr>
+          <w:rFonts w:ascii="Courier New" w:hAnsi="Courier New" w:cs="Courier New"/>
+        </w:rPr>
+        <w:t>добавьте</w:t>
+      </w:r>
+      <w:r>
+        <w:rPr>
+          <w:rFonts w:ascii="Courier New" w:hAnsi="Courier New" w:cs="Courier New"/>
+          <w:lang w:val="en-US"/>
+        </w:rPr>
+        <w:t>:</w:t>
       </w:r>
     </w:p>
     <w:p>
@@ -23619,7 +23735,6 @@
         <w:spacing w:before="150" w:after="150" w:line="240" w:lineRule="auto"/>
         <w:rPr>
           <w:rFonts w:ascii="Courier New" w:hAnsi="Courier New" w:cs="Courier New"/>
-          <w:lang w:val="en-US"/>
         </w:rPr>
       </w:pPr>
       <w:r>
@@ -23652,7 +23767,6 @@
         <w:spacing w:before="150" w:after="150" w:line="240" w:lineRule="auto"/>
         <w:rPr>
           <w:rFonts w:ascii="Courier New" w:hAnsi="Courier New" w:cs="Courier New"/>
-          <w:lang w:val="en-US"/>
         </w:rPr>
       </w:pPr>
       <w:r>
@@ -23798,7 +23912,6 @@
           <w:rFonts w:ascii="Courier New" w:hAnsi="Courier New" w:cs="Courier New"/>
           <w:b/>
           <w:shd w:val="clear" w:color="auto" w:fill="D9D9D9" w:themeFill="background1" w:themeFillShade="D9"/>
-          <w:lang w:val="en-US"/>
         </w:rPr>
       </w:pPr>
       <w:r>
@@ -23808,7 +23921,24 @@
           <w:shd w:val="clear" w:color="auto" w:fill="D9D9D9" w:themeFill="background1" w:themeFillShade="D9"/>
           <w:lang w:val="en-US"/>
         </w:rPr>
-        <w:t>yarn dev</w:t>
+        <w:t>yarn</w:t>
+      </w:r>
+      <w:r>
+        <w:rPr>
+          <w:rFonts w:ascii="Courier New" w:hAnsi="Courier New" w:cs="Courier New"/>
+          <w:b/>
+          <w:shd w:val="clear" w:color="auto" w:fill="D9D9D9" w:themeFill="background1" w:themeFillShade="D9"/>
+        </w:rPr>
+        <w:t xml:space="preserve"> </w:t>
+      </w:r>
+      <w:r>
+        <w:rPr>
+          <w:rFonts w:ascii="Courier New" w:hAnsi="Courier New" w:cs="Courier New"/>
+          <w:b/>
+          <w:shd w:val="clear" w:color="auto" w:fill="D9D9D9" w:themeFill="background1" w:themeFillShade="D9"/>
+          <w:lang w:val="en-US"/>
+        </w:rPr>
+        <w:t>dev</w:t>
       </w:r>
     </w:p>
     <w:p>
@@ -23879,7 +24009,6 @@
           <w:sz w:val="32"/>
           <w:szCs w:val="32"/>
         </w:rPr>
-        <w:lastRenderedPageBreak/>
         <w:t>Проблемы с хешированием и их решения</w:t>
       </w:r>
     </w:p>
@@ -23912,6 +24041,7 @@
         <w:rPr>
           <w:rFonts w:ascii="Courier New" w:hAnsi="Courier New" w:cs="Courier New"/>
         </w:rPr>
+        <w:lastRenderedPageBreak/>
         <w:t xml:space="preserve">Хотя у нас есть рабочий алгоритм, он пока не идеален. Что, если мы добавим </w:t>
       </w:r>
       <w:r>
@@ -24223,29 +24353,7 @@
             <w:szCs w:val="20"/>
             <w:shd w:val="clear" w:color="auto" w:fill="FFFFFF"/>
           </w:rPr>
-          <w:t>StackOvefl</w:t>
-        </w:r>
-        <w:r>
-          <w:rPr>
-            <w:rStyle w:val="a5"/>
-            <w:rFonts w:ascii="Helvetica" w:hAnsi="Helvetica" w:cs="Helvetica"/>
-            <w:color w:val="04A49C"/>
-            <w:sz w:val="20"/>
-            <w:szCs w:val="20"/>
-            <w:shd w:val="clear" w:color="auto" w:fill="FFFFFF"/>
-          </w:rPr>
-          <w:t>o</w:t>
-        </w:r>
-        <w:r>
-          <w:rPr>
-            <w:rStyle w:val="a5"/>
-            <w:rFonts w:ascii="Helvetica" w:hAnsi="Helvetica" w:cs="Helvetica"/>
-            <w:color w:val="04A49C"/>
-            <w:sz w:val="20"/>
-            <w:szCs w:val="20"/>
-            <w:shd w:val="clear" w:color="auto" w:fill="FFFFFF"/>
-          </w:rPr>
-          <w:t>w</w:t>
+          <w:t>StackOveflow</w:t>
         </w:r>
       </w:hyperlink>
       <w:r>
@@ -24374,7 +24482,6 @@
         <w:spacing w:before="150" w:after="150" w:line="240" w:lineRule="auto"/>
         <w:rPr>
           <w:rFonts w:ascii="Courier New" w:hAnsi="Courier New" w:cs="Courier New"/>
-          <w:lang w:val="en-US"/>
         </w:rPr>
       </w:pPr>
       <w:r>
@@ -24386,7 +24493,6 @@
       <w:r>
         <w:rPr>
           <w:rFonts w:ascii="Courier New" w:hAnsi="Courier New" w:cs="Courier New"/>
-          <w:lang w:val="en-US"/>
         </w:rPr>
         <w:t xml:space="preserve"> </w:t>
       </w:r>
@@ -24416,7 +24522,6 @@
           <w:rFonts w:ascii="Courier New" w:hAnsi="Courier New" w:cs="Courier New"/>
           <w:b/>
           <w:shd w:val="clear" w:color="auto" w:fill="D9D9D9" w:themeFill="background1" w:themeFillShade="D9"/>
-          <w:lang w:val="en-US"/>
         </w:rPr>
       </w:pPr>
       <w:r>
@@ -24426,7 +24531,92 @@
           <w:shd w:val="clear" w:color="auto" w:fill="D9D9D9" w:themeFill="background1" w:themeFillShade="D9"/>
           <w:lang w:val="en-US"/>
         </w:rPr>
-        <w:t>yarn add -D webpack-md5-hash</w:t>
+        <w:t>yarn</w:t>
+      </w:r>
+      <w:r>
+        <w:rPr>
+          <w:rFonts w:ascii="Courier New" w:hAnsi="Courier New" w:cs="Courier New"/>
+          <w:b/>
+          <w:shd w:val="clear" w:color="auto" w:fill="D9D9D9" w:themeFill="background1" w:themeFillShade="D9"/>
+        </w:rPr>
+        <w:t xml:space="preserve"> </w:t>
+      </w:r>
+      <w:r>
+        <w:rPr>
+          <w:rFonts w:ascii="Courier New" w:hAnsi="Courier New" w:cs="Courier New"/>
+          <w:b/>
+          <w:shd w:val="clear" w:color="auto" w:fill="D9D9D9" w:themeFill="background1" w:themeFillShade="D9"/>
+          <w:lang w:val="en-US"/>
+        </w:rPr>
+        <w:t>add</w:t>
+      </w:r>
+      <w:r>
+        <w:rPr>
+          <w:rFonts w:ascii="Courier New" w:hAnsi="Courier New" w:cs="Courier New"/>
+          <w:b/>
+          <w:shd w:val="clear" w:color="auto" w:fill="D9D9D9" w:themeFill="background1" w:themeFillShade="D9"/>
+        </w:rPr>
+        <w:t xml:space="preserve"> -</w:t>
+      </w:r>
+      <w:r>
+        <w:rPr>
+          <w:rFonts w:ascii="Courier New" w:hAnsi="Courier New" w:cs="Courier New"/>
+          <w:b/>
+          <w:shd w:val="clear" w:color="auto" w:fill="D9D9D9" w:themeFill="background1" w:themeFillShade="D9"/>
+          <w:lang w:val="en-US"/>
+        </w:rPr>
+        <w:t>D</w:t>
+      </w:r>
+      <w:r>
+        <w:rPr>
+          <w:rFonts w:ascii="Courier New" w:hAnsi="Courier New" w:cs="Courier New"/>
+          <w:b/>
+          <w:shd w:val="clear" w:color="auto" w:fill="D9D9D9" w:themeFill="background1" w:themeFillShade="D9"/>
+        </w:rPr>
+        <w:t xml:space="preserve"> </w:t>
+      </w:r>
+      <w:r>
+        <w:rPr>
+          <w:rFonts w:ascii="Courier New" w:hAnsi="Courier New" w:cs="Courier New"/>
+          <w:b/>
+          <w:shd w:val="clear" w:color="auto" w:fill="D9D9D9" w:themeFill="background1" w:themeFillShade="D9"/>
+          <w:lang w:val="en-US"/>
+        </w:rPr>
+        <w:t>webpack</w:t>
+      </w:r>
+      <w:r>
+        <w:rPr>
+          <w:rFonts w:ascii="Courier New" w:hAnsi="Courier New" w:cs="Courier New"/>
+          <w:b/>
+          <w:shd w:val="clear" w:color="auto" w:fill="D9D9D9" w:themeFill="background1" w:themeFillShade="D9"/>
+        </w:rPr>
+        <w:t>-</w:t>
+      </w:r>
+      <w:r>
+        <w:rPr>
+          <w:rFonts w:ascii="Courier New" w:hAnsi="Courier New" w:cs="Courier New"/>
+          <w:b/>
+          <w:shd w:val="clear" w:color="auto" w:fill="D9D9D9" w:themeFill="background1" w:themeFillShade="D9"/>
+          <w:lang w:val="en-US"/>
+        </w:rPr>
+        <w:t>md</w:t>
+      </w:r>
+      <w:r>
+        <w:rPr>
+          <w:rFonts w:ascii="Courier New" w:hAnsi="Courier New" w:cs="Courier New"/>
+          <w:b/>
+          <w:shd w:val="clear" w:color="auto" w:fill="D9D9D9" w:themeFill="background1" w:themeFillShade="D9"/>
+        </w:rPr>
+        <w:t>5-</w:t>
+      </w:r>
+      <w:r>
+        <w:rPr>
+          <w:rFonts w:ascii="Courier New" w:hAnsi="Courier New" w:cs="Courier New"/>
+          <w:b/>
+          <w:shd w:val="clear" w:color="auto" w:fill="D9D9D9" w:themeFill="background1" w:themeFillShade="D9"/>
+          <w:lang w:val="en-US"/>
+        </w:rPr>
+        <w:t>hash</w:t>
       </w:r>
     </w:p>
     <w:p>
@@ -24452,7 +24642,6 @@
         <w:spacing w:before="150" w:after="150" w:line="240" w:lineRule="auto"/>
         <w:rPr>
           <w:rFonts w:ascii="Courier New" w:hAnsi="Courier New" w:cs="Courier New"/>
-          <w:lang w:val="en-US"/>
         </w:rPr>
       </w:pPr>
       <w:r>
@@ -24464,7 +24653,6 @@
       <w:r>
         <w:rPr>
           <w:rFonts w:ascii="Courier New" w:hAnsi="Courier New" w:cs="Courier New"/>
-          <w:lang w:val="en-US"/>
         </w:rPr>
         <w:t xml:space="preserve"> </w:t>
       </w:r>
@@ -24477,7 +24665,6 @@
       <w:r>
         <w:rPr>
           <w:rFonts w:ascii="Courier New" w:hAnsi="Courier New" w:cs="Courier New"/>
-          <w:lang w:val="en-US"/>
         </w:rPr>
         <w:t xml:space="preserve"> </w:t>
       </w:r>
@@ -24486,7 +24673,33 @@
           <w:rFonts w:ascii="Courier New" w:hAnsi="Courier New" w:cs="Courier New"/>
           <w:lang w:val="en-US"/>
         </w:rPr>
-        <w:t>webpack.config.js</w:t>
+        <w:t>webpack</w:t>
+      </w:r>
+      <w:r>
+        <w:rPr>
+          <w:rFonts w:ascii="Courier New" w:hAnsi="Courier New" w:cs="Courier New"/>
+        </w:rPr>
+        <w:t>.</w:t>
+      </w:r>
+      <w:r>
+        <w:rPr>
+          <w:rFonts w:ascii="Courier New" w:hAnsi="Courier New" w:cs="Courier New"/>
+          <w:lang w:val="en-US"/>
+        </w:rPr>
+        <w:t>config</w:t>
+      </w:r>
+      <w:r>
+        <w:rPr>
+          <w:rFonts w:ascii="Courier New" w:hAnsi="Courier New" w:cs="Courier New"/>
+        </w:rPr>
+        <w:t>.</w:t>
+      </w:r>
+      <w:r>
+        <w:rPr>
+          <w:rFonts w:ascii="Courier New" w:hAnsi="Courier New" w:cs="Courier New"/>
+          <w:lang w:val="en-US"/>
+        </w:rPr>
+        <w:t>js</w:t>
       </w:r>
     </w:p>
     <w:p>
@@ -25373,7 +25586,6 @@
         <w:spacing w:before="150" w:after="150" w:line="240" w:lineRule="auto"/>
         <w:rPr>
           <w:rFonts w:ascii="Courier New" w:hAnsi="Courier New" w:cs="Courier New"/>
-          <w:lang w:val="en-US"/>
         </w:rPr>
       </w:pPr>
       <w:r>
@@ -25406,7 +25618,6 @@
         <w:spacing w:before="150" w:after="150" w:line="240" w:lineRule="auto"/>
         <w:rPr>
           <w:rFonts w:ascii="Courier New" w:hAnsi="Courier New" w:cs="Courier New"/>
-          <w:lang w:val="en-US"/>
         </w:rPr>
       </w:pPr>
     </w:p>
@@ -25435,7 +25646,6 @@
           <w:rFonts w:ascii="Courier New" w:hAnsi="Courier New" w:cs="Courier New"/>
           <w:i/>
           <w:u w:val="single"/>
-          <w:lang w:val="en-US"/>
         </w:rPr>
       </w:pPr>
     </w:p>
@@ -25464,7 +25674,6 @@
           <w:rFonts w:ascii="Courier New" w:hAnsi="Courier New" w:cs="Courier New"/>
           <w:i/>
           <w:u w:val="single"/>
-          <w:lang w:val="en-US"/>
         </w:rPr>
       </w:pPr>
       <w:r>
@@ -25517,7 +25726,6 @@
           <w:rFonts w:ascii="Courier New" w:hAnsi="Courier New" w:cs="Courier New"/>
           <w:i/>
           <w:u w:val="single"/>
-          <w:lang w:val="en-US"/>
         </w:rPr>
       </w:pPr>
       <w:r>
@@ -25530,7 +25738,6 @@
       <w:r>
         <w:rPr>
           <w:rFonts w:ascii="Courier New" w:hAnsi="Courier New" w:cs="Courier New"/>
-          <w:lang w:val="en-US"/>
         </w:rPr>
         <w:t>-</w:t>
       </w:r>
@@ -25544,7 +25751,6 @@
       <w:r>
         <w:rPr>
           <w:rFonts w:ascii="Courier New" w:hAnsi="Courier New" w:cs="Courier New"/>
-          <w:lang w:val="en-US"/>
         </w:rPr>
         <w:t>-</w:t>
       </w:r>
@@ -25558,7 +25764,6 @@
       <w:r>
         <w:rPr>
           <w:rFonts w:ascii="Courier New" w:hAnsi="Courier New" w:cs="Courier New"/>
-          <w:lang w:val="en-US"/>
         </w:rPr>
         <w:t>-</w:t>
       </w:r>
@@ -25572,7 +25777,6 @@
       <w:r>
         <w:rPr>
           <w:rFonts w:ascii="Courier New" w:hAnsi="Courier New" w:cs="Courier New"/>
-          <w:lang w:val="en-US"/>
         </w:rPr>
         <w:t xml:space="preserve"> </w:t>
       </w:r>
@@ -25585,7 +25789,6 @@
       <w:r>
         <w:rPr>
           <w:rFonts w:ascii="Courier New" w:hAnsi="Courier New" w:cs="Courier New"/>
-          <w:lang w:val="en-US"/>
         </w:rPr>
         <w:t xml:space="preserve"> 5 </w:t>
       </w:r>
@@ -25598,7 +25801,6 @@
       <w:r>
         <w:rPr>
           <w:rFonts w:ascii="Courier New" w:hAnsi="Courier New" w:cs="Courier New"/>
-          <w:lang w:val="en-US"/>
         </w:rPr>
         <w:t xml:space="preserve">. </w:t>
       </w:r>
@@ -25806,7 +26008,6 @@
         <w:rPr>
           <w:rFonts w:ascii="Courier New" w:hAnsi="Courier New" w:cs="Courier New"/>
         </w:rPr>
-        <w:lastRenderedPageBreak/>
         <w:t>Затем реструктурируем</w:t>
       </w:r>
       <w:r>
@@ -25858,6 +26059,7 @@
         <w:rPr>
           <w:rFonts w:ascii="Courier New" w:hAnsi="Courier New" w:cs="Courier New"/>
         </w:rPr>
+        <w:lastRenderedPageBreak/>
         <w:t>удаляем</w:t>
       </w:r>
       <w:r>
@@ -26583,7 +26785,7 @@
           <w:color w:val="CDD3DE"/>
           <w:sz w:val="18"/>
           <w:szCs w:val="18"/>
-          <w:lang w:eastAsia="ru-RU"/>
+          <w:lang w:val="en-US" w:eastAsia="ru-RU"/>
         </w:rPr>
       </w:pPr>
       <w:r>
@@ -26602,7 +26804,7 @@
           <w:color w:val="CDD3DE"/>
           <w:sz w:val="18"/>
           <w:szCs w:val="18"/>
-          <w:lang w:eastAsia="ru-RU"/>
+          <w:lang w:val="en-US" w:eastAsia="ru-RU"/>
         </w:rPr>
         <w:t>}</w:t>
       </w:r>
@@ -26630,37 +26832,86 @@
         <w:spacing w:before="150" w:after="150" w:line="240" w:lineRule="auto"/>
         <w:rPr>
           <w:rFonts w:ascii="Courier New" w:hAnsi="Courier New" w:cs="Courier New"/>
-        </w:rPr>
-      </w:pPr>
-      <w:r>
-        <w:rPr>
-          <w:rFonts w:ascii="Courier New" w:hAnsi="Courier New" w:cs="Courier New"/>
-        </w:rPr>
-        <w:t xml:space="preserve">удаляем старый плагин </w:t>
-      </w:r>
-      <w:r>
-        <w:rPr>
-          <w:rFonts w:ascii="Courier New" w:hAnsi="Courier New" w:cs="Courier New"/>
-        </w:rPr>
-        <w:t>ExtractTextPlugin</w:t>
-      </w:r>
-      <w:r>
-        <w:rPr>
-          <w:rFonts w:ascii="Courier New" w:hAnsi="Courier New" w:cs="Courier New"/>
-        </w:rPr>
-        <w:t xml:space="preserve"> и подключаем новый </w:t>
-      </w:r>
-      <w:r>
-        <w:rPr>
-          <w:rFonts w:ascii="Courier New" w:hAnsi="Courier New" w:cs="Courier New"/>
-        </w:rPr>
-        <w:t>MiniCssExtractPlugin</w:t>
-      </w:r>
-      <w:r>
-        <w:rPr>
-          <w:rFonts w:ascii="Courier New" w:hAnsi="Courier New" w:cs="Courier New"/>
-        </w:rPr>
-        <w:t>:</w:t>
+          <w:lang w:val="en-US"/>
+        </w:rPr>
+      </w:pPr>
+      <w:r>
+        <w:rPr>
+          <w:rFonts w:ascii="Courier New" w:hAnsi="Courier New" w:cs="Courier New"/>
+        </w:rPr>
+        <w:t>удаляем</w:t>
+      </w:r>
+      <w:r>
+        <w:rPr>
+          <w:rFonts w:ascii="Courier New" w:hAnsi="Courier New" w:cs="Courier New"/>
+          <w:lang w:val="en-US"/>
+        </w:rPr>
+        <w:t xml:space="preserve"> </w:t>
+      </w:r>
+      <w:r>
+        <w:rPr>
+          <w:rFonts w:ascii="Courier New" w:hAnsi="Courier New" w:cs="Courier New"/>
+        </w:rPr>
+        <w:t>старый</w:t>
+      </w:r>
+      <w:r>
+        <w:rPr>
+          <w:rFonts w:ascii="Courier New" w:hAnsi="Courier New" w:cs="Courier New"/>
+          <w:lang w:val="en-US"/>
+        </w:rPr>
+        <w:t xml:space="preserve"> </w:t>
+      </w:r>
+      <w:r>
+        <w:rPr>
+          <w:rFonts w:ascii="Courier New" w:hAnsi="Courier New" w:cs="Courier New"/>
+        </w:rPr>
+        <w:t>плагин</w:t>
+      </w:r>
+      <w:r>
+        <w:rPr>
+          <w:rFonts w:ascii="Courier New" w:hAnsi="Courier New" w:cs="Courier New"/>
+          <w:lang w:val="en-US"/>
+        </w:rPr>
+        <w:t xml:space="preserve"> ExtractTextPlugin </w:t>
+      </w:r>
+      <w:r>
+        <w:rPr>
+          <w:rFonts w:ascii="Courier New" w:hAnsi="Courier New" w:cs="Courier New"/>
+        </w:rPr>
+        <w:t>и</w:t>
+      </w:r>
+      <w:r>
+        <w:rPr>
+          <w:rFonts w:ascii="Courier New" w:hAnsi="Courier New" w:cs="Courier New"/>
+          <w:lang w:val="en-US"/>
+        </w:rPr>
+        <w:t xml:space="preserve"> </w:t>
+      </w:r>
+      <w:r>
+        <w:rPr>
+          <w:rFonts w:ascii="Courier New" w:hAnsi="Courier New" w:cs="Courier New"/>
+        </w:rPr>
+        <w:t>подключаем</w:t>
+      </w:r>
+      <w:r>
+        <w:rPr>
+          <w:rFonts w:ascii="Courier New" w:hAnsi="Courier New" w:cs="Courier New"/>
+          <w:lang w:val="en-US"/>
+        </w:rPr>
+        <w:t xml:space="preserve"> </w:t>
+      </w:r>
+      <w:r>
+        <w:rPr>
+          <w:rFonts w:ascii="Courier New" w:hAnsi="Courier New" w:cs="Courier New"/>
+        </w:rPr>
+        <w:t>новый</w:t>
+      </w:r>
+      <w:r>
+        <w:rPr>
+          <w:rFonts w:ascii="Courier New" w:hAnsi="Courier New" w:cs="Courier New"/>
+          <w:lang w:val="en-US"/>
+        </w:rPr>
+        <w:t xml:space="preserve"> MiniCssExtractPlugin:</w:t>
       </w:r>
     </w:p>
     <w:p>
@@ -27784,6 +28035,7 @@
         <w:spacing w:before="150" w:after="150" w:line="240" w:lineRule="auto"/>
         <w:rPr>
           <w:rFonts w:ascii="Courier New" w:hAnsi="Courier New" w:cs="Courier New"/>
+          <w:lang w:val="en-US"/>
         </w:rPr>
       </w:pPr>
       <w:r>
@@ -27796,25 +28048,27 @@
         <w:rPr>
           <w:rFonts w:ascii="Courier New" w:hAnsi="Courier New" w:cs="Courier New"/>
         </w:rPr>
-        <w:t xml:space="preserve"> Установим </w:t>
-      </w:r>
-      <w:r>
-        <w:rPr>
-          <w:rFonts w:ascii="Courier New" w:hAnsi="Courier New" w:cs="Courier New"/>
-        </w:rPr>
-        <w:t>postcss-loader</w:t>
-      </w:r>
-      <w:r>
-        <w:rPr>
-          <w:rFonts w:ascii="Courier New" w:hAnsi="Courier New" w:cs="Courier New"/>
-        </w:rPr>
-        <w:t xml:space="preserve"> и </w:t>
-      </w:r>
-      <w:r>
-        <w:rPr>
-          <w:rFonts w:ascii="Courier New" w:hAnsi="Courier New" w:cs="Courier New"/>
-        </w:rPr>
-        <w:t>autoprefixer</w:t>
+        <w:t xml:space="preserve"> Установим</w:t>
+      </w:r>
+      <w:r>
+        <w:rPr>
+          <w:rFonts w:ascii="Courier New" w:hAnsi="Courier New" w:cs="Courier New"/>
+          <w:lang w:val="en-US"/>
+        </w:rPr>
+        <w:t xml:space="preserve"> postcss-loader </w:t>
+      </w:r>
+      <w:r>
+        <w:rPr>
+          <w:rFonts w:ascii="Courier New" w:hAnsi="Courier New" w:cs="Courier New"/>
+        </w:rPr>
+        <w:t>и</w:t>
+      </w:r>
+      <w:r>
+        <w:rPr>
+          <w:rFonts w:ascii="Courier New" w:hAnsi="Courier New" w:cs="Courier New"/>
+          <w:lang w:val="en-US"/>
+        </w:rPr>
+        <w:t xml:space="preserve"> autoprefixer</w:t>
       </w:r>
     </w:p>
     <w:p>
@@ -28114,7 +28368,7 @@
           <w:color w:val="CDD3DE"/>
           <w:sz w:val="18"/>
           <w:szCs w:val="18"/>
-          <w:lang w:eastAsia="ru-RU"/>
+          <w:lang w:val="en-US" w:eastAsia="ru-RU"/>
         </w:rPr>
       </w:pPr>
       <w:r>
@@ -28133,7 +28387,7 @@
           <w:color w:val="CDD3DE"/>
           <w:sz w:val="18"/>
           <w:szCs w:val="18"/>
-          <w:lang w:eastAsia="ru-RU"/>
+          <w:lang w:val="en-US" w:eastAsia="ru-RU"/>
         </w:rPr>
         <w:t>]</w:t>
       </w:r>
@@ -28147,16 +28401,16 @@
           <w:color w:val="CDD3DE"/>
           <w:sz w:val="18"/>
           <w:szCs w:val="18"/>
-          <w:lang w:eastAsia="ru-RU"/>
-        </w:rPr>
-      </w:pPr>
-      <w:r>
-        <w:rPr>
-          <w:rFonts w:ascii="Consolas" w:eastAsia="Times New Roman" w:hAnsi="Consolas" w:cs="Consolas"/>
-          <w:color w:val="CDD3DE"/>
-          <w:sz w:val="18"/>
-          <w:szCs w:val="18"/>
-          <w:lang w:eastAsia="ru-RU"/>
+          <w:lang w:val="en-US" w:eastAsia="ru-RU"/>
+        </w:rPr>
+      </w:pPr>
+      <w:r>
+        <w:rPr>
+          <w:rFonts w:ascii="Consolas" w:eastAsia="Times New Roman" w:hAnsi="Consolas" w:cs="Consolas"/>
+          <w:color w:val="CDD3DE"/>
+          <w:sz w:val="18"/>
+          <w:szCs w:val="18"/>
+          <w:lang w:val="en-US" w:eastAsia="ru-RU"/>
         </w:rPr>
         <w:t>}</w:t>
       </w:r>
@@ -28166,7 +28420,7 @@
           <w:color w:val="5FB3B3"/>
           <w:sz w:val="18"/>
           <w:szCs w:val="18"/>
-          <w:lang w:eastAsia="ru-RU"/>
+          <w:lang w:val="en-US" w:eastAsia="ru-RU"/>
         </w:rPr>
         <w:t>;</w:t>
       </w:r>
@@ -28194,13 +28448,13 @@
         <w:spacing w:before="150" w:after="150" w:line="240" w:lineRule="auto"/>
         <w:rPr>
           <w:rFonts w:ascii="Courier New" w:hAnsi="Courier New" w:cs="Courier New"/>
-        </w:rPr>
-      </w:pPr>
-      <w:r>
-        <w:rPr>
-          <w:rFonts w:ascii="Courier New" w:hAnsi="Courier New" w:cs="Courier New"/>
-        </w:rPr>
-        <w:lastRenderedPageBreak/>
+          <w:lang w:val="en-US"/>
+        </w:rPr>
+      </w:pPr>
+      <w:r>
+        <w:rPr>
+          <w:rFonts w:ascii="Courier New" w:hAnsi="Courier New" w:cs="Courier New"/>
+        </w:rPr>
         <w:t>Да</w:t>
       </w:r>
       <w:r>
@@ -28212,12 +28466,7 @@
       <w:r>
         <w:rPr>
           <w:rFonts w:ascii="Courier New" w:hAnsi="Courier New" w:cs="Courier New"/>
-        </w:rPr>
-        <w:t xml:space="preserve"> в</w:t>
-      </w:r>
-      <w:r>
-        <w:rPr>
-          <w:rFonts w:ascii="Courier New" w:hAnsi="Courier New" w:cs="Courier New"/>
+          <w:lang w:val="en-US"/>
         </w:rPr>
         <w:t xml:space="preserve"> </w:t>
       </w:r>
@@ -28225,56 +28474,81 @@
         <w:rPr>
           <w:rFonts w:ascii="Courier New" w:hAnsi="Courier New" w:cs="Courier New"/>
         </w:rPr>
-        <w:t>webpack.config.js</w:t>
-      </w:r>
-      <w:r>
-        <w:rPr>
-          <w:rFonts w:ascii="Courier New" w:hAnsi="Courier New" w:cs="Courier New"/>
+        <w:t>в</w:t>
+      </w:r>
+      <w:r>
+        <w:rPr>
+          <w:rFonts w:ascii="Courier New" w:hAnsi="Courier New" w:cs="Courier New"/>
+          <w:lang w:val="en-US"/>
+        </w:rPr>
+        <w:t xml:space="preserve"> webpack.config.js,</w:t>
+      </w:r>
+      <w:r>
+        <w:rPr>
+          <w:rFonts w:ascii="Courier New" w:hAnsi="Courier New" w:cs="Courier New"/>
+          <w:lang w:val="en-US"/>
+        </w:rPr>
+        <w:t xml:space="preserve"> </w:t>
+      </w:r>
+      <w:r>
+        <w:rPr>
+          <w:rFonts w:ascii="Courier New" w:hAnsi="Courier New" w:cs="Courier New"/>
+        </w:rPr>
+        <w:t>в</w:t>
+      </w:r>
+      <w:r>
+        <w:rPr>
+          <w:rFonts w:ascii="Courier New" w:hAnsi="Courier New" w:cs="Courier New"/>
+          <w:lang w:val="en-US"/>
+        </w:rPr>
+        <w:t xml:space="preserve"> </w:t>
+      </w:r>
+      <w:r>
+        <w:rPr>
+          <w:rFonts w:ascii="Courier New" w:hAnsi="Courier New" w:cs="Courier New"/>
+        </w:rPr>
+        <w:t>обработчик</w:t>
+      </w:r>
+      <w:r>
+        <w:rPr>
+          <w:rFonts w:ascii="Courier New" w:hAnsi="Courier New" w:cs="Courier New"/>
+          <w:lang w:val="en-US"/>
+        </w:rPr>
+        <w:t xml:space="preserve"> </w:t>
+      </w:r>
+      <w:r>
+        <w:rPr>
+          <w:rFonts w:ascii="Courier New" w:hAnsi="Courier New" w:cs="Courier New"/>
+          <w:lang w:val="en-US"/>
+        </w:rPr>
+        <w:t>scss</w:t>
+      </w:r>
+      <w:r>
+        <w:rPr>
+          <w:rFonts w:ascii="Courier New" w:hAnsi="Courier New" w:cs="Courier New"/>
+          <w:lang w:val="en-US"/>
+        </w:rPr>
+        <w:t xml:space="preserve"> </w:t>
+      </w:r>
+      <w:r>
+        <w:rPr>
+          <w:rFonts w:ascii="Courier New" w:hAnsi="Courier New" w:cs="Courier New"/>
+        </w:rPr>
+        <w:t>добавляем</w:t>
+      </w:r>
+      <w:r>
+        <w:rPr>
+          <w:rFonts w:ascii="Courier New" w:hAnsi="Courier New" w:cs="Courier New"/>
+          <w:lang w:val="en-US"/>
         </w:rPr>
         <w:t>,</w:t>
       </w:r>
       <w:r>
         <w:rPr>
           <w:rFonts w:ascii="Courier New" w:hAnsi="Courier New" w:cs="Courier New"/>
-        </w:rPr>
-        <w:t xml:space="preserve"> в обработчик </w:t>
-      </w:r>
-      <w:r>
-        <w:rPr>
-          <w:rFonts w:ascii="Courier New" w:hAnsi="Courier New" w:cs="Courier New"/>
-          <w:lang w:val="en-US"/>
-        </w:rPr>
-        <w:t>scss</w:t>
-      </w:r>
-      <w:r>
-        <w:rPr>
-          <w:rFonts w:ascii="Courier New" w:hAnsi="Courier New" w:cs="Courier New"/>
-        </w:rPr>
-        <w:t xml:space="preserve"> </w:t>
-      </w:r>
-      <w:r>
-        <w:rPr>
-          <w:rFonts w:ascii="Courier New" w:hAnsi="Courier New" w:cs="Courier New"/>
-        </w:rPr>
-        <w:t>добавляем</w:t>
-      </w:r>
-      <w:r>
-        <w:rPr>
-          <w:rFonts w:ascii="Courier New" w:hAnsi="Courier New" w:cs="Courier New"/>
-        </w:rPr>
-        <w:t>,</w:t>
-      </w:r>
-      <w:r>
-        <w:rPr>
-          <w:rFonts w:ascii="Courier New" w:hAnsi="Courier New" w:cs="Courier New"/>
-        </w:rPr>
-        <w:t xml:space="preserve"> </w:t>
-      </w:r>
-      <w:r>
-        <w:rPr>
-          <w:rFonts w:ascii="Courier New" w:hAnsi="Courier New" w:cs="Courier New"/>
-        </w:rPr>
-        <w:t>'postcss-loader</w:t>
+          <w:lang w:val="en-US"/>
+        </w:rPr>
+        <w:t xml:space="preserve"> 'postcss-loader</w:t>
       </w:r>
     </w:p>
     <w:p>
@@ -28286,17 +28560,18 @@
           <w:color w:val="CDD3DE"/>
           <w:sz w:val="18"/>
           <w:szCs w:val="18"/>
-          <w:lang w:eastAsia="ru-RU"/>
-        </w:rPr>
-      </w:pPr>
-      <w:r>
-        <w:rPr>
-          <w:rFonts w:ascii="Consolas" w:eastAsia="Times New Roman" w:hAnsi="Consolas" w:cs="Consolas"/>
-          <w:color w:val="CDD3DE"/>
-          <w:sz w:val="18"/>
-          <w:szCs w:val="18"/>
-          <w:lang w:eastAsia="ru-RU"/>
-        </w:rPr>
+          <w:lang w:val="en-US" w:eastAsia="ru-RU"/>
+        </w:rPr>
+      </w:pPr>
+      <w:r>
+        <w:rPr>
+          <w:rFonts w:ascii="Consolas" w:eastAsia="Times New Roman" w:hAnsi="Consolas" w:cs="Consolas"/>
+          <w:color w:val="CDD3DE"/>
+          <w:sz w:val="18"/>
+          <w:szCs w:val="18"/>
+          <w:lang w:val="en-US" w:eastAsia="ru-RU"/>
+        </w:rPr>
+        <w:lastRenderedPageBreak/>
         <w:tab/>
         <w:t xml:space="preserve">    </w:t>
       </w:r>
@@ -28306,7 +28581,7 @@
           <w:color w:val="CDD3DE"/>
           <w:sz w:val="18"/>
           <w:szCs w:val="18"/>
-          <w:lang w:eastAsia="ru-RU"/>
+          <w:lang w:val="en-US" w:eastAsia="ru-RU"/>
         </w:rPr>
         <w:t>{</w:t>
       </w:r>
@@ -29226,11 +29501,13 @@
         <w:spacing w:before="150" w:after="150" w:line="240" w:lineRule="auto"/>
         <w:rPr>
           <w:rFonts w:ascii="Courier New" w:hAnsi="Courier New" w:cs="Courier New"/>
-        </w:rPr>
-      </w:pPr>
-      <w:r>
-        <w:rPr>
-          <w:rFonts w:ascii="Courier New" w:hAnsi="Courier New" w:cs="Courier New"/>
+          <w:lang w:val="en-US"/>
+        </w:rPr>
+      </w:pPr>
+      <w:r>
+        <w:rPr>
+          <w:rFonts w:ascii="Courier New" w:hAnsi="Courier New" w:cs="Courier New"/>
+          <w:lang w:val="en-US"/>
         </w:rPr>
         <w:t>....................................</w:t>
       </w:r>
@@ -29258,6 +29535,7 @@
         <w:spacing w:before="150" w:after="150" w:line="240" w:lineRule="auto"/>
         <w:rPr>
           <w:rFonts w:ascii="Courier New" w:hAnsi="Courier New" w:cs="Courier New"/>
+          <w:lang w:val="en-US"/>
         </w:rPr>
       </w:pPr>
     </w:p>
@@ -29546,6 +29824,7 @@
         <w:spacing w:before="150" w:after="150" w:line="240" w:lineRule="auto"/>
         <w:rPr>
           <w:rFonts w:ascii="Courier New" w:hAnsi="Courier New" w:cs="Courier New"/>
+          <w:lang w:val="en-US"/>
         </w:rPr>
       </w:pPr>
     </w:p>

</xml_diff>